<commit_message>
Different sensor error handling methods
- Added two additional sensor error handling methods:
1) Skip update
2) assign previous global estimate + increase covariance
- Updated MC simulation to account for different methods
</commit_message>
<xml_diff>
--- a/Documentation.docx
+++ b/Documentation.docx
@@ -1133,23 +1133,7 @@
         <w:rPr>
           <w:rFonts w:eastAsiaTheme="minorEastAsia"/>
         </w:rPr>
-        <w:t xml:space="preserve">Each sensor has </w:t>
-      </w:r>
-      <w:proofErr w:type="spellStart"/>
-      <w:proofErr w:type="gramStart"/>
-      <w:r>
-        <w:rPr>
-          <w:rFonts w:eastAsiaTheme="minorEastAsia"/>
-        </w:rPr>
-        <w:t>it's</w:t>
-      </w:r>
-      <w:proofErr w:type="spellEnd"/>
-      <w:proofErr w:type="gramEnd"/>
-      <w:r>
-        <w:rPr>
-          <w:rFonts w:eastAsiaTheme="minorEastAsia"/>
-        </w:rPr>
-        <w:t xml:space="preserve"> own noise characteristics </w:t>
+        <w:t xml:space="preserve">Each sensor has it's own noise characteristics </w:t>
       </w:r>
       <m:oMath>
         <m:sSub>
@@ -1942,21 +1926,7 @@
         <w:rPr>
           <w:rFonts w:eastAsiaTheme="minorEastAsia"/>
         </w:rPr>
-        <w:t xml:space="preserve">In general, the </w:t>
-      </w:r>
-      <w:proofErr w:type="gramStart"/>
-      <w:r>
-        <w:rPr>
-          <w:rFonts w:eastAsiaTheme="minorEastAsia"/>
-        </w:rPr>
-        <w:t>cross covariance</w:t>
-      </w:r>
-      <w:proofErr w:type="gramEnd"/>
-      <w:r>
-        <w:rPr>
-          <w:rFonts w:eastAsiaTheme="minorEastAsia"/>
-        </w:rPr>
-        <w:t xml:space="preserve"> matrices are not zero. </w:t>
+        <w:t xml:space="preserve">In general, the cross covariance matrices are not zero. </w:t>
       </w:r>
     </w:p>
     <w:p>
@@ -2518,23 +2488,7 @@
           <w:rFonts w:eastAsiaTheme="minorEastAsia" w:hint="cs"/>
           <w:rtl/>
         </w:rPr>
-        <w:t xml:space="preserve">כל קלמן פילטר מקומי מאותחל לאותם ערכי מטריצת </w:t>
-      </w:r>
-      <w:proofErr w:type="spellStart"/>
-      <w:r>
-        <w:rPr>
-          <w:rFonts w:eastAsiaTheme="minorEastAsia" w:hint="cs"/>
-          <w:rtl/>
-        </w:rPr>
-        <w:t>קוואריאנס</w:t>
-      </w:r>
-      <w:proofErr w:type="spellEnd"/>
-      <w:r>
-        <w:rPr>
-          <w:rFonts w:eastAsiaTheme="minorEastAsia" w:hint="cs"/>
-          <w:rtl/>
-        </w:rPr>
-        <w:t xml:space="preserve"> ושערוך התחלתי.</w:t>
+        <w:t>כל קלמן פילטר מקומי מאותחל לאותם ערכי מטריצת קוואריאנס ושערוך התחלתי.</w:t>
       </w:r>
     </w:p>
     <w:p>
@@ -2553,23 +2507,7 @@
           <w:rFonts w:eastAsiaTheme="minorEastAsia" w:hint="cs"/>
           <w:rtl/>
         </w:rPr>
-        <w:t xml:space="preserve">לכל קלמן פילטר זמני עדכון מדידה שונים. למשל ייתכן ופילטר אחד יתעדכן כל 5 </w:t>
-      </w:r>
-      <w:proofErr w:type="spellStart"/>
-      <w:r>
-        <w:rPr>
-          <w:rFonts w:eastAsiaTheme="minorEastAsia" w:hint="cs"/>
-          <w:rtl/>
-        </w:rPr>
-        <w:t>איטרציות</w:t>
-      </w:r>
-      <w:proofErr w:type="spellEnd"/>
-      <w:r>
-        <w:rPr>
-          <w:rFonts w:eastAsiaTheme="minorEastAsia" w:hint="cs"/>
-          <w:rtl/>
-        </w:rPr>
-        <w:t xml:space="preserve"> בעוד </w:t>
+        <w:t xml:space="preserve">לכל קלמן פילטר זמני עדכון מדידה שונים. למשל ייתכן ופילטר אחד יתעדכן כל 5 איטרציות בעוד </w:t>
       </w:r>
       <w:r>
         <w:rPr>
@@ -2597,14 +2535,12 @@
         </w:rPr>
         <w:t xml:space="preserve">קיימת שגרה </w:t>
       </w:r>
-      <w:proofErr w:type="spellStart"/>
       <w:r>
         <w:rPr>
           <w:rFonts w:eastAsiaTheme="minorEastAsia"/>
         </w:rPr>
         <w:t>FederatedKF</w:t>
       </w:r>
-      <w:proofErr w:type="spellEnd"/>
       <w:r>
         <w:rPr>
           <w:rFonts w:eastAsiaTheme="minorEastAsia" w:hint="cs"/>
@@ -2629,17 +2565,8 @@
           <w:rFonts w:eastAsiaTheme="minorEastAsia" w:hint="cs"/>
           <w:rtl/>
         </w:rPr>
-        <w:t xml:space="preserve">תדירות ההיתוך נקבעת מראש, למשל כל 100 </w:t>
-      </w:r>
-      <w:proofErr w:type="spellStart"/>
-      <w:r>
-        <w:rPr>
-          <w:rFonts w:eastAsiaTheme="minorEastAsia" w:hint="cs"/>
-          <w:rtl/>
-        </w:rPr>
-        <w:t>איטרציות</w:t>
-      </w:r>
-      <w:proofErr w:type="spellEnd"/>
+        <w:t>תדירות ההיתוך נקבעת מראש, למשל כל 100 איטרציות</w:t>
+      </w:r>
     </w:p>
     <w:p>
       <w:pPr>
@@ -2664,39 +2591,7 @@
           <w:rFonts w:eastAsiaTheme="minorEastAsia" w:hint="cs"/>
           <w:rtl/>
         </w:rPr>
-        <w:t xml:space="preserve"> מתעדכן להיות מעיין ממוצע משוקלל של מטריצות </w:t>
-      </w:r>
-      <w:proofErr w:type="spellStart"/>
-      <w:r>
-        <w:rPr>
-          <w:rFonts w:eastAsiaTheme="minorEastAsia" w:hint="cs"/>
-          <w:rtl/>
-        </w:rPr>
-        <w:t>הקוואריאנס</w:t>
-      </w:r>
-      <w:proofErr w:type="spellEnd"/>
-      <w:r>
-        <w:rPr>
-          <w:rFonts w:eastAsiaTheme="minorEastAsia" w:hint="cs"/>
-          <w:rtl/>
-        </w:rPr>
-        <w:t xml:space="preserve"> </w:t>
-      </w:r>
-      <w:proofErr w:type="spellStart"/>
-      <w:r>
-        <w:rPr>
-          <w:rFonts w:eastAsiaTheme="minorEastAsia" w:hint="cs"/>
-          <w:rtl/>
-        </w:rPr>
-        <w:t>ווקטורי</w:t>
-      </w:r>
-      <w:proofErr w:type="spellEnd"/>
-      <w:r>
-        <w:rPr>
-          <w:rFonts w:eastAsiaTheme="minorEastAsia" w:hint="cs"/>
-          <w:rtl/>
-        </w:rPr>
-        <w:t xml:space="preserve"> המצב המשוערכים של כל פילטר</w:t>
+        <w:t xml:space="preserve"> מתעדכן להיות מעיין ממוצע משוקלל של מטריצות הקוואריאנס ווקטורי המצב המשוערכים של כל פילטר</w:t>
       </w:r>
     </w:p>
     <w:p>
@@ -2753,20 +2648,8 @@
           <w:rtl/>
         </w:rPr>
         <w:lastRenderedPageBreak/>
-        <w:t xml:space="preserve">פגישה עם </w:t>
-      </w:r>
-      <w:proofErr w:type="spellStart"/>
-      <w:r>
-        <w:rPr>
-          <w:rFonts w:eastAsiaTheme="minorEastAsia" w:hint="cs"/>
-          <w:b/>
-          <w:bCs/>
-          <w:u w:val="single"/>
-          <w:rtl/>
-        </w:rPr>
-        <w:t>אושמן</w:t>
-      </w:r>
-      <w:proofErr w:type="spellEnd"/>
+        <w:t>פגישה עם אושמן</w:t>
+      </w:r>
     </w:p>
     <w:p>
       <w:pPr>
@@ -2805,39 +2688,7 @@
           <w:rFonts w:eastAsiaTheme="minorEastAsia" w:hint="cs"/>
           <w:rtl/>
         </w:rPr>
-        <w:t xml:space="preserve">אני חושב שיש בעייתיות במימוש שלי, למרות שאני לא מצליח למצוא איפה הטעות אז אני מעדיף לוודא. יוצא לי כי עבור תדירות התכה גבוהה מדי, התוצאות לא נכונות. וכן עבור תדירות התכה נמוכה מדי. כלומר קיימת תדירות התכה מסוימת המניבה תוצאות אופטימליות. אפילו במקרה הקצה בו כל פילטר מתעדכן בכל </w:t>
-      </w:r>
-      <w:proofErr w:type="spellStart"/>
-      <w:r>
-        <w:rPr>
-          <w:rFonts w:eastAsiaTheme="minorEastAsia" w:hint="cs"/>
-          <w:rtl/>
-        </w:rPr>
-        <w:t>איטרציה</w:t>
-      </w:r>
-      <w:proofErr w:type="spellEnd"/>
-      <w:r>
-        <w:rPr>
-          <w:rFonts w:eastAsiaTheme="minorEastAsia" w:hint="cs"/>
-          <w:rtl/>
-        </w:rPr>
-        <w:t xml:space="preserve">, וכן ההתכה מתבצעת באותה </w:t>
-      </w:r>
-      <w:proofErr w:type="spellStart"/>
-      <w:r>
-        <w:rPr>
-          <w:rFonts w:eastAsiaTheme="minorEastAsia" w:hint="cs"/>
-          <w:rtl/>
-        </w:rPr>
-        <w:t>האיטרציה</w:t>
-      </w:r>
-      <w:proofErr w:type="spellEnd"/>
-      <w:r>
-        <w:rPr>
-          <w:rFonts w:eastAsiaTheme="minorEastAsia" w:hint="cs"/>
-          <w:rtl/>
-        </w:rPr>
-        <w:t xml:space="preserve"> (לאחר העדכון).</w:t>
+        <w:t>אני חושב שיש בעייתיות במימוש שלי, למרות שאני לא מצליח למצוא איפה הטעות אז אני מעדיף לוודא. יוצא לי כי עבור תדירות התכה גבוהה מדי, התוצאות לא נכונות. וכן עבור תדירות התכה נמוכה מדי. כלומר קיימת תדירות התכה מסוימת המניבה תוצאות אופטימליות. אפילו במקרה הקצה בו כל פילטר מתעדכן בכל איטרציה, וכן ההתכה מתבצעת באותה האיטרציה (לאחר העדכון).</w:t>
       </w:r>
     </w:p>
     <w:p>
@@ -2896,29 +2747,7 @@
           <w:u w:val="single"/>
           <w:rtl/>
         </w:rPr>
-        <w:t xml:space="preserve">לבדוק האם היישום נכון עבור מטריצת </w:t>
-      </w:r>
-      <w:proofErr w:type="spellStart"/>
-      <w:r>
-        <w:rPr>
-          <w:rFonts w:eastAsiaTheme="minorEastAsia" w:hint="cs"/>
-          <w:b/>
-          <w:bCs/>
-          <w:u w:val="single"/>
-          <w:rtl/>
-        </w:rPr>
-        <w:t>קוואריאנס</w:t>
-      </w:r>
-      <w:proofErr w:type="spellEnd"/>
-      <w:r>
-        <w:rPr>
-          <w:rFonts w:eastAsiaTheme="minorEastAsia" w:hint="cs"/>
-          <w:b/>
-          <w:bCs/>
-          <w:u w:val="single"/>
-          <w:rtl/>
-        </w:rPr>
-        <w:t xml:space="preserve"> אלכסונית בלבד</w:t>
+        <w:t>לבדוק האם היישום נכון עבור מטריצת קוואריאנס אלכסונית בלבד</w:t>
       </w:r>
     </w:p>
     <w:p>
@@ -3253,29 +3082,7 @@
           <w:u w:val="single"/>
           <w:rtl/>
         </w:rPr>
-        <w:t xml:space="preserve"> </w:t>
-      </w:r>
-      <w:proofErr w:type="spellStart"/>
-      <w:r>
-        <w:rPr>
-          <w:rFonts w:eastAsiaTheme="minorEastAsia" w:hint="cs"/>
-          <w:b/>
-          <w:bCs/>
-          <w:u w:val="single"/>
-          <w:rtl/>
-        </w:rPr>
-        <w:t>הטייה</w:t>
-      </w:r>
-      <w:proofErr w:type="spellEnd"/>
-      <w:r>
-        <w:rPr>
-          <w:rFonts w:eastAsiaTheme="minorEastAsia" w:hint="cs"/>
-          <w:b/>
-          <w:bCs/>
-          <w:u w:val="single"/>
-          <w:rtl/>
-        </w:rPr>
-        <w:t xml:space="preserve"> שגדלה עם הזמן </w:t>
+        <w:t xml:space="preserve"> הטייה שגדלה עם הזמן </w:t>
       </w:r>
     </w:p>
     <w:p>
@@ -3554,21 +3361,7 @@
         <w:rPr>
           <w:rFonts w:eastAsiaTheme="minorEastAsia"/>
         </w:rPr>
-        <w:t xml:space="preserve"> (</w:t>
-      </w:r>
-      <w:proofErr w:type="spellStart"/>
-      <w:r>
-        <w:rPr>
-          <w:rFonts w:eastAsiaTheme="minorEastAsia"/>
-        </w:rPr>
-        <w:t>Okatana</w:t>
-      </w:r>
-      <w:proofErr w:type="spellEnd"/>
-      <w:r>
-        <w:rPr>
-          <w:rFonts w:eastAsiaTheme="minorEastAsia"/>
-        </w:rPr>
-        <w:t>, 2008)</w:t>
+        <w:t xml:space="preserve"> (Okatana, 2008)</w:t>
       </w:r>
     </w:p>
     <w:p>
@@ -3817,23 +3610,13 @@
           <w:szCs w:val="22"/>
         </w:rPr>
       </w:pPr>
-      <w:proofErr w:type="gramStart"/>
-      <w:r>
-        <w:rPr>
-          <w:rFonts w:eastAsiaTheme="minorEastAsia"/>
-          <w:sz w:val="22"/>
-          <w:szCs w:val="22"/>
-        </w:rPr>
-        <w:t>Also</w:t>
-      </w:r>
-      <w:proofErr w:type="gramEnd"/>
-      <w:r>
-        <w:rPr>
-          <w:rFonts w:eastAsiaTheme="minorEastAsia"/>
-          <w:sz w:val="22"/>
-          <w:szCs w:val="22"/>
-        </w:rPr>
-        <w:t xml:space="preserve"> vulnerable—an outlier corrupts the single KF unless you detect and reject it.</w:t>
+      <w:r>
+        <w:rPr>
+          <w:rFonts w:eastAsiaTheme="minorEastAsia"/>
+          <w:sz w:val="22"/>
+          <w:szCs w:val="22"/>
+        </w:rPr>
+        <w:t>Also vulnerable—an outlier corrupts the single KF unless you detect and reject it.</w:t>
       </w:r>
     </w:p>
     <w:p>
@@ -3919,29 +3702,7 @@
           <w:sz w:val="22"/>
           <w:szCs w:val="22"/>
         </w:rPr>
-        <w:t>A. Normalized Innovation Spectral Norm Test (</w:t>
-      </w:r>
-      <w:proofErr w:type="spellStart"/>
-      <w:r>
-        <w:rPr>
-          <w:rFonts w:eastAsiaTheme="minorEastAsia"/>
-          <w:b/>
-          <w:bCs/>
-          <w:sz w:val="22"/>
-          <w:szCs w:val="22"/>
-        </w:rPr>
-        <w:t>Okatana</w:t>
-      </w:r>
-      <w:proofErr w:type="spellEnd"/>
-      <w:r>
-        <w:rPr>
-          <w:rFonts w:eastAsiaTheme="minorEastAsia"/>
-          <w:b/>
-          <w:bCs/>
-          <w:sz w:val="22"/>
-          <w:szCs w:val="22"/>
-        </w:rPr>
-        <w:t>, 2008)</w:t>
+        <w:t>A. Normalized Innovation Spectral Norm Test (Okatana, 2008)</w:t>
       </w:r>
     </w:p>
     <w:p>
@@ -3958,23 +3719,13 @@
           <w:szCs w:val="22"/>
         </w:rPr>
       </w:pPr>
-      <w:proofErr w:type="gramStart"/>
-      <w:r>
-        <w:rPr>
-          <w:rFonts w:eastAsiaTheme="minorEastAsia"/>
-          <w:sz w:val="22"/>
-          <w:szCs w:val="22"/>
-        </w:rPr>
-        <w:t>Builds</w:t>
-      </w:r>
-      <w:proofErr w:type="gramEnd"/>
-      <w:r>
-        <w:rPr>
-          <w:rFonts w:eastAsiaTheme="minorEastAsia"/>
-          <w:sz w:val="22"/>
-          <w:szCs w:val="22"/>
-        </w:rPr>
-        <w:t xml:space="preserve"> a matrix of normalized innovations from each sensor at each time step.</w:t>
+      <w:r>
+        <w:rPr>
+          <w:rFonts w:eastAsiaTheme="minorEastAsia"/>
+          <w:sz w:val="22"/>
+          <w:szCs w:val="22"/>
+        </w:rPr>
+        <w:t>Builds a matrix of normalized innovations from each sensor at each time step.</w:t>
       </w:r>
     </w:p>
     <w:p>
@@ -4015,25 +3766,7 @@
           <w:sz w:val="22"/>
           <w:szCs w:val="22"/>
         </w:rPr>
-        <w:t xml:space="preserve">; if it breaches </w:t>
-      </w:r>
-      <w:proofErr w:type="gramStart"/>
-      <w:r>
-        <w:rPr>
-          <w:rFonts w:eastAsiaTheme="minorEastAsia"/>
-          <w:sz w:val="22"/>
-          <w:szCs w:val="22"/>
-        </w:rPr>
-        <w:t>statistically-derived</w:t>
-      </w:r>
-      <w:proofErr w:type="gramEnd"/>
-      <w:r>
-        <w:rPr>
-          <w:rFonts w:eastAsiaTheme="minorEastAsia"/>
-          <w:sz w:val="22"/>
-          <w:szCs w:val="22"/>
-        </w:rPr>
-        <w:t xml:space="preserve"> bounds, a fault is flagged.</w:t>
+        <w:t>; if it breaches statistically-derived bounds, a fault is flagged.</w:t>
       </w:r>
     </w:p>
     <w:p>
@@ -4139,25 +3872,7 @@
           <w:sz w:val="22"/>
           <w:szCs w:val="22"/>
         </w:rPr>
-        <w:t xml:space="preserve">Combines measurement-based fault detection (e.g., parity checks, chi-square tests) with system-based detection via </w:t>
-      </w:r>
-      <w:proofErr w:type="gramStart"/>
-      <w:r>
-        <w:rPr>
-          <w:rFonts w:eastAsiaTheme="minorEastAsia"/>
-          <w:sz w:val="22"/>
-          <w:szCs w:val="22"/>
-        </w:rPr>
-        <w:t>the FKF</w:t>
-      </w:r>
-      <w:proofErr w:type="gramEnd"/>
-      <w:r>
-        <w:rPr>
-          <w:rFonts w:eastAsiaTheme="minorEastAsia"/>
-          <w:sz w:val="22"/>
-          <w:szCs w:val="22"/>
-        </w:rPr>
-        <w:t>.</w:t>
+        <w:t>Combines measurement-based fault detection (e.g., parity checks, chi-square tests) with system-based detection via the FKF.</w:t>
       </w:r>
     </w:p>
     <w:p>
@@ -4825,7 +4540,7 @@
         <w:spacing w:after="0"/>
         <w:jc w:val="right"/>
         <w:rPr>
-          <w:rFonts w:eastAsiaTheme="minorEastAsia" w:hint="cs"/>
+          <w:rFonts w:eastAsiaTheme="minorEastAsia"/>
           <w:sz w:val="22"/>
           <w:szCs w:val="22"/>
           <w:rtl/>
@@ -4949,94 +4664,27 @@
           <w:sz w:val="22"/>
           <w:szCs w:val="22"/>
         </w:rPr>
-        <w:t xml:space="preserve">For each local filter </w:t>
-      </w:r>
-      <w:proofErr w:type="spellStart"/>
-      <w:r>
-        <w:rPr>
-          <w:rFonts w:eastAsiaTheme="minorEastAsia"/>
-          <w:sz w:val="22"/>
-          <w:szCs w:val="22"/>
-        </w:rPr>
-        <w:t>i</w:t>
-      </w:r>
-      <w:proofErr w:type="spellEnd"/>
-      <w:r>
-        <w:rPr>
-          <w:rFonts w:eastAsiaTheme="minorEastAsia"/>
-          <w:sz w:val="22"/>
-          <w:szCs w:val="22"/>
-        </w:rPr>
-        <w:t xml:space="preserve"> at time k, the measurement residual is:</w:t>
-      </w:r>
-    </w:p>
-    <w:p>
-      <w:pPr>
-        <w:bidi w:val="0"/>
-        <w:spacing w:after="0"/>
-        <w:rPr>
-          <w:rFonts w:eastAsiaTheme="minorEastAsia"/>
-          <w:sz w:val="22"/>
-          <w:szCs w:val="22"/>
-        </w:rPr>
-      </w:pPr>
-      <w:proofErr w:type="gramStart"/>
-      <w:r>
-        <w:rPr>
-          <w:rFonts w:eastAsiaTheme="minorEastAsia"/>
-          <w:sz w:val="22"/>
-          <w:szCs w:val="22"/>
-        </w:rPr>
-        <w:t>r_{</w:t>
-      </w:r>
-      <w:proofErr w:type="spellStart"/>
-      <w:r>
-        <w:rPr>
-          <w:rFonts w:eastAsiaTheme="minorEastAsia"/>
-          <w:sz w:val="22"/>
-          <w:szCs w:val="22"/>
-        </w:rPr>
-        <w:t>i,k</w:t>
-      </w:r>
-      <w:proofErr w:type="spellEnd"/>
-      <w:proofErr w:type="gramEnd"/>
-      <w:r>
-        <w:rPr>
-          <w:rFonts w:eastAsiaTheme="minorEastAsia"/>
-          <w:sz w:val="22"/>
-          <w:szCs w:val="22"/>
-        </w:rPr>
-        <w:t xml:space="preserve">} = </w:t>
-      </w:r>
-      <w:proofErr w:type="gramStart"/>
-      <w:r>
-        <w:rPr>
-          <w:rFonts w:eastAsiaTheme="minorEastAsia"/>
-          <w:sz w:val="22"/>
-          <w:szCs w:val="22"/>
-        </w:rPr>
-        <w:t>z_{</w:t>
-      </w:r>
-      <w:proofErr w:type="spellStart"/>
-      <w:r>
-        <w:rPr>
-          <w:rFonts w:eastAsiaTheme="minorEastAsia"/>
-          <w:sz w:val="22"/>
-          <w:szCs w:val="22"/>
-        </w:rPr>
-        <w:t>i,k</w:t>
-      </w:r>
-      <w:proofErr w:type="spellEnd"/>
-      <w:proofErr w:type="gramEnd"/>
-      <w:r>
-        <w:rPr>
-          <w:rFonts w:eastAsiaTheme="minorEastAsia"/>
-          <w:sz w:val="22"/>
-          <w:szCs w:val="22"/>
-        </w:rPr>
-        <w:t xml:space="preserve">} - </w:t>
-      </w:r>
-      <w:proofErr w:type="gramStart"/>
+        <w:t>For each local filter i at time k, the measurement residual is:</w:t>
+      </w:r>
+    </w:p>
+    <w:p>
+      <w:pPr>
+        <w:bidi w:val="0"/>
+        <w:spacing w:after="0"/>
+        <w:rPr>
+          <w:rFonts w:eastAsiaTheme="minorEastAsia"/>
+          <w:sz w:val="22"/>
+          <w:szCs w:val="22"/>
+        </w:rPr>
+      </w:pPr>
+      <w:r>
+        <w:rPr>
+          <w:rFonts w:eastAsiaTheme="minorEastAsia"/>
+          <w:sz w:val="22"/>
+          <w:szCs w:val="22"/>
+        </w:rPr>
+        <w:t xml:space="preserve">r_{i,k} = z_{i,k} - </w:t>
+      </w:r>
       <w:r>
         <w:rPr>
           <w:rFonts w:ascii="Calibri" w:eastAsiaTheme="minorEastAsia" w:hAnsi="Calibri" w:cs="Calibri"/>
@@ -5051,16 +4699,7 @@
           <w:sz w:val="22"/>
           <w:szCs w:val="22"/>
         </w:rPr>
-        <w:t>_{i,k</w:t>
-      </w:r>
-      <w:proofErr w:type="gramEnd"/>
-      <w:r>
-        <w:rPr>
-          <w:rFonts w:eastAsiaTheme="minorEastAsia"/>
-          <w:sz w:val="22"/>
-          <w:szCs w:val="22"/>
-        </w:rPr>
-        <w:t>|k-1}</w:t>
+        <w:t>_{i,k|k-1}</w:t>
       </w:r>
     </w:p>
     <w:p>
@@ -5096,33 +4735,13 @@
           <w:szCs w:val="22"/>
         </w:rPr>
       </w:pPr>
-      <w:proofErr w:type="gramStart"/>
-      <w:r>
-        <w:rPr>
-          <w:rFonts w:eastAsiaTheme="minorEastAsia"/>
-          <w:sz w:val="22"/>
-          <w:szCs w:val="22"/>
-        </w:rPr>
-        <w:t>z_{</w:t>
-      </w:r>
-      <w:proofErr w:type="spellStart"/>
-      <w:r>
-        <w:rPr>
-          <w:rFonts w:eastAsiaTheme="minorEastAsia"/>
-          <w:sz w:val="22"/>
-          <w:szCs w:val="22"/>
-        </w:rPr>
-        <w:t>i,k</w:t>
-      </w:r>
-      <w:proofErr w:type="spellEnd"/>
-      <w:proofErr w:type="gramEnd"/>
-      <w:r>
-        <w:rPr>
-          <w:rFonts w:eastAsiaTheme="minorEastAsia"/>
-          <w:sz w:val="22"/>
-          <w:szCs w:val="22"/>
-        </w:rPr>
-        <w:t>} is the actual measurement</w:t>
+      <w:r>
+        <w:rPr>
+          <w:rFonts w:eastAsiaTheme="minorEastAsia"/>
+          <w:sz w:val="22"/>
+          <w:szCs w:val="22"/>
+        </w:rPr>
+        <w:t>z_{i,k} is the actual measurement</w:t>
       </w:r>
     </w:p>
     <w:p>
@@ -5139,7 +4758,6 @@
           <w:szCs w:val="22"/>
         </w:rPr>
       </w:pPr>
-      <w:proofErr w:type="gramStart"/>
       <w:r>
         <w:rPr>
           <w:rFonts w:ascii="Calibri" w:eastAsiaTheme="minorEastAsia" w:hAnsi="Calibri" w:cs="Calibri"/>
@@ -5154,34 +4772,7 @@
           <w:sz w:val="22"/>
           <w:szCs w:val="22"/>
         </w:rPr>
-        <w:t>_{i,k</w:t>
-      </w:r>
-      <w:proofErr w:type="gramEnd"/>
-      <w:r>
-        <w:rPr>
-          <w:rFonts w:eastAsiaTheme="minorEastAsia"/>
-          <w:sz w:val="22"/>
-          <w:szCs w:val="22"/>
-        </w:rPr>
-        <w:t xml:space="preserve">|k-1} = </w:t>
-      </w:r>
-      <w:proofErr w:type="spellStart"/>
-      <w:r>
-        <w:rPr>
-          <w:rFonts w:eastAsiaTheme="minorEastAsia"/>
-          <w:sz w:val="22"/>
-          <w:szCs w:val="22"/>
-        </w:rPr>
-        <w:t>H_i</w:t>
-      </w:r>
-      <w:proofErr w:type="spellEnd"/>
-      <w:r>
-        <w:rPr>
-          <w:rFonts w:eastAsiaTheme="minorEastAsia"/>
-          <w:sz w:val="22"/>
-          <w:szCs w:val="22"/>
-        </w:rPr>
-        <w:t xml:space="preserve"> × x</w:t>
+        <w:t>_{i,k|k-1} = H_i × x</w:t>
       </w:r>
       <w:r>
         <w:rPr>
@@ -5197,25 +4788,7 @@
           <w:sz w:val="22"/>
           <w:szCs w:val="22"/>
         </w:rPr>
-        <w:t>_{</w:t>
-      </w:r>
-      <w:proofErr w:type="gramStart"/>
-      <w:r>
-        <w:rPr>
-          <w:rFonts w:eastAsiaTheme="minorEastAsia"/>
-          <w:sz w:val="22"/>
-          <w:szCs w:val="22"/>
-        </w:rPr>
-        <w:t>i,k</w:t>
-      </w:r>
-      <w:proofErr w:type="gramEnd"/>
-      <w:r>
-        <w:rPr>
-          <w:rFonts w:eastAsiaTheme="minorEastAsia"/>
-          <w:sz w:val="22"/>
-          <w:szCs w:val="22"/>
-        </w:rPr>
-        <w:t>|k-1} is the predicted measurement</w:t>
+        <w:t>_{i,k|k-1} is the predicted measurement</w:t>
       </w:r>
     </w:p>
     <w:p>
@@ -5270,175 +4843,13 @@
           <w:szCs w:val="22"/>
         </w:rPr>
       </w:pPr>
-      <w:proofErr w:type="gramStart"/>
-      <w:r>
-        <w:rPr>
-          <w:rFonts w:eastAsiaTheme="minorEastAsia"/>
-          <w:sz w:val="22"/>
-          <w:szCs w:val="22"/>
-        </w:rPr>
-        <w:t>W_{</w:t>
-      </w:r>
-      <w:proofErr w:type="spellStart"/>
-      <w:r>
-        <w:rPr>
-          <w:rFonts w:eastAsiaTheme="minorEastAsia"/>
-          <w:sz w:val="22"/>
-          <w:szCs w:val="22"/>
-        </w:rPr>
-        <w:t>i,k</w:t>
-      </w:r>
-      <w:proofErr w:type="spellEnd"/>
-      <w:proofErr w:type="gramEnd"/>
-      <w:r>
-        <w:rPr>
-          <w:rFonts w:eastAsiaTheme="minorEastAsia"/>
-          <w:sz w:val="22"/>
-          <w:szCs w:val="22"/>
-        </w:rPr>
-        <w:t>} = E[</w:t>
-      </w:r>
-      <w:proofErr w:type="gramStart"/>
-      <w:r>
-        <w:rPr>
-          <w:rFonts w:eastAsiaTheme="minorEastAsia"/>
-          <w:sz w:val="22"/>
-          <w:szCs w:val="22"/>
-        </w:rPr>
-        <w:t>r_{</w:t>
-      </w:r>
-      <w:proofErr w:type="spellStart"/>
-      <w:r>
-        <w:rPr>
-          <w:rFonts w:eastAsiaTheme="minorEastAsia"/>
-          <w:sz w:val="22"/>
-          <w:szCs w:val="22"/>
-        </w:rPr>
-        <w:t>i,k</w:t>
-      </w:r>
-      <w:proofErr w:type="spellEnd"/>
-      <w:proofErr w:type="gramEnd"/>
-      <w:r>
-        <w:rPr>
-          <w:rFonts w:eastAsiaTheme="minorEastAsia"/>
-          <w:sz w:val="22"/>
-          <w:szCs w:val="22"/>
-        </w:rPr>
-        <w:t>} × r_{</w:t>
-      </w:r>
-      <w:proofErr w:type="spellStart"/>
-      <w:proofErr w:type="gramStart"/>
-      <w:r>
-        <w:rPr>
-          <w:rFonts w:eastAsiaTheme="minorEastAsia"/>
-          <w:sz w:val="22"/>
-          <w:szCs w:val="22"/>
-        </w:rPr>
-        <w:t>i,k</w:t>
-      </w:r>
-      <w:proofErr w:type="spellEnd"/>
-      <w:proofErr w:type="gramEnd"/>
-      <w:r>
-        <w:rPr>
-          <w:rFonts w:eastAsiaTheme="minorEastAsia"/>
-          <w:sz w:val="22"/>
-          <w:szCs w:val="22"/>
-        </w:rPr>
-        <w:t xml:space="preserve">}^T] = </w:t>
-      </w:r>
-      <w:proofErr w:type="gramStart"/>
-      <w:r>
-        <w:rPr>
-          <w:rFonts w:eastAsiaTheme="minorEastAsia"/>
-          <w:sz w:val="22"/>
-          <w:szCs w:val="22"/>
-        </w:rPr>
-        <w:t>H_{</w:t>
-      </w:r>
-      <w:proofErr w:type="spellStart"/>
-      <w:r>
-        <w:rPr>
-          <w:rFonts w:eastAsiaTheme="minorEastAsia"/>
-          <w:sz w:val="22"/>
-          <w:szCs w:val="22"/>
-        </w:rPr>
-        <w:t>i,k</w:t>
-      </w:r>
-      <w:proofErr w:type="spellEnd"/>
-      <w:proofErr w:type="gramEnd"/>
-      <w:r>
-        <w:rPr>
-          <w:rFonts w:eastAsiaTheme="minorEastAsia"/>
-          <w:sz w:val="22"/>
-          <w:szCs w:val="22"/>
-        </w:rPr>
-        <w:t>} × P_{</w:t>
-      </w:r>
-      <w:proofErr w:type="gramStart"/>
-      <w:r>
-        <w:rPr>
-          <w:rFonts w:eastAsiaTheme="minorEastAsia"/>
-          <w:sz w:val="22"/>
-          <w:szCs w:val="22"/>
-        </w:rPr>
-        <w:t>i,k</w:t>
-      </w:r>
-      <w:proofErr w:type="gramEnd"/>
-      <w:r>
-        <w:rPr>
-          <w:rFonts w:eastAsiaTheme="minorEastAsia"/>
-          <w:sz w:val="22"/>
-          <w:szCs w:val="22"/>
-        </w:rPr>
-        <w:t>|k-1} × H_{</w:t>
-      </w:r>
-      <w:proofErr w:type="spellStart"/>
-      <w:proofErr w:type="gramStart"/>
-      <w:r>
-        <w:rPr>
-          <w:rFonts w:eastAsiaTheme="minorEastAsia"/>
-          <w:sz w:val="22"/>
-          <w:szCs w:val="22"/>
-        </w:rPr>
-        <w:t>i,k</w:t>
-      </w:r>
-      <w:proofErr w:type="spellEnd"/>
-      <w:proofErr w:type="gramEnd"/>
-      <w:r>
-        <w:rPr>
-          <w:rFonts w:eastAsiaTheme="minorEastAsia"/>
-          <w:sz w:val="22"/>
-          <w:szCs w:val="22"/>
-        </w:rPr>
-        <w:t xml:space="preserve">}^T + </w:t>
-      </w:r>
-      <w:proofErr w:type="gramStart"/>
-      <w:r>
-        <w:rPr>
-          <w:rFonts w:eastAsiaTheme="minorEastAsia"/>
-          <w:sz w:val="22"/>
-          <w:szCs w:val="22"/>
-        </w:rPr>
-        <w:t>R_{</w:t>
-      </w:r>
-      <w:proofErr w:type="spellStart"/>
-      <w:r>
-        <w:rPr>
-          <w:rFonts w:eastAsiaTheme="minorEastAsia"/>
-          <w:sz w:val="22"/>
-          <w:szCs w:val="22"/>
-        </w:rPr>
-        <w:t>i,k</w:t>
-      </w:r>
-      <w:proofErr w:type="spellEnd"/>
-      <w:proofErr w:type="gramEnd"/>
-      <w:r>
-        <w:rPr>
-          <w:rFonts w:eastAsiaTheme="minorEastAsia"/>
-          <w:sz w:val="22"/>
-          <w:szCs w:val="22"/>
-        </w:rPr>
-        <w:t>}</w:t>
+      <w:r>
+        <w:rPr>
+          <w:rFonts w:eastAsiaTheme="minorEastAsia"/>
+          <w:sz w:val="22"/>
+          <w:szCs w:val="22"/>
+        </w:rPr>
+        <w:t>W_{i,k} = E[r_{i,k} × r_{i,k}^T] = H_{i,k} × P_{i,k|k-1} × H_{i,k}^T + R_{i,k}</w:t>
       </w:r>
     </w:p>
     <w:p>
@@ -5499,18 +4910,152 @@
           <w:sz w:val="22"/>
           <w:szCs w:val="22"/>
         </w:rPr>
-        <w:t xml:space="preserve">The fault detection </w:t>
-      </w:r>
-      <w:proofErr w:type="gramStart"/>
-      <w:r>
-        <w:rPr>
-          <w:rFonts w:eastAsiaTheme="minorEastAsia"/>
-          <w:sz w:val="22"/>
-          <w:szCs w:val="22"/>
-        </w:rPr>
-        <w:t>statistic is</w:t>
-      </w:r>
-      <w:proofErr w:type="gramEnd"/>
+        <w:t>The fault detection statistic is:</w:t>
+      </w:r>
+    </w:p>
+    <w:p>
+      <w:pPr>
+        <w:bidi w:val="0"/>
+        <w:spacing w:after="0"/>
+        <w:rPr>
+          <w:rFonts w:eastAsiaTheme="minorEastAsia"/>
+          <w:sz w:val="22"/>
+          <w:szCs w:val="22"/>
+        </w:rPr>
+      </w:pPr>
+      <w:r>
+        <w:rPr>
+          <w:rFonts w:ascii="Calibri" w:eastAsiaTheme="minorEastAsia" w:hAnsi="Calibri" w:cs="Calibri"/>
+          <w:sz w:val="22"/>
+          <w:szCs w:val="22"/>
+        </w:rPr>
+        <w:t>λ</w:t>
+      </w:r>
+      <w:r>
+        <w:rPr>
+          <w:rFonts w:eastAsiaTheme="minorEastAsia"/>
+          <w:sz w:val="22"/>
+          <w:szCs w:val="22"/>
+        </w:rPr>
+        <w:t xml:space="preserve">_{i,k} = r_{i,k}^T </w:t>
+      </w:r>
+      <w:r>
+        <w:rPr>
+          <w:rFonts w:ascii="Aptos" w:eastAsiaTheme="minorEastAsia" w:hAnsi="Aptos" w:cs="Aptos"/>
+          <w:sz w:val="22"/>
+          <w:szCs w:val="22"/>
+        </w:rPr>
+        <w:t>×</w:t>
+      </w:r>
+      <w:r>
+        <w:rPr>
+          <w:rFonts w:eastAsiaTheme="minorEastAsia"/>
+          <w:sz w:val="22"/>
+          <w:szCs w:val="22"/>
+        </w:rPr>
+        <w:t xml:space="preserve"> W_{i,k}^{-1} </w:t>
+      </w:r>
+      <w:r>
+        <w:rPr>
+          <w:rFonts w:ascii="Aptos" w:eastAsiaTheme="minorEastAsia" w:hAnsi="Aptos" w:cs="Aptos"/>
+          <w:sz w:val="22"/>
+          <w:szCs w:val="22"/>
+        </w:rPr>
+        <w:t>×</w:t>
+      </w:r>
+      <w:r>
+        <w:rPr>
+          <w:rFonts w:eastAsiaTheme="minorEastAsia"/>
+          <w:sz w:val="22"/>
+          <w:szCs w:val="22"/>
+        </w:rPr>
+        <w:t xml:space="preserve"> r_{i,k}</w:t>
+      </w:r>
+    </w:p>
+    <w:p>
+      <w:pPr>
+        <w:bidi w:val="0"/>
+        <w:spacing w:after="0"/>
+        <w:rPr>
+          <w:rFonts w:eastAsiaTheme="minorEastAsia"/>
+          <w:sz w:val="22"/>
+          <w:szCs w:val="22"/>
+        </w:rPr>
+      </w:pPr>
+      <w:r>
+        <w:rPr>
+          <w:rFonts w:eastAsiaTheme="minorEastAsia"/>
+          <w:sz w:val="22"/>
+          <w:szCs w:val="22"/>
+        </w:rPr>
+        <w:t xml:space="preserve">Under the null hypothesis (no fault), </w:t>
+      </w:r>
+      <w:r>
+        <w:rPr>
+          <w:rFonts w:ascii="Calibri" w:eastAsiaTheme="minorEastAsia" w:hAnsi="Calibri" w:cs="Calibri"/>
+          <w:sz w:val="22"/>
+          <w:szCs w:val="22"/>
+        </w:rPr>
+        <w:t>λ</w:t>
+      </w:r>
+      <w:r>
+        <w:rPr>
+          <w:rFonts w:eastAsiaTheme="minorEastAsia"/>
+          <w:sz w:val="22"/>
+          <w:szCs w:val="22"/>
+        </w:rPr>
+        <w:t>_{i,k} follows a chi-square distribution with m degrees of freedom, where m is the measurement dimension.</w:t>
+      </w:r>
+    </w:p>
+    <w:p>
+      <w:pPr>
+        <w:bidi w:val="0"/>
+        <w:spacing w:after="0"/>
+        <w:rPr>
+          <w:rFonts w:eastAsiaTheme="minorEastAsia"/>
+          <w:b/>
+          <w:bCs/>
+          <w:sz w:val="22"/>
+          <w:szCs w:val="22"/>
+        </w:rPr>
+      </w:pPr>
+      <w:r>
+        <w:rPr>
+          <w:rFonts w:eastAsiaTheme="minorEastAsia"/>
+          <w:b/>
+          <w:bCs/>
+          <w:sz w:val="22"/>
+          <w:szCs w:val="22"/>
+        </w:rPr>
+        <w:t>4. Fault Detection Threshold</w:t>
+      </w:r>
+    </w:p>
+    <w:p>
+      <w:pPr>
+        <w:bidi w:val="0"/>
+        <w:spacing w:after="0"/>
+        <w:rPr>
+          <w:rFonts w:eastAsiaTheme="minorEastAsia"/>
+          <w:sz w:val="22"/>
+          <w:szCs w:val="22"/>
+        </w:rPr>
+      </w:pPr>
+      <w:r>
+        <w:rPr>
+          <w:rFonts w:eastAsiaTheme="minorEastAsia"/>
+          <w:sz w:val="22"/>
+          <w:szCs w:val="22"/>
+        </w:rPr>
+        <w:t xml:space="preserve">The threshold is determined by the desired confidence level </w:t>
+      </w:r>
+      <w:r>
+        <w:rPr>
+          <w:rFonts w:ascii="Calibri" w:eastAsiaTheme="minorEastAsia" w:hAnsi="Calibri" w:cs="Calibri"/>
+          <w:sz w:val="22"/>
+          <w:szCs w:val="22"/>
+        </w:rPr>
+        <w:t>α</w:t>
+      </w:r>
       <w:r>
         <w:rPr>
           <w:rFonts w:eastAsiaTheme="minorEastAsia"/>
@@ -5530,13 +5075,137 @@
           <w:szCs w:val="22"/>
         </w:rPr>
       </w:pPr>
-      <w:proofErr w:type="gramStart"/>
+      <w:r>
+        <w:rPr>
+          <w:rFonts w:eastAsiaTheme="minorEastAsia"/>
+          <w:sz w:val="22"/>
+          <w:szCs w:val="22"/>
+        </w:rPr>
+        <w:t xml:space="preserve">T_d = </w:t>
+      </w:r>
       <w:r>
         <w:rPr>
           <w:rFonts w:ascii="Calibri" w:eastAsiaTheme="minorEastAsia" w:hAnsi="Calibri" w:cs="Calibri"/>
           <w:sz w:val="22"/>
           <w:szCs w:val="22"/>
         </w:rPr>
+        <w:t>χ</w:t>
+      </w:r>
+      <w:r>
+        <w:rPr>
+          <w:rFonts w:ascii="Aptos" w:eastAsiaTheme="minorEastAsia" w:hAnsi="Aptos" w:cs="Aptos"/>
+          <w:sz w:val="22"/>
+          <w:szCs w:val="22"/>
+        </w:rPr>
+        <w:t>²</w:t>
+      </w:r>
+      <w:r>
+        <w:rPr>
+          <w:rFonts w:eastAsiaTheme="minorEastAsia"/>
+          <w:sz w:val="22"/>
+          <w:szCs w:val="22"/>
+        </w:rPr>
+        <w:t>_{1-</w:t>
+      </w:r>
+      <w:r>
+        <w:rPr>
+          <w:rFonts w:ascii="Calibri" w:eastAsiaTheme="minorEastAsia" w:hAnsi="Calibri" w:cs="Calibri"/>
+          <w:sz w:val="22"/>
+          <w:szCs w:val="22"/>
+        </w:rPr>
+        <w:t>α</w:t>
+      </w:r>
+      <w:r>
+        <w:rPr>
+          <w:rFonts w:eastAsiaTheme="minorEastAsia"/>
+          <w:sz w:val="22"/>
+          <w:szCs w:val="22"/>
+        </w:rPr>
+        <w:t>,m}</w:t>
+      </w:r>
+    </w:p>
+    <w:p>
+      <w:pPr>
+        <w:bidi w:val="0"/>
+        <w:spacing w:after="0"/>
+        <w:rPr>
+          <w:rFonts w:eastAsiaTheme="minorEastAsia"/>
+          <w:sz w:val="22"/>
+          <w:szCs w:val="22"/>
+        </w:rPr>
+      </w:pPr>
+      <w:r>
+        <w:rPr>
+          <w:rFonts w:eastAsiaTheme="minorEastAsia"/>
+          <w:sz w:val="22"/>
+          <w:szCs w:val="22"/>
+        </w:rPr>
+        <w:t xml:space="preserve">For </w:t>
+      </w:r>
+      <w:r>
+        <w:rPr>
+          <w:rFonts w:ascii="Calibri" w:eastAsiaTheme="minorEastAsia" w:hAnsi="Calibri" w:cs="Calibri"/>
+          <w:sz w:val="22"/>
+          <w:szCs w:val="22"/>
+        </w:rPr>
+        <w:t>α</w:t>
+      </w:r>
+      <w:r>
+        <w:rPr>
+          <w:rFonts w:eastAsiaTheme="minorEastAsia"/>
+          <w:sz w:val="22"/>
+          <w:szCs w:val="22"/>
+        </w:rPr>
+        <w:t xml:space="preserve"> = 0.05 (95% confidence), this gives the critical value from the chi-square table.</w:t>
+      </w:r>
+    </w:p>
+    <w:p>
+      <w:pPr>
+        <w:bidi w:val="0"/>
+        <w:spacing w:after="0"/>
+        <w:rPr>
+          <w:rFonts w:eastAsiaTheme="minorEastAsia"/>
+          <w:b/>
+          <w:bCs/>
+          <w:sz w:val="22"/>
+          <w:szCs w:val="22"/>
+        </w:rPr>
+      </w:pPr>
+      <w:r>
+        <w:rPr>
+          <w:rFonts w:eastAsiaTheme="minorEastAsia"/>
+          <w:b/>
+          <w:bCs/>
+          <w:sz w:val="22"/>
+          <w:szCs w:val="22"/>
+        </w:rPr>
+        <w:t>5. Basic Fault Detection Rule</w:t>
+      </w:r>
+    </w:p>
+    <w:p>
+      <w:pPr>
+        <w:bidi w:val="0"/>
+        <w:spacing w:after="0"/>
+        <w:rPr>
+          <w:rFonts w:eastAsiaTheme="minorEastAsia"/>
+          <w:sz w:val="22"/>
+          <w:szCs w:val="22"/>
+        </w:rPr>
+      </w:pPr>
+      <w:r>
+        <w:rPr>
+          <w:rFonts w:eastAsiaTheme="minorEastAsia"/>
+          <w:sz w:val="22"/>
+          <w:szCs w:val="22"/>
+        </w:rPr>
+        <w:t xml:space="preserve">Fault detected if: </w:t>
+      </w:r>
+      <w:r>
+        <w:rPr>
+          <w:rFonts w:ascii="Calibri" w:eastAsiaTheme="minorEastAsia" w:hAnsi="Calibri" w:cs="Calibri"/>
+          <w:sz w:val="22"/>
+          <w:szCs w:val="22"/>
+        </w:rPr>
         <w:t>λ</w:t>
       </w:r>
       <w:r>
@@ -5545,54 +5214,158 @@
           <w:sz w:val="22"/>
           <w:szCs w:val="22"/>
         </w:rPr>
-        <w:t>_{</w:t>
-      </w:r>
-      <w:proofErr w:type="spellStart"/>
-      <w:r>
-        <w:rPr>
-          <w:rFonts w:eastAsiaTheme="minorEastAsia"/>
-          <w:sz w:val="22"/>
-          <w:szCs w:val="22"/>
-        </w:rPr>
-        <w:t>i,k</w:t>
-      </w:r>
-      <w:proofErr w:type="spellEnd"/>
-      <w:proofErr w:type="gramEnd"/>
-      <w:r>
-        <w:rPr>
-          <w:rFonts w:eastAsiaTheme="minorEastAsia"/>
-          <w:sz w:val="22"/>
-          <w:szCs w:val="22"/>
-        </w:rPr>
-        <w:t xml:space="preserve">} = </w:t>
-      </w:r>
-      <w:proofErr w:type="gramStart"/>
-      <w:r>
-        <w:rPr>
-          <w:rFonts w:eastAsiaTheme="minorEastAsia"/>
-          <w:sz w:val="22"/>
-          <w:szCs w:val="22"/>
-        </w:rPr>
-        <w:t>r_{</w:t>
-      </w:r>
-      <w:proofErr w:type="spellStart"/>
-      <w:r>
-        <w:rPr>
-          <w:rFonts w:eastAsiaTheme="minorEastAsia"/>
-          <w:sz w:val="22"/>
-          <w:szCs w:val="22"/>
-        </w:rPr>
-        <w:t>i,k</w:t>
-      </w:r>
-      <w:proofErr w:type="spellEnd"/>
-      <w:proofErr w:type="gramEnd"/>
-      <w:r>
-        <w:rPr>
-          <w:rFonts w:eastAsiaTheme="minorEastAsia"/>
-          <w:sz w:val="22"/>
-          <w:szCs w:val="22"/>
-        </w:rPr>
-        <w:t xml:space="preserve">}^T </w:t>
+        <w:t xml:space="preserve">_{i,k} </w:t>
+      </w:r>
+      <w:r>
+        <w:rPr>
+          <w:rFonts w:ascii="Cambria Math" w:eastAsiaTheme="minorEastAsia" w:hAnsi="Cambria Math" w:cs="Cambria Math"/>
+          <w:sz w:val="22"/>
+          <w:szCs w:val="22"/>
+        </w:rPr>
+        <w:t>≥</w:t>
+      </w:r>
+      <w:r>
+        <w:rPr>
+          <w:rFonts w:eastAsiaTheme="minorEastAsia"/>
+          <w:sz w:val="22"/>
+          <w:szCs w:val="22"/>
+        </w:rPr>
+        <w:t xml:space="preserve"> T_d</w:t>
+      </w:r>
+    </w:p>
+    <w:p>
+      <w:pPr>
+        <w:bidi w:val="0"/>
+        <w:spacing w:after="0"/>
+        <w:rPr>
+          <w:rFonts w:eastAsiaTheme="minorEastAsia"/>
+          <w:sz w:val="22"/>
+          <w:szCs w:val="22"/>
+        </w:rPr>
+      </w:pPr>
+      <w:r>
+        <w:rPr>
+          <w:rFonts w:eastAsiaTheme="minorEastAsia"/>
+          <w:sz w:val="22"/>
+          <w:szCs w:val="22"/>
+        </w:rPr>
+        <w:t xml:space="preserve">Normal operation if: </w:t>
+      </w:r>
+      <w:r>
+        <w:rPr>
+          <w:rFonts w:ascii="Calibri" w:eastAsiaTheme="minorEastAsia" w:hAnsi="Calibri" w:cs="Calibri"/>
+          <w:sz w:val="22"/>
+          <w:szCs w:val="22"/>
+        </w:rPr>
+        <w:t>λ</w:t>
+      </w:r>
+      <w:r>
+        <w:rPr>
+          <w:rFonts w:eastAsiaTheme="minorEastAsia"/>
+          <w:sz w:val="22"/>
+          <w:szCs w:val="22"/>
+        </w:rPr>
+        <w:t>_{i,k} &lt; T_d</w:t>
+      </w:r>
+    </w:p>
+    <w:p>
+      <w:pPr>
+        <w:bidi w:val="0"/>
+        <w:spacing w:after="0"/>
+        <w:rPr>
+          <w:rFonts w:eastAsiaTheme="minorEastAsia"/>
+          <w:b/>
+          <w:bCs/>
+          <w:sz w:val="22"/>
+          <w:szCs w:val="22"/>
+        </w:rPr>
+      </w:pPr>
+      <w:r>
+        <w:rPr>
+          <w:rFonts w:eastAsiaTheme="minorEastAsia"/>
+          <w:b/>
+          <w:bCs/>
+          <w:sz w:val="22"/>
+          <w:szCs w:val="22"/>
+        </w:rPr>
+        <w:t>Enhanced Sliding Window Detection</w:t>
+      </w:r>
+    </w:p>
+    <w:p>
+      <w:pPr>
+        <w:bidi w:val="0"/>
+        <w:spacing w:after="0"/>
+        <w:rPr>
+          <w:rFonts w:eastAsiaTheme="minorEastAsia"/>
+          <w:b/>
+          <w:bCs/>
+          <w:sz w:val="22"/>
+          <w:szCs w:val="22"/>
+        </w:rPr>
+      </w:pPr>
+      <w:r>
+        <w:rPr>
+          <w:rFonts w:eastAsiaTheme="minorEastAsia"/>
+          <w:b/>
+          <w:bCs/>
+          <w:sz w:val="22"/>
+          <w:szCs w:val="22"/>
+        </w:rPr>
+        <w:t>6. Actual Residual Covariance</w:t>
+      </w:r>
+    </w:p>
+    <w:p>
+      <w:pPr>
+        <w:bidi w:val="0"/>
+        <w:spacing w:after="0"/>
+        <w:rPr>
+          <w:rFonts w:eastAsiaTheme="minorEastAsia"/>
+          <w:sz w:val="22"/>
+          <w:szCs w:val="22"/>
+        </w:rPr>
+      </w:pPr>
+      <w:r>
+        <w:rPr>
+          <w:rFonts w:eastAsiaTheme="minorEastAsia"/>
+          <w:sz w:val="22"/>
+          <w:szCs w:val="22"/>
+        </w:rPr>
+        <w:t>Over a sliding window of N samples:</w:t>
+      </w:r>
+    </w:p>
+    <w:p>
+      <w:pPr>
+        <w:bidi w:val="0"/>
+        <w:spacing w:after="0"/>
+        <w:rPr>
+          <w:rFonts w:eastAsiaTheme="minorEastAsia"/>
+          <w:sz w:val="22"/>
+          <w:szCs w:val="22"/>
+        </w:rPr>
+      </w:pPr>
+      <w:r>
+        <w:rPr>
+          <w:rFonts w:eastAsiaTheme="minorEastAsia"/>
+          <w:sz w:val="22"/>
+          <w:szCs w:val="22"/>
+        </w:rPr>
+        <w:t xml:space="preserve">a_r = (1/N) × </w:t>
+      </w:r>
+      <w:r>
+        <w:rPr>
+          <w:rFonts w:ascii="Calibri" w:eastAsiaTheme="minorEastAsia" w:hAnsi="Calibri" w:cs="Calibri"/>
+          <w:sz w:val="22"/>
+          <w:szCs w:val="22"/>
+        </w:rPr>
+        <w:t>Σ</w:t>
+      </w:r>
+      <w:r>
+        <w:rPr>
+          <w:rFonts w:eastAsiaTheme="minorEastAsia"/>
+          <w:sz w:val="22"/>
+          <w:szCs w:val="22"/>
+        </w:rPr>
+        <w:t xml:space="preserve">_{j=k-N+1}^k [r_{i,j} </w:t>
       </w:r>
       <w:r>
         <w:rPr>
@@ -5608,766 +5381,86 @@
           <w:sz w:val="22"/>
           <w:szCs w:val="22"/>
         </w:rPr>
-        <w:t xml:space="preserve"> W_{</w:t>
-      </w:r>
-      <w:proofErr w:type="spellStart"/>
-      <w:proofErr w:type="gramStart"/>
-      <w:r>
-        <w:rPr>
-          <w:rFonts w:eastAsiaTheme="minorEastAsia"/>
-          <w:sz w:val="22"/>
-          <w:szCs w:val="22"/>
-        </w:rPr>
-        <w:t>i,k</w:t>
-      </w:r>
-      <w:proofErr w:type="spellEnd"/>
-      <w:proofErr w:type="gramEnd"/>
-      <w:r>
-        <w:rPr>
-          <w:rFonts w:eastAsiaTheme="minorEastAsia"/>
-          <w:sz w:val="22"/>
-          <w:szCs w:val="22"/>
-        </w:rPr>
-        <w:t>}</w:t>
-      </w:r>
-      <w:proofErr w:type="gramStart"/>
-      <w:r>
-        <w:rPr>
-          <w:rFonts w:eastAsiaTheme="minorEastAsia"/>
-          <w:sz w:val="22"/>
-          <w:szCs w:val="22"/>
-        </w:rPr>
-        <w:t>^{</w:t>
-      </w:r>
-      <w:proofErr w:type="gramEnd"/>
-      <w:r>
-        <w:rPr>
-          <w:rFonts w:eastAsiaTheme="minorEastAsia"/>
-          <w:sz w:val="22"/>
-          <w:szCs w:val="22"/>
-        </w:rPr>
-        <w:t xml:space="preserve">-1} </w:t>
-      </w:r>
-      <w:r>
-        <w:rPr>
-          <w:rFonts w:ascii="Aptos" w:eastAsiaTheme="minorEastAsia" w:hAnsi="Aptos" w:cs="Aptos"/>
-          <w:sz w:val="22"/>
-          <w:szCs w:val="22"/>
-        </w:rPr>
-        <w:t>×</w:t>
-      </w:r>
-      <w:r>
-        <w:rPr>
-          <w:rFonts w:eastAsiaTheme="minorEastAsia"/>
-          <w:sz w:val="22"/>
-          <w:szCs w:val="22"/>
-        </w:rPr>
-        <w:t xml:space="preserve"> r_{</w:t>
-      </w:r>
-      <w:proofErr w:type="spellStart"/>
-      <w:proofErr w:type="gramStart"/>
-      <w:r>
-        <w:rPr>
-          <w:rFonts w:eastAsiaTheme="minorEastAsia"/>
-          <w:sz w:val="22"/>
-          <w:szCs w:val="22"/>
-        </w:rPr>
-        <w:t>i,k</w:t>
-      </w:r>
-      <w:proofErr w:type="spellEnd"/>
-      <w:proofErr w:type="gramEnd"/>
-      <w:r>
-        <w:rPr>
-          <w:rFonts w:eastAsiaTheme="minorEastAsia"/>
-          <w:sz w:val="22"/>
-          <w:szCs w:val="22"/>
-        </w:rPr>
-        <w:t>}</w:t>
-      </w:r>
-    </w:p>
-    <w:p>
-      <w:pPr>
-        <w:bidi w:val="0"/>
-        <w:spacing w:after="0"/>
-        <w:rPr>
-          <w:rFonts w:eastAsiaTheme="minorEastAsia"/>
-          <w:sz w:val="22"/>
-          <w:szCs w:val="22"/>
-        </w:rPr>
-      </w:pPr>
-      <w:r>
-        <w:rPr>
-          <w:rFonts w:eastAsiaTheme="minorEastAsia"/>
-          <w:sz w:val="22"/>
-          <w:szCs w:val="22"/>
-        </w:rPr>
-        <w:t xml:space="preserve">Under the null hypothesis (no fault), </w:t>
-      </w:r>
-      <w:proofErr w:type="gramStart"/>
+        <w:t xml:space="preserve"> r_{i,j}^T]</w:t>
+      </w:r>
+    </w:p>
+    <w:p>
+      <w:pPr>
+        <w:bidi w:val="0"/>
+        <w:spacing w:after="0"/>
+        <w:rPr>
+          <w:rFonts w:eastAsiaTheme="minorEastAsia"/>
+          <w:sz w:val="22"/>
+          <w:szCs w:val="22"/>
+        </w:rPr>
+      </w:pPr>
+      <w:r>
+        <w:rPr>
+          <w:rFonts w:eastAsiaTheme="minorEastAsia"/>
+          <w:sz w:val="22"/>
+          <w:szCs w:val="22"/>
+        </w:rPr>
+        <w:t>This estimates the actual residual behavior from recent data.</w:t>
+      </w:r>
+    </w:p>
+    <w:p>
+      <w:pPr>
+        <w:bidi w:val="0"/>
+        <w:spacing w:after="0"/>
+        <w:rPr>
+          <w:rFonts w:eastAsiaTheme="minorEastAsia"/>
+          <w:b/>
+          <w:bCs/>
+          <w:sz w:val="22"/>
+          <w:szCs w:val="22"/>
+        </w:rPr>
+      </w:pPr>
+      <w:r>
+        <w:rPr>
+          <w:rFonts w:eastAsiaTheme="minorEastAsia"/>
+          <w:b/>
+          <w:bCs/>
+          <w:sz w:val="22"/>
+          <w:szCs w:val="22"/>
+        </w:rPr>
+        <w:t>7. Deviation Ratio</w:t>
+      </w:r>
+    </w:p>
+    <w:p>
+      <w:pPr>
+        <w:bidi w:val="0"/>
+        <w:spacing w:after="0"/>
+        <w:rPr>
+          <w:rFonts w:eastAsiaTheme="minorEastAsia"/>
+          <w:sz w:val="22"/>
+          <w:szCs w:val="22"/>
+        </w:rPr>
+      </w:pPr>
+      <w:r>
+        <w:rPr>
+          <w:rFonts w:eastAsiaTheme="minorEastAsia"/>
+          <w:sz w:val="22"/>
+          <w:szCs w:val="22"/>
+        </w:rPr>
+        <w:t>The ratio between theoretical and actual covariances:</w:t>
+      </w:r>
+    </w:p>
+    <w:p>
+      <w:pPr>
+        <w:bidi w:val="0"/>
+        <w:spacing w:after="0"/>
+        <w:rPr>
+          <w:rFonts w:eastAsiaTheme="minorEastAsia"/>
+          <w:sz w:val="22"/>
+          <w:szCs w:val="22"/>
+        </w:rPr>
+      </w:pPr>
       <w:r>
         <w:rPr>
           <w:rFonts w:ascii="Calibri" w:eastAsiaTheme="minorEastAsia" w:hAnsi="Calibri" w:cs="Calibri"/>
           <w:sz w:val="22"/>
           <w:szCs w:val="22"/>
         </w:rPr>
-        <w:t>λ</w:t>
-      </w:r>
-      <w:r>
-        <w:rPr>
-          <w:rFonts w:eastAsiaTheme="minorEastAsia"/>
-          <w:sz w:val="22"/>
-          <w:szCs w:val="22"/>
-        </w:rPr>
-        <w:t>_{</w:t>
-      </w:r>
-      <w:proofErr w:type="spellStart"/>
-      <w:r>
-        <w:rPr>
-          <w:rFonts w:eastAsiaTheme="minorEastAsia"/>
-          <w:sz w:val="22"/>
-          <w:szCs w:val="22"/>
-        </w:rPr>
-        <w:t>i,k</w:t>
-      </w:r>
-      <w:proofErr w:type="spellEnd"/>
-      <w:proofErr w:type="gramEnd"/>
-      <w:r>
-        <w:rPr>
-          <w:rFonts w:eastAsiaTheme="minorEastAsia"/>
-          <w:sz w:val="22"/>
-          <w:szCs w:val="22"/>
-        </w:rPr>
-        <w:t>} follows a chi-square distribution with m degrees of freedom, where m is the measurement dimension.</w:t>
-      </w:r>
-    </w:p>
-    <w:p>
-      <w:pPr>
-        <w:bidi w:val="0"/>
-        <w:spacing w:after="0"/>
-        <w:rPr>
-          <w:rFonts w:eastAsiaTheme="minorEastAsia"/>
-          <w:b/>
-          <w:bCs/>
-          <w:sz w:val="22"/>
-          <w:szCs w:val="22"/>
-        </w:rPr>
-      </w:pPr>
-      <w:r>
-        <w:rPr>
-          <w:rFonts w:eastAsiaTheme="minorEastAsia"/>
-          <w:b/>
-          <w:bCs/>
-          <w:sz w:val="22"/>
-          <w:szCs w:val="22"/>
-        </w:rPr>
-        <w:t>4. Fault Detection Threshold</w:t>
-      </w:r>
-    </w:p>
-    <w:p>
-      <w:pPr>
-        <w:bidi w:val="0"/>
-        <w:spacing w:after="0"/>
-        <w:rPr>
-          <w:rFonts w:eastAsiaTheme="minorEastAsia"/>
-          <w:sz w:val="22"/>
-          <w:szCs w:val="22"/>
-        </w:rPr>
-      </w:pPr>
-      <w:r>
-        <w:rPr>
-          <w:rFonts w:eastAsiaTheme="minorEastAsia"/>
-          <w:sz w:val="22"/>
-          <w:szCs w:val="22"/>
-        </w:rPr>
-        <w:t xml:space="preserve">The threshold is determined by the desired confidence level </w:t>
-      </w:r>
-      <w:r>
-        <w:rPr>
-          <w:rFonts w:ascii="Calibri" w:eastAsiaTheme="minorEastAsia" w:hAnsi="Calibri" w:cs="Calibri"/>
-          <w:sz w:val="22"/>
-          <w:szCs w:val="22"/>
-        </w:rPr>
-        <w:t>α</w:t>
-      </w:r>
-      <w:r>
-        <w:rPr>
-          <w:rFonts w:eastAsiaTheme="minorEastAsia"/>
-          <w:sz w:val="22"/>
-          <w:szCs w:val="22"/>
-        </w:rPr>
-        <w:t>:</w:t>
-      </w:r>
-    </w:p>
-    <w:p>
-      <w:pPr>
-        <w:bidi w:val="0"/>
-        <w:spacing w:after="0"/>
-        <w:rPr>
-          <w:rFonts w:eastAsiaTheme="minorEastAsia"/>
-          <w:sz w:val="22"/>
-          <w:szCs w:val="22"/>
-        </w:rPr>
-      </w:pPr>
-      <w:proofErr w:type="spellStart"/>
-      <w:r>
-        <w:rPr>
-          <w:rFonts w:eastAsiaTheme="minorEastAsia"/>
-          <w:sz w:val="22"/>
-          <w:szCs w:val="22"/>
-        </w:rPr>
-        <w:t>T_d</w:t>
-      </w:r>
-      <w:proofErr w:type="spellEnd"/>
-      <w:r>
-        <w:rPr>
-          <w:rFonts w:eastAsiaTheme="minorEastAsia"/>
-          <w:sz w:val="22"/>
-          <w:szCs w:val="22"/>
-        </w:rPr>
-        <w:t xml:space="preserve"> = </w:t>
-      </w:r>
-      <w:r>
-        <w:rPr>
-          <w:rFonts w:ascii="Calibri" w:eastAsiaTheme="minorEastAsia" w:hAnsi="Calibri" w:cs="Calibri"/>
-          <w:sz w:val="22"/>
-          <w:szCs w:val="22"/>
-        </w:rPr>
-        <w:t>χ</w:t>
-      </w:r>
-      <w:r>
-        <w:rPr>
-          <w:rFonts w:ascii="Aptos" w:eastAsiaTheme="minorEastAsia" w:hAnsi="Aptos" w:cs="Aptos"/>
-          <w:sz w:val="22"/>
-          <w:szCs w:val="22"/>
-        </w:rPr>
-        <w:t>²</w:t>
-      </w:r>
-      <w:r>
-        <w:rPr>
-          <w:rFonts w:eastAsiaTheme="minorEastAsia"/>
-          <w:sz w:val="22"/>
-          <w:szCs w:val="22"/>
-        </w:rPr>
-        <w:t>_{1-</w:t>
-      </w:r>
-      <w:proofErr w:type="gramStart"/>
-      <w:r>
-        <w:rPr>
-          <w:rFonts w:ascii="Calibri" w:eastAsiaTheme="minorEastAsia" w:hAnsi="Calibri" w:cs="Calibri"/>
-          <w:sz w:val="22"/>
-          <w:szCs w:val="22"/>
-        </w:rPr>
-        <w:t>α</w:t>
-      </w:r>
-      <w:r>
-        <w:rPr>
-          <w:rFonts w:eastAsiaTheme="minorEastAsia"/>
-          <w:sz w:val="22"/>
-          <w:szCs w:val="22"/>
-        </w:rPr>
-        <w:t>,m</w:t>
-      </w:r>
-      <w:proofErr w:type="gramEnd"/>
-      <w:r>
-        <w:rPr>
-          <w:rFonts w:eastAsiaTheme="minorEastAsia"/>
-          <w:sz w:val="22"/>
-          <w:szCs w:val="22"/>
-        </w:rPr>
-        <w:t>}</w:t>
-      </w:r>
-    </w:p>
-    <w:p>
-      <w:pPr>
-        <w:bidi w:val="0"/>
-        <w:spacing w:after="0"/>
-        <w:rPr>
-          <w:rFonts w:eastAsiaTheme="minorEastAsia"/>
-          <w:sz w:val="22"/>
-          <w:szCs w:val="22"/>
-        </w:rPr>
-      </w:pPr>
-      <w:r>
-        <w:rPr>
-          <w:rFonts w:eastAsiaTheme="minorEastAsia"/>
-          <w:sz w:val="22"/>
-          <w:szCs w:val="22"/>
-        </w:rPr>
-        <w:t xml:space="preserve">For </w:t>
-      </w:r>
-      <w:r>
-        <w:rPr>
-          <w:rFonts w:ascii="Calibri" w:eastAsiaTheme="minorEastAsia" w:hAnsi="Calibri" w:cs="Calibri"/>
-          <w:sz w:val="22"/>
-          <w:szCs w:val="22"/>
-        </w:rPr>
-        <w:t>α</w:t>
-      </w:r>
-      <w:r>
-        <w:rPr>
-          <w:rFonts w:eastAsiaTheme="minorEastAsia"/>
-          <w:sz w:val="22"/>
-          <w:szCs w:val="22"/>
-        </w:rPr>
-        <w:t xml:space="preserve"> = 0.05 (95% confidence), this gives the critical value from the chi-square table.</w:t>
-      </w:r>
-    </w:p>
-    <w:p>
-      <w:pPr>
-        <w:bidi w:val="0"/>
-        <w:spacing w:after="0"/>
-        <w:rPr>
-          <w:rFonts w:eastAsiaTheme="minorEastAsia"/>
-          <w:b/>
-          <w:bCs/>
-          <w:sz w:val="22"/>
-          <w:szCs w:val="22"/>
-        </w:rPr>
-      </w:pPr>
-      <w:r>
-        <w:rPr>
-          <w:rFonts w:eastAsiaTheme="minorEastAsia"/>
-          <w:b/>
-          <w:bCs/>
-          <w:sz w:val="22"/>
-          <w:szCs w:val="22"/>
-        </w:rPr>
-        <w:t>5. Basic Fault Detection Rule</w:t>
-      </w:r>
-    </w:p>
-    <w:p>
-      <w:pPr>
-        <w:bidi w:val="0"/>
-        <w:spacing w:after="0"/>
-        <w:rPr>
-          <w:rFonts w:eastAsiaTheme="minorEastAsia"/>
-          <w:sz w:val="22"/>
-          <w:szCs w:val="22"/>
-        </w:rPr>
-      </w:pPr>
-      <w:r>
-        <w:rPr>
-          <w:rFonts w:eastAsiaTheme="minorEastAsia"/>
-          <w:sz w:val="22"/>
-          <w:szCs w:val="22"/>
-        </w:rPr>
-        <w:t xml:space="preserve">Fault detected if: </w:t>
-      </w:r>
-      <w:proofErr w:type="gramStart"/>
-      <w:r>
-        <w:rPr>
-          <w:rFonts w:ascii="Calibri" w:eastAsiaTheme="minorEastAsia" w:hAnsi="Calibri" w:cs="Calibri"/>
-          <w:sz w:val="22"/>
-          <w:szCs w:val="22"/>
-        </w:rPr>
-        <w:t>λ</w:t>
-      </w:r>
-      <w:r>
-        <w:rPr>
-          <w:rFonts w:eastAsiaTheme="minorEastAsia"/>
-          <w:sz w:val="22"/>
-          <w:szCs w:val="22"/>
-        </w:rPr>
-        <w:t>_{</w:t>
-      </w:r>
-      <w:proofErr w:type="spellStart"/>
-      <w:r>
-        <w:rPr>
-          <w:rFonts w:eastAsiaTheme="minorEastAsia"/>
-          <w:sz w:val="22"/>
-          <w:szCs w:val="22"/>
-        </w:rPr>
-        <w:t>i,k</w:t>
-      </w:r>
-      <w:proofErr w:type="spellEnd"/>
-      <w:proofErr w:type="gramEnd"/>
-      <w:r>
-        <w:rPr>
-          <w:rFonts w:eastAsiaTheme="minorEastAsia"/>
-          <w:sz w:val="22"/>
-          <w:szCs w:val="22"/>
-        </w:rPr>
-        <w:t xml:space="preserve">} </w:t>
-      </w:r>
-      <w:r>
-        <w:rPr>
-          <w:rFonts w:ascii="Cambria Math" w:eastAsiaTheme="minorEastAsia" w:hAnsi="Cambria Math" w:cs="Cambria Math"/>
-          <w:sz w:val="22"/>
-          <w:szCs w:val="22"/>
-        </w:rPr>
-        <w:t>≥</w:t>
-      </w:r>
-      <w:r>
-        <w:rPr>
-          <w:rFonts w:eastAsiaTheme="minorEastAsia"/>
-          <w:sz w:val="22"/>
-          <w:szCs w:val="22"/>
-        </w:rPr>
-        <w:t xml:space="preserve"> </w:t>
-      </w:r>
-      <w:proofErr w:type="spellStart"/>
-      <w:r>
-        <w:rPr>
-          <w:rFonts w:eastAsiaTheme="minorEastAsia"/>
-          <w:sz w:val="22"/>
-          <w:szCs w:val="22"/>
-        </w:rPr>
-        <w:t>T_d</w:t>
-      </w:r>
-      <w:proofErr w:type="spellEnd"/>
-    </w:p>
-    <w:p>
-      <w:pPr>
-        <w:bidi w:val="0"/>
-        <w:spacing w:after="0"/>
-        <w:rPr>
-          <w:rFonts w:eastAsiaTheme="minorEastAsia"/>
-          <w:sz w:val="22"/>
-          <w:szCs w:val="22"/>
-        </w:rPr>
-      </w:pPr>
-      <w:r>
-        <w:rPr>
-          <w:rFonts w:eastAsiaTheme="minorEastAsia"/>
-          <w:sz w:val="22"/>
-          <w:szCs w:val="22"/>
-        </w:rPr>
-        <w:t xml:space="preserve">Normal operation if: </w:t>
-      </w:r>
-      <w:proofErr w:type="gramStart"/>
-      <w:r>
-        <w:rPr>
-          <w:rFonts w:ascii="Calibri" w:eastAsiaTheme="minorEastAsia" w:hAnsi="Calibri" w:cs="Calibri"/>
-          <w:sz w:val="22"/>
-          <w:szCs w:val="22"/>
-        </w:rPr>
-        <w:t>λ</w:t>
-      </w:r>
-      <w:r>
-        <w:rPr>
-          <w:rFonts w:eastAsiaTheme="minorEastAsia"/>
-          <w:sz w:val="22"/>
-          <w:szCs w:val="22"/>
-        </w:rPr>
-        <w:t>_{</w:t>
-      </w:r>
-      <w:proofErr w:type="spellStart"/>
-      <w:r>
-        <w:rPr>
-          <w:rFonts w:eastAsiaTheme="minorEastAsia"/>
-          <w:sz w:val="22"/>
-          <w:szCs w:val="22"/>
-        </w:rPr>
-        <w:t>i,k</w:t>
-      </w:r>
-      <w:proofErr w:type="spellEnd"/>
-      <w:proofErr w:type="gramEnd"/>
-      <w:r>
-        <w:rPr>
-          <w:rFonts w:eastAsiaTheme="minorEastAsia"/>
-          <w:sz w:val="22"/>
-          <w:szCs w:val="22"/>
-        </w:rPr>
-        <w:t xml:space="preserve">} &lt; </w:t>
-      </w:r>
-      <w:proofErr w:type="spellStart"/>
-      <w:r>
-        <w:rPr>
-          <w:rFonts w:eastAsiaTheme="minorEastAsia"/>
-          <w:sz w:val="22"/>
-          <w:szCs w:val="22"/>
-        </w:rPr>
-        <w:t>T_d</w:t>
-      </w:r>
-      <w:proofErr w:type="spellEnd"/>
-    </w:p>
-    <w:p>
-      <w:pPr>
-        <w:bidi w:val="0"/>
-        <w:spacing w:after="0"/>
-        <w:rPr>
-          <w:rFonts w:eastAsiaTheme="minorEastAsia"/>
-          <w:b/>
-          <w:bCs/>
-          <w:sz w:val="22"/>
-          <w:szCs w:val="22"/>
-        </w:rPr>
-      </w:pPr>
-      <w:r>
-        <w:rPr>
-          <w:rFonts w:eastAsiaTheme="minorEastAsia"/>
-          <w:b/>
-          <w:bCs/>
-          <w:sz w:val="22"/>
-          <w:szCs w:val="22"/>
-        </w:rPr>
-        <w:t>Enhanced Sliding Window Detection</w:t>
-      </w:r>
-    </w:p>
-    <w:p>
-      <w:pPr>
-        <w:bidi w:val="0"/>
-        <w:spacing w:after="0"/>
-        <w:rPr>
-          <w:rFonts w:eastAsiaTheme="minorEastAsia"/>
-          <w:b/>
-          <w:bCs/>
-          <w:sz w:val="22"/>
-          <w:szCs w:val="22"/>
-        </w:rPr>
-      </w:pPr>
-      <w:r>
-        <w:rPr>
-          <w:rFonts w:eastAsiaTheme="minorEastAsia"/>
-          <w:b/>
-          <w:bCs/>
-          <w:sz w:val="22"/>
-          <w:szCs w:val="22"/>
-        </w:rPr>
-        <w:t>6. Actual Residual Covariance</w:t>
-      </w:r>
-    </w:p>
-    <w:p>
-      <w:pPr>
-        <w:bidi w:val="0"/>
-        <w:spacing w:after="0"/>
-        <w:rPr>
-          <w:rFonts w:eastAsiaTheme="minorEastAsia"/>
-          <w:sz w:val="22"/>
-          <w:szCs w:val="22"/>
-        </w:rPr>
-      </w:pPr>
-      <w:r>
-        <w:rPr>
-          <w:rFonts w:eastAsiaTheme="minorEastAsia"/>
-          <w:sz w:val="22"/>
-          <w:szCs w:val="22"/>
-        </w:rPr>
-        <w:t>Over a sliding window of N samples:</w:t>
-      </w:r>
-    </w:p>
-    <w:p>
-      <w:pPr>
-        <w:bidi w:val="0"/>
-        <w:spacing w:after="0"/>
-        <w:rPr>
-          <w:rFonts w:eastAsiaTheme="minorEastAsia"/>
-          <w:sz w:val="22"/>
-          <w:szCs w:val="22"/>
-        </w:rPr>
-      </w:pPr>
-      <w:proofErr w:type="spellStart"/>
-      <w:r>
-        <w:rPr>
-          <w:rFonts w:eastAsiaTheme="minorEastAsia"/>
-          <w:sz w:val="22"/>
-          <w:szCs w:val="22"/>
-        </w:rPr>
-        <w:t>a_r</w:t>
-      </w:r>
-      <w:proofErr w:type="spellEnd"/>
-      <w:r>
-        <w:rPr>
-          <w:rFonts w:eastAsiaTheme="minorEastAsia"/>
-          <w:sz w:val="22"/>
-          <w:szCs w:val="22"/>
-        </w:rPr>
-        <w:t xml:space="preserve"> = (1/N) </w:t>
-      </w:r>
-      <w:proofErr w:type="gramStart"/>
-      <w:r>
-        <w:rPr>
-          <w:rFonts w:eastAsiaTheme="minorEastAsia"/>
-          <w:sz w:val="22"/>
-          <w:szCs w:val="22"/>
-        </w:rPr>
-        <w:t xml:space="preserve">× </w:t>
-      </w:r>
-      <w:r>
-        <w:rPr>
-          <w:rFonts w:ascii="Calibri" w:eastAsiaTheme="minorEastAsia" w:hAnsi="Calibri" w:cs="Calibri"/>
-          <w:sz w:val="22"/>
-          <w:szCs w:val="22"/>
-        </w:rPr>
-        <w:t>Σ</w:t>
-      </w:r>
-      <w:r>
-        <w:rPr>
-          <w:rFonts w:eastAsiaTheme="minorEastAsia"/>
-          <w:sz w:val="22"/>
-          <w:szCs w:val="22"/>
-        </w:rPr>
-        <w:t>_{</w:t>
-      </w:r>
-      <w:proofErr w:type="gramEnd"/>
-      <w:r>
-        <w:rPr>
-          <w:rFonts w:eastAsiaTheme="minorEastAsia"/>
-          <w:sz w:val="22"/>
-          <w:szCs w:val="22"/>
-        </w:rPr>
-        <w:t>j=k-N+</w:t>
-      </w:r>
-      <w:proofErr w:type="gramStart"/>
-      <w:r>
-        <w:rPr>
-          <w:rFonts w:eastAsiaTheme="minorEastAsia"/>
-          <w:sz w:val="22"/>
-          <w:szCs w:val="22"/>
-        </w:rPr>
-        <w:t>1}^</w:t>
-      </w:r>
-      <w:proofErr w:type="gramEnd"/>
-      <w:r>
-        <w:rPr>
-          <w:rFonts w:eastAsiaTheme="minorEastAsia"/>
-          <w:sz w:val="22"/>
-          <w:szCs w:val="22"/>
-        </w:rPr>
-        <w:t>k [</w:t>
-      </w:r>
-      <w:proofErr w:type="gramStart"/>
-      <w:r>
-        <w:rPr>
-          <w:rFonts w:eastAsiaTheme="minorEastAsia"/>
-          <w:sz w:val="22"/>
-          <w:szCs w:val="22"/>
-        </w:rPr>
-        <w:t>r_{</w:t>
-      </w:r>
-      <w:proofErr w:type="spellStart"/>
-      <w:r>
-        <w:rPr>
-          <w:rFonts w:eastAsiaTheme="minorEastAsia"/>
-          <w:sz w:val="22"/>
-          <w:szCs w:val="22"/>
-        </w:rPr>
-        <w:t>i,j</w:t>
-      </w:r>
-      <w:proofErr w:type="spellEnd"/>
-      <w:proofErr w:type="gramEnd"/>
-      <w:r>
-        <w:rPr>
-          <w:rFonts w:eastAsiaTheme="minorEastAsia"/>
-          <w:sz w:val="22"/>
-          <w:szCs w:val="22"/>
-        </w:rPr>
-        <w:t xml:space="preserve">} </w:t>
-      </w:r>
-      <w:r>
-        <w:rPr>
-          <w:rFonts w:ascii="Aptos" w:eastAsiaTheme="minorEastAsia" w:hAnsi="Aptos" w:cs="Aptos"/>
-          <w:sz w:val="22"/>
-          <w:szCs w:val="22"/>
-        </w:rPr>
-        <w:t>×</w:t>
-      </w:r>
-      <w:r>
-        <w:rPr>
-          <w:rFonts w:eastAsiaTheme="minorEastAsia"/>
-          <w:sz w:val="22"/>
-          <w:szCs w:val="22"/>
-        </w:rPr>
-        <w:t xml:space="preserve"> r_{</w:t>
-      </w:r>
-      <w:proofErr w:type="spellStart"/>
-      <w:proofErr w:type="gramStart"/>
-      <w:r>
-        <w:rPr>
-          <w:rFonts w:eastAsiaTheme="minorEastAsia"/>
-          <w:sz w:val="22"/>
-          <w:szCs w:val="22"/>
-        </w:rPr>
-        <w:t>i,j</w:t>
-      </w:r>
-      <w:proofErr w:type="spellEnd"/>
-      <w:proofErr w:type="gramEnd"/>
-      <w:r>
-        <w:rPr>
-          <w:rFonts w:eastAsiaTheme="minorEastAsia"/>
-          <w:sz w:val="22"/>
-          <w:szCs w:val="22"/>
-        </w:rPr>
-        <w:t>}^T]</w:t>
-      </w:r>
-    </w:p>
-    <w:p>
-      <w:pPr>
-        <w:bidi w:val="0"/>
-        <w:spacing w:after="0"/>
-        <w:rPr>
-          <w:rFonts w:eastAsiaTheme="minorEastAsia"/>
-          <w:sz w:val="22"/>
-          <w:szCs w:val="22"/>
-        </w:rPr>
-      </w:pPr>
-      <w:r>
-        <w:rPr>
-          <w:rFonts w:eastAsiaTheme="minorEastAsia"/>
-          <w:sz w:val="22"/>
-          <w:szCs w:val="22"/>
-        </w:rPr>
-        <w:t>This estimates the actual residual behavior from recent data.</w:t>
-      </w:r>
-    </w:p>
-    <w:p>
-      <w:pPr>
-        <w:bidi w:val="0"/>
-        <w:spacing w:after="0"/>
-        <w:rPr>
-          <w:rFonts w:eastAsiaTheme="minorEastAsia"/>
-          <w:b/>
-          <w:bCs/>
-          <w:sz w:val="22"/>
-          <w:szCs w:val="22"/>
-        </w:rPr>
-      </w:pPr>
-      <w:r>
-        <w:rPr>
-          <w:rFonts w:eastAsiaTheme="minorEastAsia"/>
-          <w:b/>
-          <w:bCs/>
-          <w:sz w:val="22"/>
-          <w:szCs w:val="22"/>
-        </w:rPr>
-        <w:t>7. Deviation Ratio</w:t>
-      </w:r>
-    </w:p>
-    <w:p>
-      <w:pPr>
-        <w:bidi w:val="0"/>
-        <w:spacing w:after="0"/>
-        <w:rPr>
-          <w:rFonts w:eastAsiaTheme="minorEastAsia"/>
-          <w:sz w:val="22"/>
-          <w:szCs w:val="22"/>
-        </w:rPr>
-      </w:pPr>
-      <w:r>
-        <w:rPr>
-          <w:rFonts w:eastAsiaTheme="minorEastAsia"/>
-          <w:sz w:val="22"/>
-          <w:szCs w:val="22"/>
-        </w:rPr>
-        <w:t>The ratio between theoretical and actual covariances:</w:t>
-      </w:r>
-    </w:p>
-    <w:p>
-      <w:pPr>
-        <w:bidi w:val="0"/>
-        <w:spacing w:after="0"/>
-        <w:rPr>
-          <w:rFonts w:eastAsiaTheme="minorEastAsia"/>
-          <w:sz w:val="22"/>
-          <w:szCs w:val="22"/>
-        </w:rPr>
-      </w:pPr>
-      <w:r>
-        <w:rPr>
-          <w:rFonts w:ascii="Calibri" w:eastAsiaTheme="minorEastAsia" w:hAnsi="Calibri" w:cs="Calibri"/>
-          <w:sz w:val="22"/>
-          <w:szCs w:val="22"/>
-        </w:rPr>
         <w:t>η</w:t>
       </w:r>
       <w:r>
@@ -6376,53 +5469,7 @@
           <w:sz w:val="22"/>
           <w:szCs w:val="22"/>
         </w:rPr>
-        <w:t xml:space="preserve"> = tr(</w:t>
-      </w:r>
-      <w:proofErr w:type="gramStart"/>
-      <w:r>
-        <w:rPr>
-          <w:rFonts w:eastAsiaTheme="minorEastAsia"/>
-          <w:sz w:val="22"/>
-          <w:szCs w:val="22"/>
-        </w:rPr>
-        <w:t>W_{</w:t>
-      </w:r>
-      <w:proofErr w:type="spellStart"/>
-      <w:r>
-        <w:rPr>
-          <w:rFonts w:eastAsiaTheme="minorEastAsia"/>
-          <w:sz w:val="22"/>
-          <w:szCs w:val="22"/>
-        </w:rPr>
-        <w:t>i,k</w:t>
-      </w:r>
-      <w:proofErr w:type="spellEnd"/>
-      <w:proofErr w:type="gramEnd"/>
-      <w:r>
-        <w:rPr>
-          <w:rFonts w:eastAsiaTheme="minorEastAsia"/>
-          <w:sz w:val="22"/>
-          <w:szCs w:val="22"/>
-        </w:rPr>
-        <w:t>}) / tr(</w:t>
-      </w:r>
-      <w:proofErr w:type="spellStart"/>
-      <w:r>
-        <w:rPr>
-          <w:rFonts w:eastAsiaTheme="minorEastAsia"/>
-          <w:sz w:val="22"/>
-          <w:szCs w:val="22"/>
-        </w:rPr>
-        <w:t>a_r</w:t>
-      </w:r>
-      <w:proofErr w:type="spellEnd"/>
-      <w:r>
-        <w:rPr>
-          <w:rFonts w:eastAsiaTheme="minorEastAsia"/>
-          <w:sz w:val="22"/>
-          <w:szCs w:val="22"/>
-        </w:rPr>
-        <w:t>)</w:t>
+        <w:t xml:space="preserve"> = tr(W_{i,k}) / tr(a_r)</w:t>
       </w:r>
     </w:p>
     <w:p>
@@ -6807,25 +5854,7 @@
           <w:sz w:val="22"/>
           <w:szCs w:val="22"/>
         </w:rPr>
-        <w:t>P_{k|k-1} = F × P_{k-1|k-</w:t>
-      </w:r>
-      <w:proofErr w:type="gramStart"/>
-      <w:r>
-        <w:rPr>
-          <w:rFonts w:eastAsiaTheme="minorEastAsia"/>
-          <w:sz w:val="22"/>
-          <w:szCs w:val="22"/>
-        </w:rPr>
-        <w:t>1} × F</w:t>
-      </w:r>
-      <w:proofErr w:type="gramEnd"/>
-      <w:r>
-        <w:rPr>
-          <w:rFonts w:eastAsiaTheme="minorEastAsia"/>
-          <w:sz w:val="22"/>
-          <w:szCs w:val="22"/>
-        </w:rPr>
-        <w:t>^T + Q</w:t>
+        <w:t>P_{k|k-1} = F × P_{k-1|k-1} × F^T + Q</w:t>
       </w:r>
     </w:p>
     <w:p>
@@ -6990,18 +6019,88 @@
           <w:sz w:val="22"/>
           <w:szCs w:val="22"/>
         </w:rPr>
-        <w:t xml:space="preserve"> = </w:t>
-      </w:r>
-      <w:proofErr w:type="spellStart"/>
-      <w:r>
-        <w:rPr>
-          <w:rFonts w:eastAsiaTheme="minorEastAsia"/>
-          <w:sz w:val="22"/>
-          <w:szCs w:val="22"/>
-        </w:rPr>
-        <w:t>r^T</w:t>
-      </w:r>
-      <w:proofErr w:type="spellEnd"/>
+        <w:t xml:space="preserve"> = r^T </w:t>
+      </w:r>
+      <w:r>
+        <w:rPr>
+          <w:rFonts w:ascii="Aptos" w:eastAsiaTheme="minorEastAsia" w:hAnsi="Aptos" w:cs="Aptos"/>
+          <w:sz w:val="22"/>
+          <w:szCs w:val="22"/>
+        </w:rPr>
+        <w:t>×</w:t>
+      </w:r>
+      <w:r>
+        <w:rPr>
+          <w:rFonts w:eastAsiaTheme="minorEastAsia"/>
+          <w:sz w:val="22"/>
+          <w:szCs w:val="22"/>
+        </w:rPr>
+        <w:t xml:space="preserve"> W^{-1} </w:t>
+      </w:r>
+      <w:r>
+        <w:rPr>
+          <w:rFonts w:ascii="Aptos" w:eastAsiaTheme="minorEastAsia" w:hAnsi="Aptos" w:cs="Aptos"/>
+          <w:sz w:val="22"/>
+          <w:szCs w:val="22"/>
+        </w:rPr>
+        <w:t>×</w:t>
+      </w:r>
+      <w:r>
+        <w:rPr>
+          <w:rFonts w:eastAsiaTheme="minorEastAsia"/>
+          <w:sz w:val="22"/>
+          <w:szCs w:val="22"/>
+        </w:rPr>
+        <w:t xml:space="preserve"> r</w:t>
+      </w:r>
+    </w:p>
+    <w:p>
+      <w:pPr>
+        <w:bidi w:val="0"/>
+        <w:spacing w:after="0"/>
+        <w:rPr>
+          <w:rFonts w:eastAsiaTheme="minorEastAsia"/>
+          <w:sz w:val="22"/>
+          <w:szCs w:val="22"/>
+        </w:rPr>
+      </w:pPr>
+      <w:r>
+        <w:rPr>
+          <w:rFonts w:eastAsiaTheme="minorEastAsia"/>
+          <w:b/>
+          <w:bCs/>
+          <w:sz w:val="22"/>
+          <w:szCs w:val="22"/>
+        </w:rPr>
+        <w:t>3c. Apply Detection Rules:</w:t>
+      </w:r>
+    </w:p>
+    <w:p>
+      <w:pPr>
+        <w:bidi w:val="0"/>
+        <w:spacing w:after="0"/>
+        <w:rPr>
+          <w:rFonts w:eastAsiaTheme="minorEastAsia"/>
+          <w:sz w:val="22"/>
+          <w:szCs w:val="22"/>
+        </w:rPr>
+      </w:pPr>
+      <w:r>
+        <w:rPr>
+          <w:rFonts w:eastAsiaTheme="minorEastAsia"/>
+          <w:sz w:val="22"/>
+          <w:szCs w:val="22"/>
+        </w:rPr>
+        <w:t xml:space="preserve">if </w:t>
+      </w:r>
+      <w:r>
+        <w:rPr>
+          <w:rFonts w:ascii="Calibri" w:eastAsiaTheme="minorEastAsia" w:hAnsi="Calibri" w:cs="Calibri"/>
+          <w:sz w:val="22"/>
+          <w:szCs w:val="22"/>
+        </w:rPr>
+        <w:t>λ</w:t>
+      </w:r>
       <w:r>
         <w:rPr>
           <w:rFonts w:eastAsiaTheme="minorEastAsia"/>
@@ -7012,112 +6111,6 @@
       </w:r>
       <w:r>
         <w:rPr>
-          <w:rFonts w:ascii="Aptos" w:eastAsiaTheme="minorEastAsia" w:hAnsi="Aptos" w:cs="Aptos"/>
-          <w:sz w:val="22"/>
-          <w:szCs w:val="22"/>
-        </w:rPr>
-        <w:t>×</w:t>
-      </w:r>
-      <w:r>
-        <w:rPr>
-          <w:rFonts w:eastAsiaTheme="minorEastAsia"/>
-          <w:sz w:val="22"/>
-          <w:szCs w:val="22"/>
-        </w:rPr>
-        <w:t xml:space="preserve"> W</w:t>
-      </w:r>
-      <w:proofErr w:type="gramStart"/>
-      <w:r>
-        <w:rPr>
-          <w:rFonts w:eastAsiaTheme="minorEastAsia"/>
-          <w:sz w:val="22"/>
-          <w:szCs w:val="22"/>
-        </w:rPr>
-        <w:t>^{</w:t>
-      </w:r>
-      <w:proofErr w:type="gramEnd"/>
-      <w:r>
-        <w:rPr>
-          <w:rFonts w:eastAsiaTheme="minorEastAsia"/>
-          <w:sz w:val="22"/>
-          <w:szCs w:val="22"/>
-        </w:rPr>
-        <w:t xml:space="preserve">-1} </w:t>
-      </w:r>
-      <w:r>
-        <w:rPr>
-          <w:rFonts w:ascii="Aptos" w:eastAsiaTheme="minorEastAsia" w:hAnsi="Aptos" w:cs="Aptos"/>
-          <w:sz w:val="22"/>
-          <w:szCs w:val="22"/>
-        </w:rPr>
-        <w:t>×</w:t>
-      </w:r>
-      <w:r>
-        <w:rPr>
-          <w:rFonts w:eastAsiaTheme="minorEastAsia"/>
-          <w:sz w:val="22"/>
-          <w:szCs w:val="22"/>
-        </w:rPr>
-        <w:t xml:space="preserve"> r</w:t>
-      </w:r>
-    </w:p>
-    <w:p>
-      <w:pPr>
-        <w:bidi w:val="0"/>
-        <w:spacing w:after="0"/>
-        <w:rPr>
-          <w:rFonts w:eastAsiaTheme="minorEastAsia"/>
-          <w:sz w:val="22"/>
-          <w:szCs w:val="22"/>
-        </w:rPr>
-      </w:pPr>
-      <w:r>
-        <w:rPr>
-          <w:rFonts w:eastAsiaTheme="minorEastAsia"/>
-          <w:b/>
-          <w:bCs/>
-          <w:sz w:val="22"/>
-          <w:szCs w:val="22"/>
-        </w:rPr>
-        <w:t>3c. Apply Detection Rules:</w:t>
-      </w:r>
-    </w:p>
-    <w:p>
-      <w:pPr>
-        <w:bidi w:val="0"/>
-        <w:spacing w:after="0"/>
-        <w:rPr>
-          <w:rFonts w:eastAsiaTheme="minorEastAsia"/>
-          <w:sz w:val="22"/>
-          <w:szCs w:val="22"/>
-        </w:rPr>
-      </w:pPr>
-      <w:r>
-        <w:rPr>
-          <w:rFonts w:eastAsiaTheme="minorEastAsia"/>
-          <w:sz w:val="22"/>
-          <w:szCs w:val="22"/>
-        </w:rPr>
-        <w:t xml:space="preserve">if </w:t>
-      </w:r>
-      <w:r>
-        <w:rPr>
-          <w:rFonts w:ascii="Calibri" w:eastAsiaTheme="minorEastAsia" w:hAnsi="Calibri" w:cs="Calibri"/>
-          <w:sz w:val="22"/>
-          <w:szCs w:val="22"/>
-        </w:rPr>
-        <w:t>λ</w:t>
-      </w:r>
-      <w:r>
-        <w:rPr>
-          <w:rFonts w:eastAsiaTheme="minorEastAsia"/>
-          <w:sz w:val="22"/>
-          <w:szCs w:val="22"/>
-        </w:rPr>
-        <w:t xml:space="preserve"> </w:t>
-      </w:r>
-      <w:r>
-        <w:rPr>
           <w:rFonts w:ascii="Cambria Math" w:eastAsiaTheme="minorEastAsia" w:hAnsi="Cambria Math" w:cs="Cambria Math"/>
           <w:sz w:val="22"/>
           <w:szCs w:val="22"/>
@@ -7130,80 +6123,26 @@
           <w:sz w:val="22"/>
           <w:szCs w:val="22"/>
         </w:rPr>
-        <w:t xml:space="preserve"> </w:t>
-      </w:r>
-      <w:proofErr w:type="spellStart"/>
-      <w:r>
-        <w:rPr>
-          <w:rFonts w:eastAsiaTheme="minorEastAsia"/>
-          <w:sz w:val="22"/>
-          <w:szCs w:val="22"/>
-        </w:rPr>
-        <w:t>T_d</w:t>
-      </w:r>
-      <w:proofErr w:type="spellEnd"/>
-      <w:r>
-        <w:rPr>
-          <w:rFonts w:eastAsiaTheme="minorEastAsia"/>
-          <w:sz w:val="22"/>
-          <w:szCs w:val="22"/>
-        </w:rPr>
-        <w:t>:</w:t>
-      </w:r>
-    </w:p>
-    <w:p>
-      <w:pPr>
-        <w:bidi w:val="0"/>
-        <w:spacing w:after="0"/>
-        <w:rPr>
-          <w:rFonts w:eastAsiaTheme="minorEastAsia"/>
-          <w:sz w:val="22"/>
-          <w:szCs w:val="22"/>
-        </w:rPr>
-      </w:pPr>
-      <w:r>
-        <w:rPr>
-          <w:rFonts w:eastAsiaTheme="minorEastAsia"/>
-          <w:sz w:val="22"/>
-          <w:szCs w:val="22"/>
-        </w:rPr>
-        <w:t xml:space="preserve">    </w:t>
-      </w:r>
-      <w:proofErr w:type="spellStart"/>
-      <w:r>
-        <w:rPr>
-          <w:rFonts w:eastAsiaTheme="minorEastAsia"/>
-          <w:sz w:val="22"/>
-          <w:szCs w:val="22"/>
-        </w:rPr>
-        <w:t>fault_flag</w:t>
-      </w:r>
-      <w:proofErr w:type="spellEnd"/>
-      <w:r>
-        <w:rPr>
-          <w:rFonts w:eastAsiaTheme="minorEastAsia"/>
-          <w:sz w:val="22"/>
-          <w:szCs w:val="22"/>
-        </w:rPr>
-        <w:t xml:space="preserve"> = </w:t>
-      </w:r>
-      <w:proofErr w:type="gramStart"/>
-      <w:r>
-        <w:rPr>
-          <w:rFonts w:eastAsiaTheme="minorEastAsia"/>
-          <w:sz w:val="22"/>
-          <w:szCs w:val="22"/>
-        </w:rPr>
-        <w:t>0  (</w:t>
-      </w:r>
-      <w:proofErr w:type="gramEnd"/>
-      <w:r>
-        <w:rPr>
-          <w:rFonts w:eastAsiaTheme="minorEastAsia"/>
-          <w:sz w:val="22"/>
-          <w:szCs w:val="22"/>
-        </w:rPr>
-        <w:t>fault detected)</w:t>
+        <w:t xml:space="preserve"> T_d:</w:t>
+      </w:r>
+    </w:p>
+    <w:p>
+      <w:pPr>
+        <w:bidi w:val="0"/>
+        <w:spacing w:after="0"/>
+        <w:rPr>
+          <w:rFonts w:eastAsiaTheme="minorEastAsia"/>
+          <w:sz w:val="22"/>
+          <w:szCs w:val="22"/>
+        </w:rPr>
+      </w:pPr>
+      <w:r>
+        <w:rPr>
+          <w:rFonts w:eastAsiaTheme="minorEastAsia"/>
+          <w:sz w:val="22"/>
+          <w:szCs w:val="22"/>
+        </w:rPr>
+        <w:t xml:space="preserve">    fault_flag = 0  (fault detected)</w:t>
       </w:r>
     </w:p>
     <w:p>
@@ -7241,43 +6180,7 @@
           <w:sz w:val="22"/>
           <w:szCs w:val="22"/>
         </w:rPr>
-        <w:t xml:space="preserve">    </w:t>
-      </w:r>
-      <w:proofErr w:type="spellStart"/>
-      <w:r>
-        <w:rPr>
-          <w:rFonts w:eastAsiaTheme="minorEastAsia"/>
-          <w:sz w:val="22"/>
-          <w:szCs w:val="22"/>
-        </w:rPr>
-        <w:t>fault_flag</w:t>
-      </w:r>
-      <w:proofErr w:type="spellEnd"/>
-      <w:r>
-        <w:rPr>
-          <w:rFonts w:eastAsiaTheme="minorEastAsia"/>
-          <w:sz w:val="22"/>
-          <w:szCs w:val="22"/>
-        </w:rPr>
-        <w:t xml:space="preserve"> = </w:t>
-      </w:r>
-      <w:proofErr w:type="gramStart"/>
-      <w:r>
-        <w:rPr>
-          <w:rFonts w:eastAsiaTheme="minorEastAsia"/>
-          <w:sz w:val="22"/>
-          <w:szCs w:val="22"/>
-        </w:rPr>
-        <w:t>1  (</w:t>
-      </w:r>
-      <w:proofErr w:type="gramEnd"/>
-      <w:r>
-        <w:rPr>
-          <w:rFonts w:eastAsiaTheme="minorEastAsia"/>
-          <w:sz w:val="22"/>
-          <w:szCs w:val="22"/>
-        </w:rPr>
-        <w:t>normal)</w:t>
+        <w:t xml:space="preserve">    fault_flag = 1  (normal)</w:t>
       </w:r>
     </w:p>
     <w:p>
@@ -7425,25 +6328,7 @@
           <w:sz w:val="22"/>
           <w:szCs w:val="22"/>
         </w:rPr>
-        <w:t xml:space="preserve">if </w:t>
-      </w:r>
-      <w:proofErr w:type="spellStart"/>
-      <w:r>
-        <w:rPr>
-          <w:rFonts w:eastAsiaTheme="minorEastAsia"/>
-          <w:sz w:val="22"/>
-          <w:szCs w:val="22"/>
-        </w:rPr>
-        <w:t>fault_flag</w:t>
-      </w:r>
-      <w:proofErr w:type="spellEnd"/>
-      <w:r>
-        <w:rPr>
-          <w:rFonts w:eastAsiaTheme="minorEastAsia"/>
-          <w:sz w:val="22"/>
-          <w:szCs w:val="22"/>
-        </w:rPr>
-        <w:t xml:space="preserve"> == 1:</w:t>
+        <w:t>if fault_flag == 1:</w:t>
       </w:r>
     </w:p>
     <w:p>
@@ -7481,25 +6366,7 @@
           <w:sz w:val="22"/>
           <w:szCs w:val="22"/>
         </w:rPr>
-        <w:t xml:space="preserve">    K = P × H^T × (H × P × H^T + </w:t>
-      </w:r>
-      <w:proofErr w:type="gramStart"/>
-      <w:r>
-        <w:rPr>
-          <w:rFonts w:eastAsiaTheme="minorEastAsia"/>
-          <w:sz w:val="22"/>
-          <w:szCs w:val="22"/>
-        </w:rPr>
-        <w:t>R)^</w:t>
-      </w:r>
-      <w:proofErr w:type="gramEnd"/>
-      <w:r>
-        <w:rPr>
-          <w:rFonts w:eastAsiaTheme="minorEastAsia"/>
-          <w:sz w:val="22"/>
-          <w:szCs w:val="22"/>
-        </w:rPr>
-        <w:t>{-1}</w:t>
+        <w:t xml:space="preserve">    K = P × H^T × (H × P × H^T + R)^{-1}</w:t>
       </w:r>
     </w:p>
     <w:p>
@@ -7585,25 +6452,7 @@
           <w:sz w:val="22"/>
           <w:szCs w:val="22"/>
         </w:rPr>
-        <w:t xml:space="preserve">    P = (I - K × H) × P × (I - K × </w:t>
-      </w:r>
-      <w:proofErr w:type="gramStart"/>
-      <w:r>
-        <w:rPr>
-          <w:rFonts w:eastAsiaTheme="minorEastAsia"/>
-          <w:sz w:val="22"/>
-          <w:szCs w:val="22"/>
-        </w:rPr>
-        <w:t>H)^</w:t>
-      </w:r>
-      <w:proofErr w:type="gramEnd"/>
-      <w:r>
-        <w:rPr>
-          <w:rFonts w:eastAsiaTheme="minorEastAsia"/>
-          <w:sz w:val="22"/>
-          <w:szCs w:val="22"/>
-        </w:rPr>
-        <w:t>T + K × R × K^T</w:t>
+        <w:t xml:space="preserve">    P = (I - K × H) × P × (I - K × H)^T + K × R × K^T</w:t>
       </w:r>
     </w:p>
     <w:p>
@@ -8255,27 +7104,15 @@
           <w:szCs w:val="22"/>
         </w:rPr>
       </w:pPr>
-      <w:proofErr w:type="gramStart"/>
-      <w:r>
-        <w:rPr>
-          <w:rFonts w:eastAsiaTheme="minorEastAsia"/>
-          <w:b/>
-          <w:bCs/>
-          <w:sz w:val="22"/>
-          <w:szCs w:val="22"/>
-        </w:rPr>
-        <w:t>Tuning</w:t>
-      </w:r>
-      <w:proofErr w:type="gramEnd"/>
-      <w:r>
-        <w:rPr>
-          <w:rFonts w:eastAsiaTheme="minorEastAsia"/>
-          <w:b/>
-          <w:bCs/>
-          <w:sz w:val="22"/>
-          <w:szCs w:val="22"/>
-        </w:rPr>
-        <w:t xml:space="preserve"> Parameters</w:t>
+      <w:r>
+        <w:rPr>
+          <w:rFonts w:eastAsiaTheme="minorEastAsia"/>
+          <w:b/>
+          <w:bCs/>
+          <w:sz w:val="22"/>
+          <w:szCs w:val="22"/>
+        </w:rPr>
+        <w:t>Tuning Parameters</w:t>
       </w:r>
     </w:p>
     <w:p>
@@ -8582,7 +7419,6 @@
         </w:rPr>
         <w:t xml:space="preserve">מחלקת </w:t>
       </w:r>
-      <w:proofErr w:type="spellStart"/>
       <w:r>
         <w:rPr>
           <w:rFonts w:eastAsiaTheme="minorEastAsia"/>
@@ -8591,7 +7427,6 @@
         </w:rPr>
         <w:t>FederatedKF</w:t>
       </w:r>
-      <w:proofErr w:type="spellEnd"/>
       <w:r>
         <w:rPr>
           <w:rFonts w:eastAsiaTheme="minorEastAsia" w:hint="cs"/>
@@ -8643,7 +7478,6 @@
         </w:rPr>
         <w:t xml:space="preserve">נוספה מחלקה נוספת בשם </w:t>
       </w:r>
-      <w:proofErr w:type="spellStart"/>
       <w:r>
         <w:rPr>
           <w:rFonts w:eastAsiaTheme="minorEastAsia"/>
@@ -8652,7 +7486,6 @@
         </w:rPr>
         <w:t>FederatedKFTraditional</w:t>
       </w:r>
-      <w:proofErr w:type="spellEnd"/>
       <w:r>
         <w:rPr>
           <w:rFonts w:eastAsiaTheme="minorEastAsia" w:hint="cs"/>
@@ -8752,27 +7585,7 @@
           <w:szCs w:val="22"/>
           <w:rtl/>
         </w:rPr>
-        <w:t xml:space="preserve">לבצע מעבר על הקוד מחדש ולוודא תקינות </w:t>
-      </w:r>
-      <w:proofErr w:type="spellStart"/>
-      <w:r>
-        <w:rPr>
-          <w:rFonts w:eastAsiaTheme="minorEastAsia" w:hint="cs"/>
-          <w:sz w:val="22"/>
-          <w:szCs w:val="22"/>
-          <w:rtl/>
-        </w:rPr>
-        <w:t>ורענון</w:t>
-      </w:r>
-      <w:proofErr w:type="spellEnd"/>
-      <w:r>
-        <w:rPr>
-          <w:rFonts w:eastAsiaTheme="minorEastAsia" w:hint="cs"/>
-          <w:sz w:val="22"/>
-          <w:szCs w:val="22"/>
-          <w:rtl/>
-        </w:rPr>
-        <w:t xml:space="preserve"> </w:t>
+        <w:t xml:space="preserve">לבצע מעבר על הקוד מחדש ולוודא תקינות ורענון </w:t>
       </w:r>
     </w:p>
     <w:p>
@@ -8880,9 +7693,253 @@
     </w:p>
     <w:p>
       <w:pPr>
-        <w:spacing w:after="0"/>
+        <w:bidi w:val="0"/>
+        <w:spacing w:after="0"/>
+        <w:jc w:val="right"/>
+        <w:rPr>
+          <w:rFonts w:eastAsiaTheme="minorEastAsia"/>
+          <w:b/>
+          <w:bCs/>
+          <w:sz w:val="22"/>
+          <w:szCs w:val="22"/>
+          <w:u w:val="single"/>
+          <w:rtl/>
+        </w:rPr>
+      </w:pPr>
+      <w:r>
         <w:rPr>
           <w:rFonts w:eastAsiaTheme="minorEastAsia" w:hint="cs"/>
+          <w:b/>
+          <w:bCs/>
+          <w:sz w:val="22"/>
+          <w:szCs w:val="22"/>
+          <w:u w:val="single"/>
+          <w:rtl/>
+        </w:rPr>
+        <w:lastRenderedPageBreak/>
+        <w:t>11</w:t>
+      </w:r>
+      <w:r>
+        <w:rPr>
+          <w:rFonts w:eastAsiaTheme="minorEastAsia" w:hint="cs"/>
+          <w:b/>
+          <w:bCs/>
+          <w:sz w:val="22"/>
+          <w:szCs w:val="22"/>
+          <w:u w:val="single"/>
+          <w:rtl/>
+        </w:rPr>
+        <w:t xml:space="preserve">.09.25 </w:t>
+      </w:r>
+      <w:r>
+        <w:rPr>
+          <w:rFonts w:eastAsiaTheme="minorEastAsia"/>
+          <w:b/>
+          <w:bCs/>
+          <w:sz w:val="22"/>
+          <w:szCs w:val="22"/>
+          <w:u w:val="single"/>
+          <w:rtl/>
+        </w:rPr>
+        <w:t>–</w:t>
+      </w:r>
+      <w:r>
+        <w:rPr>
+          <w:rFonts w:eastAsiaTheme="minorEastAsia" w:hint="cs"/>
+          <w:b/>
+          <w:bCs/>
+          <w:sz w:val="22"/>
+          <w:szCs w:val="22"/>
+          <w:u w:val="single"/>
+          <w:rtl/>
+        </w:rPr>
+        <w:t xml:space="preserve"> סקירה כללית של היום</w:t>
+      </w:r>
+    </w:p>
+    <w:p>
+      <w:pPr>
+        <w:bidi w:val="0"/>
+        <w:spacing w:after="0"/>
+        <w:jc w:val="right"/>
+        <w:rPr>
+          <w:rFonts w:eastAsiaTheme="minorEastAsia"/>
+          <w:sz w:val="22"/>
+          <w:szCs w:val="22"/>
+          <w:rtl/>
+        </w:rPr>
+      </w:pPr>
+      <w:r>
+        <w:rPr>
+          <w:rFonts w:eastAsiaTheme="minorEastAsia" w:hint="cs"/>
+          <w:sz w:val="22"/>
+          <w:szCs w:val="22"/>
+          <w:rtl/>
+        </w:rPr>
+        <w:t>מה נעשה?</w:t>
+      </w:r>
+    </w:p>
+    <w:p>
+      <w:pPr>
+        <w:pStyle w:val="ListParagraph"/>
+        <w:numPr>
+          <w:ilvl w:val="0"/>
+          <w:numId w:val="22"/>
+        </w:numPr>
+        <w:spacing w:after="0"/>
+        <w:rPr>
+          <w:rFonts w:eastAsiaTheme="minorEastAsia"/>
+          <w:sz w:val="22"/>
+          <w:szCs w:val="22"/>
+        </w:rPr>
+      </w:pPr>
+      <w:r>
+        <w:rPr>
+          <w:rFonts w:eastAsiaTheme="minorEastAsia" w:hint="cs"/>
+          <w:sz w:val="22"/>
+          <w:szCs w:val="22"/>
+          <w:rtl/>
+        </w:rPr>
+        <w:t>נוספו שקופיות למצגת</w:t>
+      </w:r>
+    </w:p>
+    <w:p>
+      <w:pPr>
+        <w:pStyle w:val="ListParagraph"/>
+        <w:numPr>
+          <w:ilvl w:val="0"/>
+          <w:numId w:val="22"/>
+        </w:numPr>
+        <w:spacing w:after="0"/>
+        <w:rPr>
+          <w:rFonts w:eastAsiaTheme="minorEastAsia"/>
+          <w:sz w:val="22"/>
+          <w:szCs w:val="22"/>
+        </w:rPr>
+      </w:pPr>
+      <w:r>
+        <w:rPr>
+          <w:rFonts w:eastAsiaTheme="minorEastAsia" w:hint="cs"/>
+          <w:sz w:val="22"/>
+          <w:szCs w:val="22"/>
+          <w:rtl/>
+        </w:rPr>
+        <w:t>נוספו שתי שיטות לטיפול בשגיאות חיישן (מפורט במצגת)</w:t>
+      </w:r>
+    </w:p>
+    <w:p>
+      <w:pPr>
+        <w:spacing w:after="0"/>
+        <w:rPr>
+          <w:rFonts w:eastAsiaTheme="minorEastAsia"/>
+          <w:sz w:val="22"/>
+          <w:szCs w:val="22"/>
+          <w:rtl/>
+        </w:rPr>
+      </w:pPr>
+      <w:r>
+        <w:rPr>
+          <w:rFonts w:eastAsiaTheme="minorEastAsia" w:hint="cs"/>
+          <w:sz w:val="22"/>
+          <w:szCs w:val="22"/>
+          <w:rtl/>
+        </w:rPr>
+        <w:t>מה יש לעשות?</w:t>
+      </w:r>
+    </w:p>
+    <w:p>
+      <w:pPr>
+        <w:pStyle w:val="ListParagraph"/>
+        <w:numPr>
+          <w:ilvl w:val="0"/>
+          <w:numId w:val="23"/>
+        </w:numPr>
+        <w:spacing w:after="0"/>
+        <w:rPr>
+          <w:rFonts w:eastAsiaTheme="minorEastAsia"/>
+          <w:sz w:val="22"/>
+          <w:szCs w:val="22"/>
+        </w:rPr>
+      </w:pPr>
+      <w:r>
+        <w:rPr>
+          <w:rFonts w:eastAsiaTheme="minorEastAsia" w:hint="cs"/>
+          <w:sz w:val="22"/>
+          <w:szCs w:val="22"/>
+          <w:rtl/>
+        </w:rPr>
+        <w:t>לבדוק תרחישים נוספים (אי סינכרון מדידים, תדירות היתוך שונה ועוד אם מוצא)</w:t>
+      </w:r>
+      <w:r>
+        <w:rPr>
+          <w:rFonts w:eastAsiaTheme="minorEastAsia"/>
+          <w:sz w:val="22"/>
+          <w:szCs w:val="22"/>
+        </w:rPr>
+        <w:t xml:space="preserve"> </w:t>
+      </w:r>
+      <w:r>
+        <w:rPr>
+          <w:rFonts w:eastAsiaTheme="minorEastAsia" w:hint="cs"/>
+          <w:sz w:val="22"/>
+          <w:szCs w:val="22"/>
+          <w:rtl/>
+        </w:rPr>
+        <w:t>ולהסיק מסקנות</w:t>
+      </w:r>
+    </w:p>
+    <w:p>
+      <w:pPr>
+        <w:pStyle w:val="ListParagraph"/>
+        <w:numPr>
+          <w:ilvl w:val="0"/>
+          <w:numId w:val="23"/>
+        </w:numPr>
+        <w:spacing w:after="0"/>
+        <w:rPr>
+          <w:rFonts w:eastAsiaTheme="minorEastAsia"/>
+          <w:sz w:val="22"/>
+          <w:szCs w:val="22"/>
+        </w:rPr>
+      </w:pPr>
+      <w:r>
+        <w:rPr>
+          <w:rFonts w:eastAsiaTheme="minorEastAsia" w:hint="cs"/>
+          <w:sz w:val="22"/>
+          <w:szCs w:val="22"/>
+          <w:rtl/>
+        </w:rPr>
+        <w:t>להוסיף את הגרפים + מסקנות למצגת</w:t>
+      </w:r>
+    </w:p>
+    <w:p>
+      <w:pPr>
+        <w:pStyle w:val="ListParagraph"/>
+        <w:numPr>
+          <w:ilvl w:val="0"/>
+          <w:numId w:val="23"/>
+        </w:numPr>
+        <w:spacing w:after="0"/>
+        <w:rPr>
+          <w:rFonts w:eastAsiaTheme="minorEastAsia"/>
+          <w:sz w:val="22"/>
+          <w:szCs w:val="22"/>
+        </w:rPr>
+      </w:pPr>
+      <w:r>
+        <w:rPr>
+          <w:rFonts w:eastAsiaTheme="minorEastAsia" w:hint="cs"/>
+          <w:sz w:val="22"/>
+          <w:szCs w:val="22"/>
+          <w:rtl/>
+        </w:rPr>
+        <w:t>להתחיל לעבוד על קובץ וורד המסכם את התהליך לפי מבנה מוסכם</w:t>
+      </w:r>
+    </w:p>
+    <w:p>
+      <w:pPr>
+        <w:spacing w:after="0"/>
+        <w:rPr>
+          <w:rFonts w:eastAsiaTheme="minorEastAsia"/>
           <w:sz w:val="22"/>
           <w:szCs w:val="22"/>
           <w:rtl/>
@@ -13453,6 +12510,7 @@
   <w:style w:type="character" w:default="1" w:styleId="DefaultParagraphFont">
     <w:name w:val="Default Paragraph Font"/>
     <w:uiPriority w:val="1"/>
+    <w:semiHidden/>
     <w:unhideWhenUsed/>
   </w:style>
   <w:style w:type="table" w:default="1" w:styleId="TableNormal">

</xml_diff>

<commit_message>
First Working version of Error Handling
</commit_message>
<xml_diff>
--- a/Documentation.docx
+++ b/Documentation.docx
@@ -2436,7 +2436,7 @@
     </w:p>
     <w:p>
       <w:pPr>
-        <w:pStyle w:val="ListParagraph"/>
+        <w:pStyle w:val="a9"/>
         <w:numPr>
           <w:ilvl w:val="0"/>
           <w:numId w:val="1"/>
@@ -2455,7 +2455,7 @@
     </w:p>
     <w:p>
       <w:pPr>
-        <w:pStyle w:val="ListParagraph"/>
+        <w:pStyle w:val="a9"/>
         <w:numPr>
           <w:ilvl w:val="0"/>
           <w:numId w:val="1"/>
@@ -2474,7 +2474,7 @@
     </w:p>
     <w:p>
       <w:pPr>
-        <w:pStyle w:val="ListParagraph"/>
+        <w:pStyle w:val="a9"/>
         <w:numPr>
           <w:ilvl w:val="0"/>
           <w:numId w:val="1"/>
@@ -2493,7 +2493,7 @@
     </w:p>
     <w:p>
       <w:pPr>
-        <w:pStyle w:val="ListParagraph"/>
+        <w:pStyle w:val="a9"/>
         <w:numPr>
           <w:ilvl w:val="0"/>
           <w:numId w:val="1"/>
@@ -2519,7 +2519,7 @@
     </w:p>
     <w:p>
       <w:pPr>
-        <w:pStyle w:val="ListParagraph"/>
+        <w:pStyle w:val="a9"/>
         <w:numPr>
           <w:ilvl w:val="0"/>
           <w:numId w:val="1"/>
@@ -2551,7 +2551,7 @@
     </w:p>
     <w:p>
       <w:pPr>
-        <w:pStyle w:val="ListParagraph"/>
+        <w:pStyle w:val="a9"/>
         <w:numPr>
           <w:ilvl w:val="0"/>
           <w:numId w:val="1"/>
@@ -2570,7 +2570,7 @@
     </w:p>
     <w:p>
       <w:pPr>
-        <w:pStyle w:val="ListParagraph"/>
+        <w:pStyle w:val="a9"/>
         <w:numPr>
           <w:ilvl w:val="0"/>
           <w:numId w:val="1"/>
@@ -2596,7 +2596,7 @@
     </w:p>
     <w:p>
       <w:pPr>
-        <w:pStyle w:val="ListParagraph"/>
+        <w:pStyle w:val="a9"/>
         <w:numPr>
           <w:ilvl w:val="0"/>
           <w:numId w:val="1"/>
@@ -2674,7 +2674,7 @@
     </w:p>
     <w:p>
       <w:pPr>
-        <w:pStyle w:val="ListParagraph"/>
+        <w:pStyle w:val="a9"/>
         <w:numPr>
           <w:ilvl w:val="0"/>
           <w:numId w:val="3"/>
@@ -2693,7 +2693,7 @@
     </w:p>
     <w:p>
       <w:pPr>
-        <w:pStyle w:val="ListParagraph"/>
+        <w:pStyle w:val="a9"/>
         <w:numPr>
           <w:ilvl w:val="0"/>
           <w:numId w:val="3"/>
@@ -2712,7 +2712,7 @@
     </w:p>
     <w:p>
       <w:pPr>
-        <w:pStyle w:val="ListParagraph"/>
+        <w:pStyle w:val="a9"/>
         <w:numPr>
           <w:ilvl w:val="0"/>
           <w:numId w:val="3"/>
@@ -3238,7 +3238,7 @@
     </w:p>
     <w:p>
       <w:pPr>
-        <w:pStyle w:val="ListParagraph"/>
+        <w:pStyle w:val="a9"/>
         <w:numPr>
           <w:ilvl w:val="0"/>
           <w:numId w:val="4"/>
@@ -3276,7 +3276,7 @@
     </w:p>
     <w:p>
       <w:pPr>
-        <w:pStyle w:val="ListParagraph"/>
+        <w:pStyle w:val="a9"/>
         <w:numPr>
           <w:ilvl w:val="0"/>
           <w:numId w:val="4"/>
@@ -3321,7 +3321,7 @@
     </w:p>
     <w:p>
       <w:pPr>
-        <w:pStyle w:val="ListParagraph"/>
+        <w:pStyle w:val="a9"/>
         <w:numPr>
           <w:ilvl w:val="0"/>
           <w:numId w:val="4"/>
@@ -3340,7 +3340,7 @@
     </w:p>
     <w:p>
       <w:pPr>
-        <w:pStyle w:val="ListParagraph"/>
+        <w:pStyle w:val="a9"/>
         <w:numPr>
           <w:ilvl w:val="0"/>
           <w:numId w:val="5"/>
@@ -3366,7 +3366,7 @@
     </w:p>
     <w:p>
       <w:pPr>
-        <w:pStyle w:val="ListParagraph"/>
+        <w:pStyle w:val="a9"/>
         <w:numPr>
           <w:ilvl w:val="0"/>
           <w:numId w:val="5"/>
@@ -7329,7 +7329,7 @@
     </w:p>
     <w:p>
       <w:pPr>
-        <w:pStyle w:val="ListParagraph"/>
+        <w:pStyle w:val="a9"/>
         <w:numPr>
           <w:ilvl w:val="0"/>
           <w:numId w:val="22"/>
@@ -7353,7 +7353,7 @@
     </w:p>
     <w:p>
       <w:pPr>
-        <w:pStyle w:val="ListParagraph"/>
+        <w:pStyle w:val="a9"/>
         <w:numPr>
           <w:ilvl w:val="0"/>
           <w:numId w:val="22"/>
@@ -7398,7 +7398,7 @@
     </w:p>
     <w:p>
       <w:pPr>
-        <w:pStyle w:val="ListParagraph"/>
+        <w:pStyle w:val="a9"/>
         <w:numPr>
           <w:ilvl w:val="0"/>
           <w:numId w:val="22"/>
@@ -7457,7 +7457,7 @@
     </w:p>
     <w:p>
       <w:pPr>
-        <w:pStyle w:val="ListParagraph"/>
+        <w:pStyle w:val="a9"/>
         <w:numPr>
           <w:ilvl w:val="0"/>
           <w:numId w:val="22"/>
@@ -7498,7 +7498,7 @@
     </w:p>
     <w:p>
       <w:pPr>
-        <w:pStyle w:val="ListParagraph"/>
+        <w:pStyle w:val="a9"/>
         <w:numPr>
           <w:ilvl w:val="0"/>
           <w:numId w:val="22"/>
@@ -7522,7 +7522,7 @@
     </w:p>
     <w:p>
       <w:pPr>
-        <w:pStyle w:val="ListParagraph"/>
+        <w:pStyle w:val="a9"/>
         <w:numPr>
           <w:ilvl w:val="0"/>
           <w:numId w:val="22"/>
@@ -7566,7 +7566,7 @@
     </w:p>
     <w:p>
       <w:pPr>
-        <w:pStyle w:val="ListParagraph"/>
+        <w:pStyle w:val="a9"/>
         <w:numPr>
           <w:ilvl w:val="0"/>
           <w:numId w:val="23"/>
@@ -7590,7 +7590,7 @@
     </w:p>
     <w:p>
       <w:pPr>
-        <w:pStyle w:val="ListParagraph"/>
+        <w:pStyle w:val="a9"/>
         <w:numPr>
           <w:ilvl w:val="0"/>
           <w:numId w:val="23"/>
@@ -7614,7 +7614,7 @@
     </w:p>
     <w:p>
       <w:pPr>
-        <w:pStyle w:val="ListParagraph"/>
+        <w:pStyle w:val="a9"/>
         <w:numPr>
           <w:ilvl w:val="0"/>
           <w:numId w:val="23"/>
@@ -7638,7 +7638,7 @@
     </w:p>
     <w:p>
       <w:pPr>
-        <w:pStyle w:val="ListParagraph"/>
+        <w:pStyle w:val="a9"/>
         <w:numPr>
           <w:ilvl w:val="0"/>
           <w:numId w:val="23"/>
@@ -7662,17 +7662,6 @@
     </w:p>
     <w:p>
       <w:pPr>
-        <w:spacing w:after="0"/>
-        <w:rPr>
-          <w:rFonts w:eastAsiaTheme="minorEastAsia"/>
-          <w:sz w:val="22"/>
-          <w:szCs w:val="22"/>
-          <w:rtl/>
-        </w:rPr>
-      </w:pPr>
-    </w:p>
-    <w:p>
-      <w:pPr>
         <w:bidi w:val="0"/>
         <w:rPr>
           <w:rFonts w:eastAsiaTheme="minorEastAsia"/>
@@ -7695,6 +7684,17 @@
       <w:pPr>
         <w:bidi w:val="0"/>
         <w:spacing w:after="0"/>
+        <w:rPr>
+          <w:rFonts w:eastAsiaTheme="minorEastAsia"/>
+          <w:sz w:val="22"/>
+          <w:szCs w:val="22"/>
+        </w:rPr>
+      </w:pPr>
+    </w:p>
+    <w:p>
+      <w:pPr>
+        <w:bidi w:val="0"/>
+        <w:spacing w:after="0"/>
         <w:jc w:val="right"/>
         <w:rPr>
           <w:rFonts w:eastAsiaTheme="minorEastAsia"/>
@@ -7716,8 +7716,837 @@
           <w:u w:val="single"/>
           <w:rtl/>
         </w:rPr>
+        <w:t>17</w:t>
+      </w:r>
+      <w:r>
+        <w:rPr>
+          <w:rFonts w:eastAsiaTheme="minorEastAsia" w:hint="cs"/>
+          <w:b/>
+          <w:bCs/>
+          <w:sz w:val="22"/>
+          <w:szCs w:val="22"/>
+          <w:u w:val="single"/>
+          <w:rtl/>
+        </w:rPr>
+        <w:t xml:space="preserve">.09.25 </w:t>
+      </w:r>
+      <w:r>
+        <w:rPr>
+          <w:rFonts w:eastAsiaTheme="minorEastAsia"/>
+          <w:b/>
+          <w:bCs/>
+          <w:sz w:val="22"/>
+          <w:szCs w:val="22"/>
+          <w:u w:val="single"/>
+          <w:rtl/>
+        </w:rPr>
+        <w:t>–</w:t>
+      </w:r>
+      <w:r>
+        <w:rPr>
+          <w:rFonts w:eastAsiaTheme="minorEastAsia" w:hint="cs"/>
+          <w:b/>
+          <w:bCs/>
+          <w:sz w:val="22"/>
+          <w:szCs w:val="22"/>
+          <w:u w:val="single"/>
+          <w:rtl/>
+        </w:rPr>
+        <w:t xml:space="preserve"> סקירה כללית של היום</w:t>
+      </w:r>
+    </w:p>
+    <w:p>
+      <w:pPr>
+        <w:bidi w:val="0"/>
+        <w:spacing w:after="0"/>
+        <w:jc w:val="right"/>
+        <w:rPr>
+          <w:rFonts w:eastAsiaTheme="minorEastAsia"/>
+          <w:color w:val="EE0000"/>
+          <w:sz w:val="22"/>
+          <w:szCs w:val="22"/>
+          <w:rtl/>
+        </w:rPr>
+      </w:pPr>
+      <w:r>
+        <w:rPr>
+          <w:rFonts w:eastAsiaTheme="minorEastAsia" w:hint="cs"/>
+          <w:color w:val="EE0000"/>
+          <w:sz w:val="22"/>
+          <w:szCs w:val="22"/>
+          <w:highlight w:val="yellow"/>
+          <w:rtl/>
+        </w:rPr>
+        <w:t>מה נעשה?</w:t>
+      </w:r>
+    </w:p>
+    <w:p>
+      <w:pPr>
+        <w:pStyle w:val="a9"/>
+        <w:numPr>
+          <w:ilvl w:val="0"/>
+          <w:numId w:val="23"/>
+        </w:numPr>
+        <w:spacing w:after="0"/>
+        <w:rPr>
+          <w:rFonts w:eastAsiaTheme="minorEastAsia"/>
+          <w:sz w:val="22"/>
+          <w:szCs w:val="22"/>
+        </w:rPr>
+      </w:pPr>
+      <w:r>
+        <w:rPr>
+          <w:rFonts w:eastAsiaTheme="minorEastAsia" w:hint="cs"/>
+          <w:sz w:val="22"/>
+          <w:szCs w:val="22"/>
+          <w:rtl/>
+        </w:rPr>
+        <w:t xml:space="preserve">התחלתי את הקובץ המסכם </w:t>
+      </w:r>
+    </w:p>
+    <w:p>
+      <w:pPr>
+        <w:pStyle w:val="a9"/>
+        <w:numPr>
+          <w:ilvl w:val="0"/>
+          <w:numId w:val="23"/>
+        </w:numPr>
+        <w:spacing w:after="0"/>
+        <w:rPr>
+          <w:rFonts w:eastAsiaTheme="minorEastAsia"/>
+          <w:sz w:val="22"/>
+          <w:szCs w:val="22"/>
+        </w:rPr>
+      </w:pPr>
+      <w:r>
+        <w:rPr>
+          <w:rFonts w:eastAsiaTheme="minorEastAsia" w:hint="cs"/>
+          <w:sz w:val="22"/>
+          <w:szCs w:val="22"/>
+          <w:rtl/>
+        </w:rPr>
+        <w:t xml:space="preserve">נפתח ענף חדש בשם </w:t>
+      </w:r>
+      <w:r>
+        <w:rPr>
+          <w:rFonts w:eastAsiaTheme="minorEastAsia"/>
+          <w:sz w:val="22"/>
+          <w:szCs w:val="22"/>
+        </w:rPr>
+        <w:t>calib-develop</w:t>
+      </w:r>
+      <w:r>
+        <w:rPr>
+          <w:rFonts w:eastAsiaTheme="minorEastAsia" w:hint="cs"/>
+          <w:sz w:val="22"/>
+          <w:szCs w:val="22"/>
+          <w:rtl/>
+        </w:rPr>
+        <w:t xml:space="preserve"> ולהלן התיאור שלו</w:t>
+      </w:r>
+    </w:p>
+    <w:p>
+      <w:pPr>
+        <w:spacing w:after="0"/>
+        <w:rPr>
+          <w:rFonts w:eastAsiaTheme="minorEastAsia"/>
+          <w:b/>
+          <w:bCs/>
+          <w:sz w:val="22"/>
+          <w:szCs w:val="22"/>
+          <w:u w:val="single"/>
+          <w:rtl/>
+        </w:rPr>
+      </w:pPr>
+      <w:r>
+        <w:rPr>
+          <w:rFonts w:eastAsiaTheme="minorEastAsia"/>
+          <w:b/>
+          <w:bCs/>
+          <w:sz w:val="22"/>
+          <w:szCs w:val="22"/>
+          <w:u w:val="single"/>
+        </w:rPr>
+        <w:t>Calib-Develop</w:t>
+      </w:r>
+    </w:p>
+    <w:p>
+      <w:pPr>
+        <w:pStyle w:val="a9"/>
+        <w:numPr>
+          <w:ilvl w:val="0"/>
+          <w:numId w:val="23"/>
+        </w:numPr>
+        <w:spacing w:after="0"/>
+        <w:rPr>
+          <w:rFonts w:eastAsiaTheme="minorEastAsia"/>
+          <w:sz w:val="22"/>
+          <w:szCs w:val="22"/>
+        </w:rPr>
+      </w:pPr>
+      <w:r>
+        <w:rPr>
+          <w:rFonts w:eastAsiaTheme="minorEastAsia" w:hint="cs"/>
+          <w:sz w:val="22"/>
+          <w:szCs w:val="22"/>
+          <w:rtl/>
+        </w:rPr>
+        <w:t>על מנת לייחד את הפרויקט מהמאמר הנוסף</w:t>
+      </w:r>
+      <w:r>
+        <w:rPr>
+          <w:rFonts w:eastAsiaTheme="minorEastAsia"/>
+          <w:sz w:val="22"/>
+          <w:szCs w:val="22"/>
+        </w:rPr>
+        <w:t xml:space="preserve">  </w:t>
+      </w:r>
+      <w:r>
+        <w:rPr>
+          <w:rFonts w:eastAsiaTheme="minorEastAsia" w:hint="cs"/>
+          <w:sz w:val="22"/>
+          <w:szCs w:val="22"/>
+          <w:rtl/>
+        </w:rPr>
+        <w:t xml:space="preserve"> (בנוסף שמתי לב כי לא הוספתי את השיטה במאמר לחלוקה נכונה של הקוואריאנסים בעזרת </w:t>
+      </w:r>
+      <w:r>
+        <w:rPr>
+          <w:rFonts w:eastAsiaTheme="minorEastAsia"/>
+          <w:sz w:val="22"/>
+          <w:szCs w:val="22"/>
+        </w:rPr>
+        <w:t>ISF</w:t>
+      </w:r>
+      <w:r>
+        <w:rPr>
+          <w:rFonts w:eastAsiaTheme="minorEastAsia" w:hint="cs"/>
+          <w:sz w:val="22"/>
+          <w:szCs w:val="22"/>
+          <w:rtl/>
+        </w:rPr>
+        <w:t>)</w:t>
+      </w:r>
+      <w:r>
+        <w:rPr>
+          <w:rFonts w:eastAsiaTheme="minorEastAsia"/>
+          <w:sz w:val="22"/>
+          <w:szCs w:val="22"/>
+        </w:rPr>
+        <w:t xml:space="preserve"> </w:t>
+      </w:r>
+      <w:r>
+        <w:rPr>
+          <w:rFonts w:eastAsiaTheme="minorEastAsia" w:hint="cs"/>
+          <w:sz w:val="22"/>
+          <w:szCs w:val="22"/>
+          <w:rtl/>
+        </w:rPr>
+        <w:t>, נבחן אלגוריתם הנתון בתנאים מיוחדים.</w:t>
+      </w:r>
+    </w:p>
+    <w:p>
+      <w:pPr>
+        <w:pStyle w:val="a9"/>
+        <w:numPr>
+          <w:ilvl w:val="0"/>
+          <w:numId w:val="23"/>
+        </w:numPr>
+        <w:spacing w:after="0"/>
+        <w:rPr>
+          <w:rFonts w:eastAsiaTheme="minorEastAsia"/>
+          <w:sz w:val="22"/>
+          <w:szCs w:val="22"/>
+        </w:rPr>
+      </w:pPr>
+      <w:r>
+        <w:rPr>
+          <w:rFonts w:eastAsiaTheme="minorEastAsia" w:hint="cs"/>
+          <w:sz w:val="22"/>
+          <w:szCs w:val="22"/>
+          <w:rtl/>
+        </w:rPr>
+        <w:t xml:space="preserve">במצב שבו עבור משך זמן מסוים יש לנו גישה לחיישן שאנחנו יודעים שהוא אמין בצורה גבוהה מאוד, ניתן להשתמש בו כרפרנס. </w:t>
+      </w:r>
+    </w:p>
+    <w:p>
+      <w:pPr>
+        <w:pStyle w:val="a9"/>
+        <w:numPr>
+          <w:ilvl w:val="0"/>
+          <w:numId w:val="23"/>
+        </w:numPr>
+        <w:spacing w:after="0"/>
+        <w:rPr>
+          <w:rFonts w:eastAsiaTheme="minorEastAsia"/>
+          <w:sz w:val="22"/>
+          <w:szCs w:val="22"/>
+        </w:rPr>
+      </w:pPr>
+      <w:r>
+        <w:rPr>
+          <w:rFonts w:eastAsiaTheme="minorEastAsia" w:hint="cs"/>
+          <w:sz w:val="22"/>
+          <w:szCs w:val="22"/>
+          <w:rtl/>
+        </w:rPr>
+        <w:t xml:space="preserve">שגרת </w:t>
+      </w:r>
+      <w:r>
+        <w:rPr>
+          <w:rFonts w:eastAsiaTheme="minorEastAsia"/>
+          <w:sz w:val="22"/>
+          <w:szCs w:val="22"/>
+        </w:rPr>
+        <w:t>FederatedKF</w:t>
+      </w:r>
+      <w:r>
+        <w:rPr>
+          <w:rFonts w:eastAsiaTheme="minorEastAsia" w:hint="cs"/>
+          <w:sz w:val="22"/>
+          <w:szCs w:val="22"/>
+          <w:rtl/>
+        </w:rPr>
+        <w:t xml:space="preserve"> שונתה כך שתחולק לשני שלבים:</w:t>
+      </w:r>
+    </w:p>
+    <w:p>
+      <w:pPr>
+        <w:pStyle w:val="a9"/>
+        <w:numPr>
+          <w:ilvl w:val="1"/>
+          <w:numId w:val="18"/>
+        </w:numPr>
+        <w:spacing w:after="0"/>
+        <w:rPr>
+          <w:rFonts w:eastAsiaTheme="minorEastAsia"/>
+          <w:sz w:val="22"/>
+          <w:szCs w:val="22"/>
+        </w:rPr>
+      </w:pPr>
+      <w:r>
+        <w:rPr>
+          <w:rFonts w:eastAsiaTheme="minorEastAsia" w:hint="cs"/>
+          <w:sz w:val="22"/>
+          <w:szCs w:val="22"/>
+          <w:rtl/>
+        </w:rPr>
+        <w:t xml:space="preserve">שלב הקליברציה </w:t>
+      </w:r>
+      <w:r>
+        <w:rPr>
+          <w:rFonts w:eastAsiaTheme="minorEastAsia"/>
+          <w:sz w:val="22"/>
+          <w:szCs w:val="22"/>
+          <w:rtl/>
+        </w:rPr>
+        <w:t>–</w:t>
+      </w:r>
+      <w:r>
+        <w:rPr>
+          <w:rFonts w:eastAsiaTheme="minorEastAsia" w:hint="cs"/>
+          <w:sz w:val="22"/>
+          <w:szCs w:val="22"/>
+          <w:rtl/>
+        </w:rPr>
+        <w:t xml:space="preserve"> בשלב זה הפילטר הראשי משתמש בפילטר הרפרנס (הפילטר אשר החיישן שלו הוא חיישן הרפרנס)</w:t>
+      </w:r>
+      <w:r>
+        <w:rPr>
+          <w:rFonts w:eastAsiaTheme="minorEastAsia"/>
+          <w:sz w:val="22"/>
+          <w:szCs w:val="22"/>
+        </w:rPr>
+        <w:t xml:space="preserve"> </w:t>
+      </w:r>
+      <w:r>
+        <w:rPr>
+          <w:rFonts w:eastAsiaTheme="minorEastAsia" w:hint="cs"/>
+          <w:sz w:val="22"/>
+          <w:szCs w:val="22"/>
+          <w:rtl/>
+        </w:rPr>
+        <w:t xml:space="preserve">על מנת לבצע חלוקה של המשקלים בין החיישנים האחרים. </w:t>
+      </w:r>
+    </w:p>
+    <w:p>
+      <w:pPr>
+        <w:pStyle w:val="a9"/>
+        <w:numPr>
+          <w:ilvl w:val="1"/>
+          <w:numId w:val="18"/>
+        </w:numPr>
+        <w:spacing w:after="0"/>
+        <w:rPr>
+          <w:rFonts w:eastAsiaTheme="minorEastAsia"/>
+          <w:sz w:val="22"/>
+          <w:szCs w:val="22"/>
+        </w:rPr>
+      </w:pPr>
+      <w:r>
+        <w:rPr>
+          <w:rFonts w:eastAsiaTheme="minorEastAsia" w:hint="cs"/>
+          <w:sz w:val="22"/>
+          <w:szCs w:val="22"/>
+          <w:rtl/>
+        </w:rPr>
+        <w:t xml:space="preserve">שלב האופרציה </w:t>
+      </w:r>
+      <w:r>
+        <w:rPr>
+          <w:rFonts w:eastAsiaTheme="minorEastAsia"/>
+          <w:sz w:val="22"/>
+          <w:szCs w:val="22"/>
+          <w:rtl/>
+        </w:rPr>
+        <w:t>–</w:t>
+      </w:r>
+      <w:r>
+        <w:rPr>
+          <w:rFonts w:eastAsiaTheme="minorEastAsia" w:hint="cs"/>
+          <w:sz w:val="22"/>
+          <w:szCs w:val="22"/>
+          <w:rtl/>
+        </w:rPr>
+        <w:t xml:space="preserve"> בשלב זה פילטר הרפרנס כבר אינו זמין ובתקווה כיילנו את הפילטרים המשניים בצורה טובה בשלב הקליברציה כך שביצועי הפילטר יהיו טובים.</w:t>
+      </w:r>
+    </w:p>
+    <w:p>
+      <w:pPr>
+        <w:pStyle w:val="a9"/>
+        <w:numPr>
+          <w:ilvl w:val="0"/>
+          <w:numId w:val="18"/>
+        </w:numPr>
+        <w:spacing w:after="0"/>
+        <w:rPr>
+          <w:rFonts w:eastAsiaTheme="minorEastAsia"/>
+          <w:sz w:val="22"/>
+          <w:szCs w:val="22"/>
+        </w:rPr>
+      </w:pPr>
+      <w:r>
+        <w:rPr>
+          <w:rFonts w:eastAsiaTheme="minorEastAsia" w:hint="cs"/>
+          <w:sz w:val="22"/>
+          <w:szCs w:val="22"/>
+          <w:rtl/>
+        </w:rPr>
+        <w:t>שיטות ההתמודדות עם שגיאות מדיד עדיין קיימות, אך יש לבדוק איך הן משתלבות</w:t>
+      </w:r>
+    </w:p>
+    <w:p>
+      <w:pPr>
+        <w:spacing w:after="0"/>
+        <w:rPr>
+          <w:rFonts w:eastAsiaTheme="minorEastAsia"/>
+          <w:b/>
+          <w:bCs/>
+          <w:sz w:val="22"/>
+          <w:szCs w:val="22"/>
+          <w:u w:val="single"/>
+          <w:rtl/>
+        </w:rPr>
+      </w:pPr>
+      <w:r>
+        <w:rPr>
+          <w:rFonts w:eastAsiaTheme="minorEastAsia" w:hint="cs"/>
+          <w:b/>
+          <w:bCs/>
+          <w:sz w:val="22"/>
+          <w:szCs w:val="22"/>
+          <w:u w:val="single"/>
+          <w:rtl/>
+        </w:rPr>
+        <w:t>ובאופן כללי</w:t>
+      </w:r>
+    </w:p>
+    <w:p>
+      <w:pPr>
+        <w:pStyle w:val="a9"/>
+        <w:numPr>
+          <w:ilvl w:val="0"/>
+          <w:numId w:val="18"/>
+        </w:numPr>
+        <w:spacing w:after="0"/>
+        <w:rPr>
+          <w:rFonts w:eastAsiaTheme="minorEastAsia"/>
+          <w:sz w:val="22"/>
+          <w:szCs w:val="22"/>
+        </w:rPr>
+      </w:pPr>
+      <w:r>
+        <w:rPr>
+          <w:rFonts w:eastAsiaTheme="minorEastAsia" w:hint="cs"/>
+          <w:sz w:val="22"/>
+          <w:szCs w:val="22"/>
+          <w:rtl/>
+        </w:rPr>
+        <w:t xml:space="preserve">שגרת </w:t>
+      </w:r>
+      <w:r>
+        <w:rPr>
+          <w:rFonts w:eastAsiaTheme="minorEastAsia"/>
+          <w:sz w:val="22"/>
+          <w:szCs w:val="22"/>
+        </w:rPr>
+        <w:t>demo_fkf_linear</w:t>
+      </w:r>
+      <w:r>
+        <w:rPr>
+          <w:rFonts w:eastAsiaTheme="minorEastAsia" w:hint="cs"/>
+          <w:sz w:val="22"/>
+          <w:szCs w:val="22"/>
+          <w:rtl/>
+        </w:rPr>
+        <w:t xml:space="preserve"> שונתה כך שתכיל גם פילטר </w:t>
+      </w:r>
+      <w:r>
+        <w:rPr>
+          <w:rFonts w:eastAsiaTheme="minorEastAsia"/>
+          <w:sz w:val="22"/>
+          <w:szCs w:val="22"/>
+        </w:rPr>
+        <w:t>FKF</w:t>
+      </w:r>
+      <w:r>
+        <w:rPr>
+          <w:rFonts w:eastAsiaTheme="minorEastAsia" w:hint="cs"/>
+          <w:sz w:val="22"/>
+          <w:szCs w:val="22"/>
+          <w:rtl/>
+        </w:rPr>
+        <w:t xml:space="preserve"> רגיל להשוואה וגם תקטע עבור כל הפילטרים את חיישן הרפרנס ברגע האופרציה</w:t>
+      </w:r>
+    </w:p>
+    <w:p>
+      <w:pPr>
+        <w:pStyle w:val="a9"/>
+        <w:numPr>
+          <w:ilvl w:val="0"/>
+          <w:numId w:val="18"/>
+        </w:numPr>
+        <w:spacing w:after="0"/>
+        <w:rPr>
+          <w:rFonts w:eastAsiaTheme="minorEastAsia"/>
+          <w:sz w:val="22"/>
+          <w:szCs w:val="22"/>
+        </w:rPr>
+      </w:pPr>
+      <w:r>
+        <w:rPr>
+          <w:rFonts w:eastAsiaTheme="minorEastAsia" w:hint="cs"/>
+          <w:sz w:val="22"/>
+          <w:szCs w:val="22"/>
+          <w:rtl/>
+        </w:rPr>
+        <w:t xml:space="preserve">שגרת </w:t>
+      </w:r>
+      <w:r>
+        <w:rPr>
+          <w:rFonts w:eastAsiaTheme="minorEastAsia"/>
+          <w:sz w:val="22"/>
+          <w:szCs w:val="22"/>
+        </w:rPr>
+        <w:t>FederatedKFTraditional</w:t>
+      </w:r>
+      <w:r>
+        <w:rPr>
+          <w:rFonts w:eastAsiaTheme="minorEastAsia" w:hint="cs"/>
+          <w:sz w:val="22"/>
+          <w:szCs w:val="22"/>
+          <w:rtl/>
+        </w:rPr>
+        <w:t xml:space="preserve"> עודכנה קלות על מנת שתוכל להתמודד עם שינוי פתאומי של פילטרים</w:t>
+      </w:r>
+    </w:p>
+    <w:p>
+      <w:pPr>
+        <w:spacing w:after="0"/>
+        <w:ind w:left="360"/>
+        <w:rPr>
+          <w:rFonts w:eastAsiaTheme="minorEastAsia"/>
+          <w:color w:val="EE0000"/>
+          <w:sz w:val="22"/>
+          <w:szCs w:val="22"/>
+          <w:rtl/>
+        </w:rPr>
+      </w:pPr>
+      <w:r>
+        <w:rPr>
+          <w:rFonts w:eastAsiaTheme="minorEastAsia" w:hint="cs"/>
+          <w:color w:val="EE0000"/>
+          <w:sz w:val="22"/>
+          <w:szCs w:val="22"/>
+          <w:highlight w:val="yellow"/>
+          <w:rtl/>
+        </w:rPr>
+        <w:t xml:space="preserve">מה </w:t>
+      </w:r>
+      <w:r>
+        <w:rPr>
+          <w:rFonts w:eastAsiaTheme="minorEastAsia" w:hint="cs"/>
+          <w:color w:val="EE0000"/>
+          <w:sz w:val="22"/>
+          <w:szCs w:val="22"/>
+          <w:highlight w:val="yellow"/>
+          <w:rtl/>
+        </w:rPr>
+        <w:t>יש לעשות</w:t>
+      </w:r>
+      <w:r>
+        <w:rPr>
+          <w:rFonts w:eastAsiaTheme="minorEastAsia" w:hint="cs"/>
+          <w:color w:val="EE0000"/>
+          <w:sz w:val="22"/>
+          <w:szCs w:val="22"/>
+          <w:highlight w:val="yellow"/>
+          <w:rtl/>
+        </w:rPr>
+        <w:t>?</w:t>
+      </w:r>
+    </w:p>
+    <w:p>
+      <w:pPr>
+        <w:pStyle w:val="a9"/>
+        <w:numPr>
+          <w:ilvl w:val="0"/>
+          <w:numId w:val="18"/>
+        </w:numPr>
+        <w:spacing w:after="0"/>
+        <w:rPr>
+          <w:rFonts w:eastAsiaTheme="minorEastAsia"/>
+          <w:sz w:val="22"/>
+          <w:szCs w:val="22"/>
+        </w:rPr>
+      </w:pPr>
+      <w:r>
+        <w:rPr>
+          <w:rFonts w:eastAsiaTheme="minorEastAsia" w:hint="cs"/>
+          <w:sz w:val="22"/>
+          <w:szCs w:val="22"/>
+          <w:rtl/>
+        </w:rPr>
+        <w:t xml:space="preserve">ראשית והכי חשוב, </w:t>
+      </w:r>
+      <w:r>
+        <w:rPr>
+          <w:rFonts w:eastAsiaTheme="minorEastAsia" w:hint="cs"/>
+          <w:b/>
+          <w:bCs/>
+          <w:sz w:val="22"/>
+          <w:szCs w:val="22"/>
+          <w:rtl/>
+        </w:rPr>
+        <w:t>יש להבין לעומק איך עובד האלגוריתם. להיעזר בצ'אט ולוודא שאין פערים.</w:t>
+      </w:r>
+    </w:p>
+    <w:p>
+      <w:pPr>
+        <w:pStyle w:val="a9"/>
+        <w:numPr>
+          <w:ilvl w:val="0"/>
+          <w:numId w:val="18"/>
+        </w:numPr>
+        <w:spacing w:after="0"/>
+        <w:rPr>
+          <w:rFonts w:eastAsiaTheme="minorEastAsia"/>
+          <w:sz w:val="22"/>
+          <w:szCs w:val="22"/>
+        </w:rPr>
+      </w:pPr>
+      <w:r>
+        <w:rPr>
+          <w:rFonts w:eastAsiaTheme="minorEastAsia" w:hint="cs"/>
+          <w:b/>
+          <w:bCs/>
+          <w:sz w:val="22"/>
+          <w:szCs w:val="22"/>
+          <w:u w:val="single"/>
+          <w:rtl/>
+        </w:rPr>
+        <w:t xml:space="preserve">לוודא שהשילוב של זיהוי תקלות וטיפול בהן עדיין טוב. </w:t>
+      </w:r>
+      <w:r>
+        <w:rPr>
+          <w:rFonts w:eastAsiaTheme="minorEastAsia" w:hint="cs"/>
+          <w:sz w:val="22"/>
+          <w:szCs w:val="22"/>
+          <w:rtl/>
+        </w:rPr>
+        <w:t>לשקול הסרה של השיטות השונות ולהישאר רק עם זו שעובדת טוב</w:t>
+      </w:r>
+    </w:p>
+    <w:p>
+      <w:pPr>
+        <w:pStyle w:val="a9"/>
+        <w:numPr>
+          <w:ilvl w:val="0"/>
+          <w:numId w:val="18"/>
+        </w:numPr>
+        <w:spacing w:after="0"/>
+        <w:rPr>
+          <w:rFonts w:eastAsiaTheme="minorEastAsia"/>
+          <w:sz w:val="22"/>
+          <w:szCs w:val="22"/>
+        </w:rPr>
+      </w:pPr>
+      <w:r>
+        <w:rPr>
+          <w:rFonts w:eastAsiaTheme="minorEastAsia" w:hint="cs"/>
+          <w:sz w:val="22"/>
+          <w:szCs w:val="22"/>
+          <w:rtl/>
+        </w:rPr>
+        <w:t>במידה והאלגוריתם טוב, יש לבדוק מספר מקרים לפני שנעבור למונטה קרלו. להתייעץ עם הצ'אט גם כן</w:t>
+      </w:r>
+    </w:p>
+    <w:p>
+      <w:pPr>
+        <w:pStyle w:val="a9"/>
+        <w:numPr>
+          <w:ilvl w:val="0"/>
+          <w:numId w:val="18"/>
+        </w:numPr>
+        <w:spacing w:after="0"/>
+        <w:rPr>
+          <w:rFonts w:eastAsiaTheme="minorEastAsia"/>
+          <w:sz w:val="22"/>
+          <w:szCs w:val="22"/>
+        </w:rPr>
+      </w:pPr>
+      <w:r>
+        <w:rPr>
+          <w:rFonts w:eastAsiaTheme="minorEastAsia" w:hint="cs"/>
+          <w:sz w:val="22"/>
+          <w:szCs w:val="22"/>
+          <w:rtl/>
+        </w:rPr>
+        <w:t>אם האלגוריתם צלח במספר המקרים שבדקנו (קיבלנו תוצאות הגיוניות), לסדר את שגרת המונטה קרלו בשביל הריצות הסופיות</w:t>
+      </w:r>
+    </w:p>
+    <w:p>
+      <w:pPr>
+        <w:pStyle w:val="a9"/>
+        <w:numPr>
+          <w:ilvl w:val="0"/>
+          <w:numId w:val="18"/>
+        </w:numPr>
+        <w:spacing w:after="0"/>
+        <w:rPr>
+          <w:rFonts w:eastAsiaTheme="minorEastAsia" w:hint="cs"/>
+          <w:sz w:val="22"/>
+          <w:szCs w:val="22"/>
+          <w:rtl/>
+        </w:rPr>
+      </w:pPr>
+      <w:r>
+        <w:rPr>
+          <w:rFonts w:eastAsiaTheme="minorEastAsia" w:hint="cs"/>
+          <w:sz w:val="22"/>
+          <w:szCs w:val="22"/>
+          <w:rtl/>
+        </w:rPr>
+        <w:t xml:space="preserve">אם התוצאות מספקות </w:t>
+      </w:r>
+      <w:r>
+        <w:rPr>
+          <w:rFonts w:eastAsiaTheme="minorEastAsia"/>
+          <w:sz w:val="22"/>
+          <w:szCs w:val="22"/>
+          <w:rtl/>
+        </w:rPr>
+        <w:t>–</w:t>
+      </w:r>
+      <w:r>
+        <w:rPr>
+          <w:rFonts w:eastAsiaTheme="minorEastAsia" w:hint="cs"/>
+          <w:sz w:val="22"/>
+          <w:szCs w:val="22"/>
+          <w:rtl/>
+        </w:rPr>
+        <w:t xml:space="preserve"> </w:t>
+      </w:r>
+      <w:r>
+        <w:rPr>
+          <w:rFonts w:eastAsiaTheme="minorEastAsia" w:hint="cs"/>
+          <w:b/>
+          <w:bCs/>
+          <w:sz w:val="22"/>
+          <w:szCs w:val="22"/>
+          <w:rtl/>
+        </w:rPr>
+        <w:t>לעצור כאן בפיתוח</w:t>
+      </w:r>
+      <w:r>
+        <w:rPr>
+          <w:rFonts w:eastAsiaTheme="minorEastAsia" w:hint="cs"/>
+          <w:sz w:val="22"/>
+          <w:szCs w:val="22"/>
+          <w:rtl/>
+        </w:rPr>
+        <w:t>. לסיים קודם מצגת ואז לעבור לקובץ סיכום.</w:t>
+      </w:r>
+    </w:p>
+    <w:p>
+      <w:pPr>
+        <w:bidi w:val="0"/>
+        <w:rPr>
+          <w:rFonts w:eastAsiaTheme="minorEastAsia"/>
+          <w:sz w:val="22"/>
+          <w:szCs w:val="22"/>
+          <w:rtl/>
+        </w:rPr>
+      </w:pPr>
+      <w:r>
+        <w:rPr>
+          <w:rFonts w:eastAsiaTheme="minorEastAsia"/>
+          <w:sz w:val="22"/>
+          <w:szCs w:val="22"/>
+          <w:rtl/>
+        </w:rPr>
+        <w:br w:type="page"/>
+      </w:r>
+    </w:p>
+    <w:p>
+      <w:pPr>
+        <w:bidi w:val="0"/>
+        <w:spacing w:after="0"/>
+        <w:jc w:val="right"/>
+        <w:rPr>
+          <w:rFonts w:eastAsiaTheme="minorEastAsia"/>
+          <w:b/>
+          <w:bCs/>
+          <w:sz w:val="22"/>
+          <w:szCs w:val="22"/>
+          <w:u w:val="single"/>
+          <w:rtl/>
+        </w:rPr>
+      </w:pPr>
+      <w:r>
+        <w:rPr>
+          <w:rFonts w:eastAsiaTheme="minorEastAsia" w:hint="cs"/>
+          <w:b/>
+          <w:bCs/>
+          <w:sz w:val="22"/>
+          <w:szCs w:val="22"/>
+          <w:u w:val="single"/>
+          <w:rtl/>
+        </w:rPr>
         <w:lastRenderedPageBreak/>
-        <w:t>11</w:t>
+        <w:t xml:space="preserve">11.09.25 </w:t>
+      </w:r>
+      <w:r>
+        <w:rPr>
+          <w:rFonts w:eastAsiaTheme="minorEastAsia"/>
+          <w:b/>
+          <w:bCs/>
+          <w:sz w:val="22"/>
+          <w:szCs w:val="22"/>
+          <w:u w:val="single"/>
+          <w:rtl/>
+        </w:rPr>
+        <w:t>–</w:t>
       </w:r>
       <w:r>
         <w:rPr>
@@ -7729,48 +8558,24 @@
           <w:u w:val="single"/>
           <w:rtl/>
         </w:rPr>
-        <w:t xml:space="preserve">.09.25 </w:t>
-      </w:r>
-      <w:r>
-        <w:rPr>
-          <w:rFonts w:eastAsiaTheme="minorEastAsia"/>
-          <w:b/>
-          <w:bCs/>
-          <w:sz w:val="22"/>
-          <w:szCs w:val="22"/>
-          <w:u w:val="single"/>
-          <w:rtl/>
-        </w:rPr>
-        <w:t>–</w:t>
-      </w:r>
+        <w:t xml:space="preserve"> סקירה כללית של היום</w:t>
+      </w:r>
+    </w:p>
+    <w:p>
+      <w:pPr>
+        <w:bidi w:val="0"/>
+        <w:spacing w:after="0"/>
+        <w:jc w:val="right"/>
+        <w:rPr>
+          <w:rFonts w:eastAsiaTheme="minorEastAsia"/>
+          <w:sz w:val="22"/>
+          <w:szCs w:val="22"/>
+          <w:rtl/>
+        </w:rPr>
+      </w:pPr>
       <w:r>
         <w:rPr>
           <w:rFonts w:eastAsiaTheme="minorEastAsia" w:hint="cs"/>
-          <w:b/>
-          <w:bCs/>
-          <w:sz w:val="22"/>
-          <w:szCs w:val="22"/>
-          <w:u w:val="single"/>
-          <w:rtl/>
-        </w:rPr>
-        <w:t xml:space="preserve"> סקירה כללית של היום</w:t>
-      </w:r>
-    </w:p>
-    <w:p>
-      <w:pPr>
-        <w:bidi w:val="0"/>
-        <w:spacing w:after="0"/>
-        <w:jc w:val="right"/>
-        <w:rPr>
-          <w:rFonts w:eastAsiaTheme="minorEastAsia"/>
-          <w:sz w:val="22"/>
-          <w:szCs w:val="22"/>
-          <w:rtl/>
-        </w:rPr>
-      </w:pPr>
-      <w:r>
-        <w:rPr>
-          <w:rFonts w:eastAsiaTheme="minorEastAsia" w:hint="cs"/>
           <w:sz w:val="22"/>
           <w:szCs w:val="22"/>
           <w:rtl/>
@@ -7780,7 +8585,7 @@
     </w:p>
     <w:p>
       <w:pPr>
-        <w:pStyle w:val="ListParagraph"/>
+        <w:pStyle w:val="a9"/>
         <w:numPr>
           <w:ilvl w:val="0"/>
           <w:numId w:val="22"/>
@@ -7804,7 +8609,7 @@
     </w:p>
     <w:p>
       <w:pPr>
-        <w:pStyle w:val="ListParagraph"/>
+        <w:pStyle w:val="a9"/>
         <w:numPr>
           <w:ilvl w:val="0"/>
           <w:numId w:val="22"/>
@@ -7848,7 +8653,7 @@
     </w:p>
     <w:p>
       <w:pPr>
-        <w:pStyle w:val="ListParagraph"/>
+        <w:pStyle w:val="a9"/>
         <w:numPr>
           <w:ilvl w:val="0"/>
           <w:numId w:val="23"/>
@@ -7889,7 +8694,7 @@
     </w:p>
     <w:p>
       <w:pPr>
-        <w:pStyle w:val="ListParagraph"/>
+        <w:pStyle w:val="a9"/>
         <w:numPr>
           <w:ilvl w:val="0"/>
           <w:numId w:val="23"/>
@@ -7913,7 +8718,7 @@
     </w:p>
     <w:p>
       <w:pPr>
-        <w:pStyle w:val="ListParagraph"/>
+        <w:pStyle w:val="a9"/>
         <w:numPr>
           <w:ilvl w:val="0"/>
           <w:numId w:val="23"/>
@@ -7993,7 +8798,7 @@
 <w:ftr xmlns:wpc="http://schemas.microsoft.com/office/word/2010/wordprocessingCanvas" xmlns:cx="http://schemas.microsoft.com/office/drawing/2014/chartex" xmlns:cx1="http://schemas.microsoft.com/office/drawing/2015/9/8/chartex" xmlns:cx2="http://schemas.microsoft.com/office/drawing/2015/10/21/chartex" xmlns:cx3="http://schemas.microsoft.com/office/drawing/2016/5/9/chartex" xmlns:cx4="http://schemas.microsoft.com/office/drawing/2016/5/10/chartex" xmlns:cx5="http://schemas.microsoft.com/office/drawing/2016/5/11/chartex" xmlns:cx6="http://schemas.microsoft.com/office/drawing/2016/5/12/chartex" xmlns:cx7="http://schemas.microsoft.com/office/drawing/2016/5/13/chartex" xmlns:cx8="http://schemas.microsoft.com/office/drawing/2016/5/14/chartex" xmlns:mc="http://schemas.openxmlformats.org/markup-compatibility/2006" xmlns:aink="http://schemas.microsoft.com/office/drawing/2016/ink" xmlns:am3d="http://schemas.microsoft.com/office/drawing/2017/model3d" xmlns:o="urn:schemas-microsoft-com:office:office" xmlns:oel="http://schemas.microsoft.com/office/2019/extlst" xmlns:r="http://schemas.openxmlformats.org/officeDocument/2006/relationships" xmlns:m="http://schemas.openxmlformats.org/officeDocument/2006/math" xmlns:v="urn:schemas-microsoft-com:vml" xmlns:wp14="http://schemas.microsoft.com/office/word/2010/wordprocessingDrawing" xmlns:wp="http://schemas.openxmlformats.org/drawingml/2006/wordprocessingDrawing" xmlns:w10="urn:schemas-microsoft-com:office:word" xmlns:w="http://schemas.openxmlformats.org/wordprocessingml/2006/main" xmlns:w14="http://schemas.microsoft.com/office/word/2010/wordml" xmlns:w15="http://schemas.microsoft.com/office/word/2012/wordml" xmlns:w16cex="http://schemas.microsoft.com/office/word/2018/wordml/cex" xmlns:w16cid="http://schemas.microsoft.com/office/word/2016/wordml/cid" xmlns:w16="http://schemas.microsoft.com/office/word/2018/wordml" xmlns:w16du="http://schemas.microsoft.com/office/word/2023/wordml/word16du" xmlns:w16sdtdh="http://schemas.microsoft.com/office/word/2020/wordml/sdtdatahash" xmlns:w16sdtfl="http://schemas.microsoft.com/office/word/2024/wordml/sdtformatlock" xmlns:w16se="http://schemas.microsoft.com/office/word/2015/wordml/symex" xmlns:wpg="http://schemas.microsoft.com/office/word/2010/wordprocessingGroup" xmlns:wpi="http://schemas.microsoft.com/office/word/2010/wordprocessingInk" xmlns:wne="http://schemas.microsoft.com/office/word/2006/wordml" xmlns:wps="http://schemas.microsoft.com/office/word/2010/wordprocessingShape" mc:Ignorable="w14 w15 w16se w16cid w16 w16cex w16sdtdh w16sdtfl w16du wp14">
   <w:p>
     <w:pPr>
-      <w:pStyle w:val="Footer"/>
+      <w:pStyle w:val="af1"/>
     </w:pPr>
     <w:r>
       <w:rPr>
@@ -8123,7 +8928,7 @@
 <w:ftr xmlns:wpc="http://schemas.microsoft.com/office/word/2010/wordprocessingCanvas" xmlns:cx="http://schemas.microsoft.com/office/drawing/2014/chartex" xmlns:cx1="http://schemas.microsoft.com/office/drawing/2015/9/8/chartex" xmlns:cx2="http://schemas.microsoft.com/office/drawing/2015/10/21/chartex" xmlns:cx3="http://schemas.microsoft.com/office/drawing/2016/5/9/chartex" xmlns:cx4="http://schemas.microsoft.com/office/drawing/2016/5/10/chartex" xmlns:cx5="http://schemas.microsoft.com/office/drawing/2016/5/11/chartex" xmlns:cx6="http://schemas.microsoft.com/office/drawing/2016/5/12/chartex" xmlns:cx7="http://schemas.microsoft.com/office/drawing/2016/5/13/chartex" xmlns:cx8="http://schemas.microsoft.com/office/drawing/2016/5/14/chartex" xmlns:mc="http://schemas.openxmlformats.org/markup-compatibility/2006" xmlns:aink="http://schemas.microsoft.com/office/drawing/2016/ink" xmlns:am3d="http://schemas.microsoft.com/office/drawing/2017/model3d" xmlns:o="urn:schemas-microsoft-com:office:office" xmlns:oel="http://schemas.microsoft.com/office/2019/extlst" xmlns:r="http://schemas.openxmlformats.org/officeDocument/2006/relationships" xmlns:m="http://schemas.openxmlformats.org/officeDocument/2006/math" xmlns:v="urn:schemas-microsoft-com:vml" xmlns:wp14="http://schemas.microsoft.com/office/word/2010/wordprocessingDrawing" xmlns:wp="http://schemas.openxmlformats.org/drawingml/2006/wordprocessingDrawing" xmlns:w10="urn:schemas-microsoft-com:office:word" xmlns:w="http://schemas.openxmlformats.org/wordprocessingml/2006/main" xmlns:w14="http://schemas.microsoft.com/office/word/2010/wordml" xmlns:w15="http://schemas.microsoft.com/office/word/2012/wordml" xmlns:w16cex="http://schemas.microsoft.com/office/word/2018/wordml/cex" xmlns:w16cid="http://schemas.microsoft.com/office/word/2016/wordml/cid" xmlns:w16="http://schemas.microsoft.com/office/word/2018/wordml" xmlns:w16du="http://schemas.microsoft.com/office/word/2023/wordml/word16du" xmlns:w16sdtdh="http://schemas.microsoft.com/office/word/2020/wordml/sdtdatahash" xmlns:w16sdtfl="http://schemas.microsoft.com/office/word/2024/wordml/sdtformatlock" xmlns:w16se="http://schemas.microsoft.com/office/word/2015/wordml/symex" xmlns:wpg="http://schemas.microsoft.com/office/word/2010/wordprocessingGroup" xmlns:wpi="http://schemas.microsoft.com/office/word/2010/wordprocessingInk" xmlns:wne="http://schemas.microsoft.com/office/word/2006/wordml" xmlns:wps="http://schemas.microsoft.com/office/word/2010/wordprocessingShape" mc:Ignorable="w14 w15 w16se w16cid w16 w16cex w16sdtdh w16sdtfl w16du wp14">
   <w:p>
     <w:pPr>
-      <w:pStyle w:val="Footer"/>
+      <w:pStyle w:val="af1"/>
     </w:pPr>
     <w:r>
       <w:rPr>
@@ -8253,7 +9058,7 @@
 <w:ftr xmlns:wpc="http://schemas.microsoft.com/office/word/2010/wordprocessingCanvas" xmlns:cx="http://schemas.microsoft.com/office/drawing/2014/chartex" xmlns:cx1="http://schemas.microsoft.com/office/drawing/2015/9/8/chartex" xmlns:cx2="http://schemas.microsoft.com/office/drawing/2015/10/21/chartex" xmlns:cx3="http://schemas.microsoft.com/office/drawing/2016/5/9/chartex" xmlns:cx4="http://schemas.microsoft.com/office/drawing/2016/5/10/chartex" xmlns:cx5="http://schemas.microsoft.com/office/drawing/2016/5/11/chartex" xmlns:cx6="http://schemas.microsoft.com/office/drawing/2016/5/12/chartex" xmlns:cx7="http://schemas.microsoft.com/office/drawing/2016/5/13/chartex" xmlns:cx8="http://schemas.microsoft.com/office/drawing/2016/5/14/chartex" xmlns:mc="http://schemas.openxmlformats.org/markup-compatibility/2006" xmlns:aink="http://schemas.microsoft.com/office/drawing/2016/ink" xmlns:am3d="http://schemas.microsoft.com/office/drawing/2017/model3d" xmlns:o="urn:schemas-microsoft-com:office:office" xmlns:oel="http://schemas.microsoft.com/office/2019/extlst" xmlns:r="http://schemas.openxmlformats.org/officeDocument/2006/relationships" xmlns:m="http://schemas.openxmlformats.org/officeDocument/2006/math" xmlns:v="urn:schemas-microsoft-com:vml" xmlns:wp14="http://schemas.microsoft.com/office/word/2010/wordprocessingDrawing" xmlns:wp="http://schemas.openxmlformats.org/drawingml/2006/wordprocessingDrawing" xmlns:w10="urn:schemas-microsoft-com:office:word" xmlns:w="http://schemas.openxmlformats.org/wordprocessingml/2006/main" xmlns:w14="http://schemas.microsoft.com/office/word/2010/wordml" xmlns:w15="http://schemas.microsoft.com/office/word/2012/wordml" xmlns:w16cex="http://schemas.microsoft.com/office/word/2018/wordml/cex" xmlns:w16cid="http://schemas.microsoft.com/office/word/2016/wordml/cid" xmlns:w16="http://schemas.microsoft.com/office/word/2018/wordml" xmlns:w16du="http://schemas.microsoft.com/office/word/2023/wordml/word16du" xmlns:w16sdtdh="http://schemas.microsoft.com/office/word/2020/wordml/sdtdatahash" xmlns:w16sdtfl="http://schemas.microsoft.com/office/word/2024/wordml/sdtformatlock" xmlns:w16se="http://schemas.microsoft.com/office/word/2015/wordml/symex" xmlns:wpg="http://schemas.microsoft.com/office/word/2010/wordprocessingGroup" xmlns:wpi="http://schemas.microsoft.com/office/word/2010/wordprocessingInk" xmlns:wne="http://schemas.microsoft.com/office/word/2006/wordml" xmlns:wps="http://schemas.microsoft.com/office/word/2010/wordprocessingShape" mc:Ignorable="w14 w15 w16se w16cid w16 w16cex w16sdtdh w16sdtfl w16du wp14">
   <w:p>
     <w:pPr>
-      <w:pStyle w:val="Footer"/>
+      <w:pStyle w:val="af1"/>
     </w:pPr>
     <w:r>
       <w:rPr>
@@ -8408,7 +9213,7 @@
 <w:hdr xmlns:wpc="http://schemas.microsoft.com/office/word/2010/wordprocessingCanvas" xmlns:cx="http://schemas.microsoft.com/office/drawing/2014/chartex" xmlns:cx1="http://schemas.microsoft.com/office/drawing/2015/9/8/chartex" xmlns:cx2="http://schemas.microsoft.com/office/drawing/2015/10/21/chartex" xmlns:cx3="http://schemas.microsoft.com/office/drawing/2016/5/9/chartex" xmlns:cx4="http://schemas.microsoft.com/office/drawing/2016/5/10/chartex" xmlns:cx5="http://schemas.microsoft.com/office/drawing/2016/5/11/chartex" xmlns:cx6="http://schemas.microsoft.com/office/drawing/2016/5/12/chartex" xmlns:cx7="http://schemas.microsoft.com/office/drawing/2016/5/13/chartex" xmlns:cx8="http://schemas.microsoft.com/office/drawing/2016/5/14/chartex" xmlns:mc="http://schemas.openxmlformats.org/markup-compatibility/2006" xmlns:aink="http://schemas.microsoft.com/office/drawing/2016/ink" xmlns:am3d="http://schemas.microsoft.com/office/drawing/2017/model3d" xmlns:o="urn:schemas-microsoft-com:office:office" xmlns:oel="http://schemas.microsoft.com/office/2019/extlst" xmlns:r="http://schemas.openxmlformats.org/officeDocument/2006/relationships" xmlns:m="http://schemas.openxmlformats.org/officeDocument/2006/math" xmlns:v="urn:schemas-microsoft-com:vml" xmlns:wp14="http://schemas.microsoft.com/office/word/2010/wordprocessingDrawing" xmlns:wp="http://schemas.openxmlformats.org/drawingml/2006/wordprocessingDrawing" xmlns:w10="urn:schemas-microsoft-com:office:word" xmlns:w="http://schemas.openxmlformats.org/wordprocessingml/2006/main" xmlns:w14="http://schemas.microsoft.com/office/word/2010/wordml" xmlns:w15="http://schemas.microsoft.com/office/word/2012/wordml" xmlns:w16cex="http://schemas.microsoft.com/office/word/2018/wordml/cex" xmlns:w16cid="http://schemas.microsoft.com/office/word/2016/wordml/cid" xmlns:w16="http://schemas.microsoft.com/office/word/2018/wordml" xmlns:w16du="http://schemas.microsoft.com/office/word/2023/wordml/word16du" xmlns:w16sdtdh="http://schemas.microsoft.com/office/word/2020/wordml/sdtdatahash" xmlns:w16sdtfl="http://schemas.microsoft.com/office/word/2024/wordml/sdtformatlock" xmlns:w16se="http://schemas.microsoft.com/office/word/2015/wordml/symex" xmlns:wpg="http://schemas.microsoft.com/office/word/2010/wordprocessingGroup" xmlns:wpi="http://schemas.microsoft.com/office/word/2010/wordprocessingInk" xmlns:wne="http://schemas.microsoft.com/office/word/2006/wordml" xmlns:wps="http://schemas.microsoft.com/office/word/2010/wordprocessingShape" mc:Ignorable="w14 w15 w16se w16cid w16 w16cex w16sdtdh w16sdtfl w16du wp14">
   <w:p>
     <w:pPr>
-      <w:pStyle w:val="Header"/>
+      <w:pStyle w:val="af"/>
     </w:pPr>
     <w:r>
       <w:rPr>
@@ -8538,7 +9343,7 @@
 <w:hdr xmlns:wpc="http://schemas.microsoft.com/office/word/2010/wordprocessingCanvas" xmlns:cx="http://schemas.microsoft.com/office/drawing/2014/chartex" xmlns:cx1="http://schemas.microsoft.com/office/drawing/2015/9/8/chartex" xmlns:cx2="http://schemas.microsoft.com/office/drawing/2015/10/21/chartex" xmlns:cx3="http://schemas.microsoft.com/office/drawing/2016/5/9/chartex" xmlns:cx4="http://schemas.microsoft.com/office/drawing/2016/5/10/chartex" xmlns:cx5="http://schemas.microsoft.com/office/drawing/2016/5/11/chartex" xmlns:cx6="http://schemas.microsoft.com/office/drawing/2016/5/12/chartex" xmlns:cx7="http://schemas.microsoft.com/office/drawing/2016/5/13/chartex" xmlns:cx8="http://schemas.microsoft.com/office/drawing/2016/5/14/chartex" xmlns:mc="http://schemas.openxmlformats.org/markup-compatibility/2006" xmlns:aink="http://schemas.microsoft.com/office/drawing/2016/ink" xmlns:am3d="http://schemas.microsoft.com/office/drawing/2017/model3d" xmlns:o="urn:schemas-microsoft-com:office:office" xmlns:oel="http://schemas.microsoft.com/office/2019/extlst" xmlns:r="http://schemas.openxmlformats.org/officeDocument/2006/relationships" xmlns:m="http://schemas.openxmlformats.org/officeDocument/2006/math" xmlns:v="urn:schemas-microsoft-com:vml" xmlns:wp14="http://schemas.microsoft.com/office/word/2010/wordprocessingDrawing" xmlns:wp="http://schemas.openxmlformats.org/drawingml/2006/wordprocessingDrawing" xmlns:w10="urn:schemas-microsoft-com:office:word" xmlns:w="http://schemas.openxmlformats.org/wordprocessingml/2006/main" xmlns:w14="http://schemas.microsoft.com/office/word/2010/wordml" xmlns:w15="http://schemas.microsoft.com/office/word/2012/wordml" xmlns:w16cex="http://schemas.microsoft.com/office/word/2018/wordml/cex" xmlns:w16cid="http://schemas.microsoft.com/office/word/2016/wordml/cid" xmlns:w16="http://schemas.microsoft.com/office/word/2018/wordml" xmlns:w16du="http://schemas.microsoft.com/office/word/2023/wordml/word16du" xmlns:w16sdtdh="http://schemas.microsoft.com/office/word/2020/wordml/sdtdatahash" xmlns:w16sdtfl="http://schemas.microsoft.com/office/word/2024/wordml/sdtformatlock" xmlns:w16se="http://schemas.microsoft.com/office/word/2015/wordml/symex" xmlns:wpg="http://schemas.microsoft.com/office/word/2010/wordprocessingGroup" xmlns:wpi="http://schemas.microsoft.com/office/word/2010/wordprocessingInk" xmlns:wne="http://schemas.microsoft.com/office/word/2006/wordml" xmlns:wps="http://schemas.microsoft.com/office/word/2010/wordprocessingShape" mc:Ignorable="w14 w15 w16se w16cid w16 w16cex w16sdtdh w16sdtfl w16du wp14">
   <w:p>
     <w:pPr>
-      <w:pStyle w:val="Header"/>
+      <w:pStyle w:val="af"/>
     </w:pPr>
     <w:r>
       <w:rPr>
@@ -8668,7 +9473,7 @@
 <w:hdr xmlns:wpc="http://schemas.microsoft.com/office/word/2010/wordprocessingCanvas" xmlns:cx="http://schemas.microsoft.com/office/drawing/2014/chartex" xmlns:cx1="http://schemas.microsoft.com/office/drawing/2015/9/8/chartex" xmlns:cx2="http://schemas.microsoft.com/office/drawing/2015/10/21/chartex" xmlns:cx3="http://schemas.microsoft.com/office/drawing/2016/5/9/chartex" xmlns:cx4="http://schemas.microsoft.com/office/drawing/2016/5/10/chartex" xmlns:cx5="http://schemas.microsoft.com/office/drawing/2016/5/11/chartex" xmlns:cx6="http://schemas.microsoft.com/office/drawing/2016/5/12/chartex" xmlns:cx7="http://schemas.microsoft.com/office/drawing/2016/5/13/chartex" xmlns:cx8="http://schemas.microsoft.com/office/drawing/2016/5/14/chartex" xmlns:mc="http://schemas.openxmlformats.org/markup-compatibility/2006" xmlns:aink="http://schemas.microsoft.com/office/drawing/2016/ink" xmlns:am3d="http://schemas.microsoft.com/office/drawing/2017/model3d" xmlns:o="urn:schemas-microsoft-com:office:office" xmlns:oel="http://schemas.microsoft.com/office/2019/extlst" xmlns:r="http://schemas.openxmlformats.org/officeDocument/2006/relationships" xmlns:m="http://schemas.openxmlformats.org/officeDocument/2006/math" xmlns:v="urn:schemas-microsoft-com:vml" xmlns:wp14="http://schemas.microsoft.com/office/word/2010/wordprocessingDrawing" xmlns:wp="http://schemas.openxmlformats.org/drawingml/2006/wordprocessingDrawing" xmlns:w10="urn:schemas-microsoft-com:office:word" xmlns:w="http://schemas.openxmlformats.org/wordprocessingml/2006/main" xmlns:w14="http://schemas.microsoft.com/office/word/2010/wordml" xmlns:w15="http://schemas.microsoft.com/office/word/2012/wordml" xmlns:w16cex="http://schemas.microsoft.com/office/word/2018/wordml/cex" xmlns:w16cid="http://schemas.microsoft.com/office/word/2016/wordml/cid" xmlns:w16="http://schemas.microsoft.com/office/word/2018/wordml" xmlns:w16du="http://schemas.microsoft.com/office/word/2023/wordml/word16du" xmlns:w16sdtdh="http://schemas.microsoft.com/office/word/2020/wordml/sdtdatahash" xmlns:w16sdtfl="http://schemas.microsoft.com/office/word/2024/wordml/sdtformatlock" xmlns:w16se="http://schemas.microsoft.com/office/word/2015/wordml/symex" xmlns:wpg="http://schemas.microsoft.com/office/word/2010/wordprocessingGroup" xmlns:wpi="http://schemas.microsoft.com/office/word/2010/wordprocessingInk" xmlns:wne="http://schemas.microsoft.com/office/word/2006/wordml" xmlns:wps="http://schemas.microsoft.com/office/word/2010/wordprocessingShape" mc:Ignorable="w14 w15 w16se w16cid w16 w16cex w16sdtdh w16sdtfl w16du wp14">
   <w:p>
     <w:pPr>
-      <w:pStyle w:val="Header"/>
+      <w:pStyle w:val="af"/>
     </w:pPr>
     <w:r>
       <w:rPr>
@@ -11150,7 +11955,7 @@
   <w:abstractNum w:abstractNumId="18" w15:restartNumberingAfterBreak="0">
     <w:nsid w:val="6D970CED"/>
     <w:multiLevelType w:val="multilevel"/>
-    <w:tmpl w:val="30CC4F18"/>
+    <w:tmpl w:val="FFB2FE54"/>
     <w:lvl w:ilvl="0">
       <w:start w:val="1"/>
       <w:numFmt w:val="bullet"/>
@@ -11167,20 +11972,16 @@
         <w:sz w:val="20"/>
       </w:rPr>
     </w:lvl>
-    <w:lvl w:ilvl="1" w:tentative="1">
-      <w:start w:val="1"/>
-      <w:numFmt w:val="bullet"/>
-      <w:lvlText w:val="o"/>
-      <w:lvlJc w:val="left"/>
-      <w:pPr>
-        <w:tabs>
-          <w:tab w:val="num" w:pos="1440"/>
-        </w:tabs>
+    <w:lvl w:ilvl="1">
+      <w:start w:val="1"/>
+      <w:numFmt w:val="hebrew1"/>
+      <w:lvlText w:val="%2."/>
+      <w:lvlJc w:val="left"/>
+      <w:pPr>
         <w:ind w:left="1440" w:hanging="360"/>
       </w:pPr>
       <w:rPr>
-        <w:rFonts w:ascii="Courier New" w:hAnsi="Courier New" w:hint="default"/>
-        <w:sz w:val="20"/>
+        <w:rFonts w:hint="default"/>
       </w:rPr>
     </w:lvl>
     <w:lvl w:ilvl="2" w:tentative="1">
@@ -12301,18 +13102,18 @@
     <w:lsdException w:name="Unresolved Mention" w:semiHidden="1" w:unhideWhenUsed="1"/>
     <w:lsdException w:name="Smart Link" w:semiHidden="1" w:unhideWhenUsed="1"/>
   </w:latentStyles>
-  <w:style w:type="paragraph" w:default="1" w:styleId="Normal">
+  <w:style w:type="paragraph" w:default="1" w:styleId="a">
     <w:name w:val="Normal"/>
     <w:qFormat/>
     <w:pPr>
       <w:bidi/>
     </w:pPr>
   </w:style>
-  <w:style w:type="paragraph" w:styleId="Heading1">
+  <w:style w:type="paragraph" w:styleId="1">
     <w:name w:val="heading 1"/>
-    <w:basedOn w:val="Normal"/>
-    <w:next w:val="Normal"/>
-    <w:link w:val="Heading1Char"/>
+    <w:basedOn w:val="a"/>
+    <w:next w:val="a"/>
+    <w:link w:val="10"/>
     <w:uiPriority w:val="9"/>
     <w:qFormat/>
     <w:rsid w:val="00D15BD8"/>
@@ -12329,11 +13130,11 @@
       <w:szCs w:val="40"/>
     </w:rPr>
   </w:style>
-  <w:style w:type="paragraph" w:styleId="Heading2">
+  <w:style w:type="paragraph" w:styleId="2">
     <w:name w:val="heading 2"/>
-    <w:basedOn w:val="Normal"/>
-    <w:next w:val="Normal"/>
-    <w:link w:val="Heading2Char"/>
+    <w:basedOn w:val="a"/>
+    <w:next w:val="a"/>
+    <w:link w:val="20"/>
     <w:uiPriority w:val="9"/>
     <w:semiHidden/>
     <w:unhideWhenUsed/>
@@ -12352,11 +13153,11 @@
       <w:szCs w:val="32"/>
     </w:rPr>
   </w:style>
-  <w:style w:type="paragraph" w:styleId="Heading3">
+  <w:style w:type="paragraph" w:styleId="3">
     <w:name w:val="heading 3"/>
-    <w:basedOn w:val="Normal"/>
-    <w:next w:val="Normal"/>
-    <w:link w:val="Heading3Char"/>
+    <w:basedOn w:val="a"/>
+    <w:next w:val="a"/>
+    <w:link w:val="30"/>
     <w:uiPriority w:val="9"/>
     <w:semiHidden/>
     <w:unhideWhenUsed/>
@@ -12375,11 +13176,11 @@
       <w:szCs w:val="28"/>
     </w:rPr>
   </w:style>
-  <w:style w:type="paragraph" w:styleId="Heading4">
+  <w:style w:type="paragraph" w:styleId="4">
     <w:name w:val="heading 4"/>
-    <w:basedOn w:val="Normal"/>
-    <w:next w:val="Normal"/>
-    <w:link w:val="Heading4Char"/>
+    <w:basedOn w:val="a"/>
+    <w:next w:val="a"/>
+    <w:link w:val="40"/>
     <w:uiPriority w:val="9"/>
     <w:semiHidden/>
     <w:unhideWhenUsed/>
@@ -12398,11 +13199,11 @@
       <w:color w:val="0F4761" w:themeColor="accent1" w:themeShade="BF"/>
     </w:rPr>
   </w:style>
-  <w:style w:type="paragraph" w:styleId="Heading5">
+  <w:style w:type="paragraph" w:styleId="5">
     <w:name w:val="heading 5"/>
-    <w:basedOn w:val="Normal"/>
-    <w:next w:val="Normal"/>
-    <w:link w:val="Heading5Char"/>
+    <w:basedOn w:val="a"/>
+    <w:next w:val="a"/>
+    <w:link w:val="50"/>
     <w:uiPriority w:val="9"/>
     <w:semiHidden/>
     <w:unhideWhenUsed/>
@@ -12419,11 +13220,11 @@
       <w:color w:val="0F4761" w:themeColor="accent1" w:themeShade="BF"/>
     </w:rPr>
   </w:style>
-  <w:style w:type="paragraph" w:styleId="Heading6">
+  <w:style w:type="paragraph" w:styleId="6">
     <w:name w:val="heading 6"/>
-    <w:basedOn w:val="Normal"/>
-    <w:next w:val="Normal"/>
-    <w:link w:val="Heading6Char"/>
+    <w:basedOn w:val="a"/>
+    <w:next w:val="a"/>
+    <w:link w:val="60"/>
     <w:uiPriority w:val="9"/>
     <w:semiHidden/>
     <w:unhideWhenUsed/>
@@ -12442,11 +13243,11 @@
       <w:color w:val="595959" w:themeColor="text1" w:themeTint="A6"/>
     </w:rPr>
   </w:style>
-  <w:style w:type="paragraph" w:styleId="Heading7">
+  <w:style w:type="paragraph" w:styleId="7">
     <w:name w:val="heading 7"/>
-    <w:basedOn w:val="Normal"/>
-    <w:next w:val="Normal"/>
-    <w:link w:val="Heading7Char"/>
+    <w:basedOn w:val="a"/>
+    <w:next w:val="a"/>
+    <w:link w:val="70"/>
     <w:uiPriority w:val="9"/>
     <w:semiHidden/>
     <w:unhideWhenUsed/>
@@ -12463,11 +13264,11 @@
       <w:color w:val="595959" w:themeColor="text1" w:themeTint="A6"/>
     </w:rPr>
   </w:style>
-  <w:style w:type="paragraph" w:styleId="Heading8">
+  <w:style w:type="paragraph" w:styleId="8">
     <w:name w:val="heading 8"/>
-    <w:basedOn w:val="Normal"/>
-    <w:next w:val="Normal"/>
-    <w:link w:val="Heading8Char"/>
+    <w:basedOn w:val="a"/>
+    <w:next w:val="a"/>
+    <w:link w:val="80"/>
     <w:uiPriority w:val="9"/>
     <w:semiHidden/>
     <w:unhideWhenUsed/>
@@ -12486,11 +13287,11 @@
       <w:color w:val="272727" w:themeColor="text1" w:themeTint="D8"/>
     </w:rPr>
   </w:style>
-  <w:style w:type="paragraph" w:styleId="Heading9">
+  <w:style w:type="paragraph" w:styleId="9">
     <w:name w:val="heading 9"/>
-    <w:basedOn w:val="Normal"/>
-    <w:next w:val="Normal"/>
-    <w:link w:val="Heading9Char"/>
+    <w:basedOn w:val="a"/>
+    <w:next w:val="a"/>
+    <w:link w:val="90"/>
     <w:uiPriority w:val="9"/>
     <w:semiHidden/>
     <w:unhideWhenUsed/>
@@ -12507,13 +13308,13 @@
       <w:color w:val="272727" w:themeColor="text1" w:themeTint="D8"/>
     </w:rPr>
   </w:style>
-  <w:style w:type="character" w:default="1" w:styleId="DefaultParagraphFont">
+  <w:style w:type="character" w:default="1" w:styleId="a0">
     <w:name w:val="Default Paragraph Font"/>
     <w:uiPriority w:val="1"/>
     <w:semiHidden/>
     <w:unhideWhenUsed/>
   </w:style>
-  <w:style w:type="table" w:default="1" w:styleId="TableNormal">
+  <w:style w:type="table" w:default="1" w:styleId="a1">
     <w:name w:val="Normal Table"/>
     <w:uiPriority w:val="99"/>
     <w:semiHidden/>
@@ -12528,16 +13329,16 @@
       </w:tblCellMar>
     </w:tblPr>
   </w:style>
-  <w:style w:type="numbering" w:default="1" w:styleId="NoList">
+  <w:style w:type="numbering" w:default="1" w:styleId="a2">
     <w:name w:val="No List"/>
     <w:uiPriority w:val="99"/>
     <w:semiHidden/>
     <w:unhideWhenUsed/>
   </w:style>
-  <w:style w:type="character" w:customStyle="1" w:styleId="Heading1Char">
-    <w:name w:val="Heading 1 Char"/>
-    <w:basedOn w:val="DefaultParagraphFont"/>
-    <w:link w:val="Heading1"/>
+  <w:style w:type="character" w:customStyle="1" w:styleId="10">
+    <w:name w:val="כותרת 1 תו"/>
+    <w:basedOn w:val="a0"/>
+    <w:link w:val="1"/>
     <w:uiPriority w:val="9"/>
     <w:rsid w:val="00D15BD8"/>
     <w:rPr>
@@ -12547,10 +13348,10 @@
       <w:szCs w:val="40"/>
     </w:rPr>
   </w:style>
-  <w:style w:type="character" w:customStyle="1" w:styleId="Heading2Char">
-    <w:name w:val="Heading 2 Char"/>
-    <w:basedOn w:val="DefaultParagraphFont"/>
-    <w:link w:val="Heading2"/>
+  <w:style w:type="character" w:customStyle="1" w:styleId="20">
+    <w:name w:val="כותרת 2 תו"/>
+    <w:basedOn w:val="a0"/>
+    <w:link w:val="2"/>
     <w:uiPriority w:val="9"/>
     <w:semiHidden/>
     <w:rsid w:val="00D15BD8"/>
@@ -12561,10 +13362,10 @@
       <w:szCs w:val="32"/>
     </w:rPr>
   </w:style>
-  <w:style w:type="character" w:customStyle="1" w:styleId="Heading3Char">
-    <w:name w:val="Heading 3 Char"/>
-    <w:basedOn w:val="DefaultParagraphFont"/>
-    <w:link w:val="Heading3"/>
+  <w:style w:type="character" w:customStyle="1" w:styleId="30">
+    <w:name w:val="כותרת 3 תו"/>
+    <w:basedOn w:val="a0"/>
+    <w:link w:val="3"/>
     <w:uiPriority w:val="9"/>
     <w:semiHidden/>
     <w:rsid w:val="00D15BD8"/>
@@ -12575,10 +13376,10 @@
       <w:szCs w:val="28"/>
     </w:rPr>
   </w:style>
-  <w:style w:type="character" w:customStyle="1" w:styleId="Heading4Char">
-    <w:name w:val="Heading 4 Char"/>
-    <w:basedOn w:val="DefaultParagraphFont"/>
-    <w:link w:val="Heading4"/>
+  <w:style w:type="character" w:customStyle="1" w:styleId="40">
+    <w:name w:val="כותרת 4 תו"/>
+    <w:basedOn w:val="a0"/>
+    <w:link w:val="4"/>
     <w:uiPriority w:val="9"/>
     <w:semiHidden/>
     <w:rsid w:val="00D15BD8"/>
@@ -12589,10 +13390,10 @@
       <w:color w:val="0F4761" w:themeColor="accent1" w:themeShade="BF"/>
     </w:rPr>
   </w:style>
-  <w:style w:type="character" w:customStyle="1" w:styleId="Heading5Char">
-    <w:name w:val="Heading 5 Char"/>
-    <w:basedOn w:val="DefaultParagraphFont"/>
-    <w:link w:val="Heading5"/>
+  <w:style w:type="character" w:customStyle="1" w:styleId="50">
+    <w:name w:val="כותרת 5 תו"/>
+    <w:basedOn w:val="a0"/>
+    <w:link w:val="5"/>
     <w:uiPriority w:val="9"/>
     <w:semiHidden/>
     <w:rsid w:val="00D15BD8"/>
@@ -12601,10 +13402,10 @@
       <w:color w:val="0F4761" w:themeColor="accent1" w:themeShade="BF"/>
     </w:rPr>
   </w:style>
-  <w:style w:type="character" w:customStyle="1" w:styleId="Heading6Char">
-    <w:name w:val="Heading 6 Char"/>
-    <w:basedOn w:val="DefaultParagraphFont"/>
-    <w:link w:val="Heading6"/>
+  <w:style w:type="character" w:customStyle="1" w:styleId="60">
+    <w:name w:val="כותרת 6 תו"/>
+    <w:basedOn w:val="a0"/>
+    <w:link w:val="6"/>
     <w:uiPriority w:val="9"/>
     <w:semiHidden/>
     <w:rsid w:val="00D15BD8"/>
@@ -12615,10 +13416,10 @@
       <w:color w:val="595959" w:themeColor="text1" w:themeTint="A6"/>
     </w:rPr>
   </w:style>
-  <w:style w:type="character" w:customStyle="1" w:styleId="Heading7Char">
-    <w:name w:val="Heading 7 Char"/>
-    <w:basedOn w:val="DefaultParagraphFont"/>
-    <w:link w:val="Heading7"/>
+  <w:style w:type="character" w:customStyle="1" w:styleId="70">
+    <w:name w:val="כותרת 7 תו"/>
+    <w:basedOn w:val="a0"/>
+    <w:link w:val="7"/>
     <w:uiPriority w:val="9"/>
     <w:semiHidden/>
     <w:rsid w:val="00D15BD8"/>
@@ -12627,10 +13428,10 @@
       <w:color w:val="595959" w:themeColor="text1" w:themeTint="A6"/>
     </w:rPr>
   </w:style>
-  <w:style w:type="character" w:customStyle="1" w:styleId="Heading8Char">
-    <w:name w:val="Heading 8 Char"/>
-    <w:basedOn w:val="DefaultParagraphFont"/>
-    <w:link w:val="Heading8"/>
+  <w:style w:type="character" w:customStyle="1" w:styleId="80">
+    <w:name w:val="כותרת 8 תו"/>
+    <w:basedOn w:val="a0"/>
+    <w:link w:val="8"/>
     <w:uiPriority w:val="9"/>
     <w:semiHidden/>
     <w:rsid w:val="00D15BD8"/>
@@ -12641,10 +13442,10 @@
       <w:color w:val="272727" w:themeColor="text1" w:themeTint="D8"/>
     </w:rPr>
   </w:style>
-  <w:style w:type="character" w:customStyle="1" w:styleId="Heading9Char">
-    <w:name w:val="Heading 9 Char"/>
-    <w:basedOn w:val="DefaultParagraphFont"/>
-    <w:link w:val="Heading9"/>
+  <w:style w:type="character" w:customStyle="1" w:styleId="90">
+    <w:name w:val="כותרת 9 תו"/>
+    <w:basedOn w:val="a0"/>
+    <w:link w:val="9"/>
     <w:uiPriority w:val="9"/>
     <w:semiHidden/>
     <w:rsid w:val="00D15BD8"/>
@@ -12653,11 +13454,11 @@
       <w:color w:val="272727" w:themeColor="text1" w:themeTint="D8"/>
     </w:rPr>
   </w:style>
-  <w:style w:type="paragraph" w:styleId="Title">
+  <w:style w:type="paragraph" w:styleId="a3">
     <w:name w:val="Title"/>
-    <w:basedOn w:val="Normal"/>
-    <w:next w:val="Normal"/>
-    <w:link w:val="TitleChar"/>
+    <w:basedOn w:val="a"/>
+    <w:next w:val="a"/>
+    <w:link w:val="a4"/>
     <w:uiPriority w:val="10"/>
     <w:qFormat/>
     <w:rsid w:val="00D15BD8"/>
@@ -12673,10 +13474,10 @@
       <w:szCs w:val="56"/>
     </w:rPr>
   </w:style>
-  <w:style w:type="character" w:customStyle="1" w:styleId="TitleChar">
-    <w:name w:val="Title Char"/>
-    <w:basedOn w:val="DefaultParagraphFont"/>
-    <w:link w:val="Title"/>
+  <w:style w:type="character" w:customStyle="1" w:styleId="a4">
+    <w:name w:val="כותרת טקסט תו"/>
+    <w:basedOn w:val="a0"/>
+    <w:link w:val="a3"/>
     <w:uiPriority w:val="10"/>
     <w:rsid w:val="00D15BD8"/>
     <w:rPr>
@@ -12687,11 +13488,11 @@
       <w:szCs w:val="56"/>
     </w:rPr>
   </w:style>
-  <w:style w:type="paragraph" w:styleId="Subtitle">
+  <w:style w:type="paragraph" w:styleId="a5">
     <w:name w:val="Subtitle"/>
-    <w:basedOn w:val="Normal"/>
-    <w:next w:val="Normal"/>
-    <w:link w:val="SubtitleChar"/>
+    <w:basedOn w:val="a"/>
+    <w:next w:val="a"/>
+    <w:link w:val="a6"/>
     <w:uiPriority w:val="11"/>
     <w:qFormat/>
     <w:rsid w:val="00D15BD8"/>
@@ -12708,10 +13509,10 @@
       <w:szCs w:val="28"/>
     </w:rPr>
   </w:style>
-  <w:style w:type="character" w:customStyle="1" w:styleId="SubtitleChar">
-    <w:name w:val="Subtitle Char"/>
-    <w:basedOn w:val="DefaultParagraphFont"/>
-    <w:link w:val="Subtitle"/>
+  <w:style w:type="character" w:customStyle="1" w:styleId="a6">
+    <w:name w:val="כותרת משנה תו"/>
+    <w:basedOn w:val="a0"/>
+    <w:link w:val="a5"/>
     <w:uiPriority w:val="11"/>
     <w:rsid w:val="00D15BD8"/>
     <w:rPr>
@@ -12722,11 +13523,11 @@
       <w:szCs w:val="28"/>
     </w:rPr>
   </w:style>
-  <w:style w:type="paragraph" w:styleId="Quote">
+  <w:style w:type="paragraph" w:styleId="a7">
     <w:name w:val="Quote"/>
-    <w:basedOn w:val="Normal"/>
-    <w:next w:val="Normal"/>
-    <w:link w:val="QuoteChar"/>
+    <w:basedOn w:val="a"/>
+    <w:next w:val="a"/>
+    <w:link w:val="a8"/>
     <w:uiPriority w:val="29"/>
     <w:qFormat/>
     <w:rsid w:val="00D15BD8"/>
@@ -12740,10 +13541,10 @@
       <w:color w:val="404040" w:themeColor="text1" w:themeTint="BF"/>
     </w:rPr>
   </w:style>
-  <w:style w:type="character" w:customStyle="1" w:styleId="QuoteChar">
-    <w:name w:val="Quote Char"/>
-    <w:basedOn w:val="DefaultParagraphFont"/>
-    <w:link w:val="Quote"/>
+  <w:style w:type="character" w:customStyle="1" w:styleId="a8">
+    <w:name w:val="ציטוט תו"/>
+    <w:basedOn w:val="a0"/>
+    <w:link w:val="a7"/>
     <w:uiPriority w:val="29"/>
     <w:rsid w:val="00D15BD8"/>
     <w:rPr>
@@ -12752,9 +13553,9 @@
       <w:color w:val="404040" w:themeColor="text1" w:themeTint="BF"/>
     </w:rPr>
   </w:style>
-  <w:style w:type="paragraph" w:styleId="ListParagraph">
+  <w:style w:type="paragraph" w:styleId="a9">
     <w:name w:val="List Paragraph"/>
-    <w:basedOn w:val="Normal"/>
+    <w:basedOn w:val="a"/>
     <w:uiPriority w:val="34"/>
     <w:qFormat/>
     <w:rsid w:val="00D15BD8"/>
@@ -12763,9 +13564,9 @@
       <w:contextualSpacing/>
     </w:pPr>
   </w:style>
-  <w:style w:type="character" w:styleId="IntenseEmphasis">
+  <w:style w:type="character" w:styleId="aa">
     <w:name w:val="Intense Emphasis"/>
-    <w:basedOn w:val="DefaultParagraphFont"/>
+    <w:basedOn w:val="a0"/>
     <w:uiPriority w:val="21"/>
     <w:qFormat/>
     <w:rsid w:val="00D15BD8"/>
@@ -12775,11 +13576,11 @@
       <w:color w:val="0F4761" w:themeColor="accent1" w:themeShade="BF"/>
     </w:rPr>
   </w:style>
-  <w:style w:type="paragraph" w:styleId="IntenseQuote">
+  <w:style w:type="paragraph" w:styleId="ab">
     <w:name w:val="Intense Quote"/>
-    <w:basedOn w:val="Normal"/>
-    <w:next w:val="Normal"/>
-    <w:link w:val="IntenseQuoteChar"/>
+    <w:basedOn w:val="a"/>
+    <w:next w:val="a"/>
+    <w:link w:val="ac"/>
     <w:uiPriority w:val="30"/>
     <w:qFormat/>
     <w:rsid w:val="00D15BD8"/>
@@ -12798,10 +13599,10 @@
       <w:color w:val="0F4761" w:themeColor="accent1" w:themeShade="BF"/>
     </w:rPr>
   </w:style>
-  <w:style w:type="character" w:customStyle="1" w:styleId="IntenseQuoteChar">
-    <w:name w:val="Intense Quote Char"/>
-    <w:basedOn w:val="DefaultParagraphFont"/>
-    <w:link w:val="IntenseQuote"/>
+  <w:style w:type="character" w:customStyle="1" w:styleId="ac">
+    <w:name w:val="ציטוט חזק תו"/>
+    <w:basedOn w:val="a0"/>
+    <w:link w:val="ab"/>
     <w:uiPriority w:val="30"/>
     <w:rsid w:val="00D15BD8"/>
     <w:rPr>
@@ -12810,9 +13611,9 @@
       <w:color w:val="0F4761" w:themeColor="accent1" w:themeShade="BF"/>
     </w:rPr>
   </w:style>
-  <w:style w:type="character" w:styleId="IntenseReference">
+  <w:style w:type="character" w:styleId="ad">
     <w:name w:val="Intense Reference"/>
-    <w:basedOn w:val="DefaultParagraphFont"/>
+    <w:basedOn w:val="a0"/>
     <w:uiPriority w:val="32"/>
     <w:qFormat/>
     <w:rsid w:val="00D15BD8"/>
@@ -12824,9 +13625,9 @@
       <w:spacing w:val="5"/>
     </w:rPr>
   </w:style>
-  <w:style w:type="character" w:styleId="PlaceholderText">
+  <w:style w:type="character" w:styleId="ae">
     <w:name w:val="Placeholder Text"/>
-    <w:basedOn w:val="DefaultParagraphFont"/>
+    <w:basedOn w:val="a0"/>
     <w:uiPriority w:val="99"/>
     <w:semiHidden/>
     <w:rsid w:val="00D15BD8"/>
@@ -12834,10 +13635,10 @@
       <w:color w:val="666666"/>
     </w:rPr>
   </w:style>
-  <w:style w:type="paragraph" w:styleId="Header">
+  <w:style w:type="paragraph" w:styleId="af">
     <w:name w:val="header"/>
-    <w:basedOn w:val="Normal"/>
-    <w:link w:val="HeaderChar"/>
+    <w:basedOn w:val="a"/>
+    <w:link w:val="af0"/>
     <w:uiPriority w:val="99"/>
     <w:unhideWhenUsed/>
     <w:rsid w:val="007E11FE"/>
@@ -12849,17 +13650,17 @@
       <w:spacing w:after="0" w:line="240" w:lineRule="auto"/>
     </w:pPr>
   </w:style>
-  <w:style w:type="character" w:customStyle="1" w:styleId="HeaderChar">
-    <w:name w:val="Header Char"/>
-    <w:basedOn w:val="DefaultParagraphFont"/>
-    <w:link w:val="Header"/>
+  <w:style w:type="character" w:customStyle="1" w:styleId="af0">
+    <w:name w:val="כותרת עליונה תו"/>
+    <w:basedOn w:val="a0"/>
+    <w:link w:val="af"/>
     <w:uiPriority w:val="99"/>
     <w:rsid w:val="007E11FE"/>
   </w:style>
-  <w:style w:type="paragraph" w:styleId="Footer">
+  <w:style w:type="paragraph" w:styleId="af1">
     <w:name w:val="footer"/>
-    <w:basedOn w:val="Normal"/>
-    <w:link w:val="FooterChar"/>
+    <w:basedOn w:val="a"/>
+    <w:link w:val="af2"/>
     <w:uiPriority w:val="99"/>
     <w:unhideWhenUsed/>
     <w:rsid w:val="007E11FE"/>
@@ -12871,16 +13672,16 @@
       <w:spacing w:after="0" w:line="240" w:lineRule="auto"/>
     </w:pPr>
   </w:style>
-  <w:style w:type="character" w:customStyle="1" w:styleId="FooterChar">
-    <w:name w:val="Footer Char"/>
-    <w:basedOn w:val="DefaultParagraphFont"/>
-    <w:link w:val="Footer"/>
+  <w:style w:type="character" w:customStyle="1" w:styleId="af2">
+    <w:name w:val="כותרת תחתונה תו"/>
+    <w:basedOn w:val="a0"/>
+    <w:link w:val="af1"/>
     <w:uiPriority w:val="99"/>
     <w:rsid w:val="007E11FE"/>
   </w:style>
   <w:style w:type="character" w:styleId="Hyperlink">
     <w:name w:val="Hyperlink"/>
-    <w:basedOn w:val="DefaultParagraphFont"/>
+    <w:basedOn w:val="a0"/>
     <w:uiPriority w:val="99"/>
     <w:unhideWhenUsed/>
     <w:rsid w:val="002F4DCA"/>
@@ -12889,9 +13690,9 @@
       <w:u w:val="single"/>
     </w:rPr>
   </w:style>
-  <w:style w:type="character" w:styleId="UnresolvedMention">
+  <w:style w:type="character" w:styleId="af3">
     <w:name w:val="Unresolved Mention"/>
-    <w:basedOn w:val="DefaultParagraphFont"/>
+    <w:basedOn w:val="a0"/>
     <w:uiPriority w:val="99"/>
     <w:semiHidden/>
     <w:unhideWhenUsed/>

</xml_diff>